<commit_message>
ADD: first description of alg
</commit_message>
<xml_diff>
--- a/lab_06/Якуба 6.docx
+++ b/lab_06/Якуба 6.docx
@@ -286,30 +286,14 @@
           <w:rFonts w:eastAsia="Calibri" w:cs="Times New Roman"/>
           <w:u w:val="single"/>
         </w:rPr>
-        <w:t xml:space="preserve">  </w:t>
-      </w:r>
-      <w:proofErr w:type="gramStart"/>
+        <w:t xml:space="preserve">     </w:t>
+      </w:r>
       <w:r>
         <w:rPr>
           <w:rFonts w:eastAsia="Calibri" w:cs="Times New Roman"/>
           <w:u w:val="single"/>
         </w:rPr>
-        <w:t xml:space="preserve">   </w:t>
-      </w:r>
-      <w:r>
-        <w:rPr>
-          <w:rFonts w:eastAsia="Calibri" w:cs="Times New Roman"/>
-          <w:u w:val="single"/>
-        </w:rPr>
-        <w:t>«</w:t>
-      </w:r>
-      <w:proofErr w:type="gramEnd"/>
-      <w:r>
-        <w:rPr>
-          <w:rFonts w:eastAsia="Calibri" w:cs="Times New Roman"/>
-          <w:u w:val="single"/>
-        </w:rPr>
-        <w:t>Информатика</w:t>
+        <w:t>«Информатика</w:t>
       </w:r>
       <w:r>
         <w:rPr>
@@ -2072,7 +2056,54 @@
         <w:t>.</w:t>
       </w:r>
     </w:p>
+    <w:p>
+      <w:r>
+        <w:t>В общем виде, алгоритм построчного затравочного заполнения будет выглядеть следующим образом:</w:t>
+      </w:r>
+    </w:p>
+    <w:p>
+      <w:r>
+        <w:t>1. Ввод исходных данных (перечень см. выше)</w:t>
+      </w:r>
+    </w:p>
+    <w:p>
+      <w:r>
+        <w:t>2. Занесение переданного затравочного пиксела в инициализированный стек.</w:t>
+      </w:r>
+    </w:p>
+    <w:p>
+      <w:r>
+        <w:t>3. Пока стек не пуст выполнять следующее:</w:t>
+      </w:r>
+    </w:p>
+    <w:p>
+      <w:r>
+        <w:tab/>
+        <w:t>3.1. Извлечь пиксел из стека</w:t>
+      </w:r>
+    </w:p>
+    <w:p>
+      <w:pPr>
+        <w:ind w:left="708"/>
+      </w:pPr>
+      <w:r>
+        <w:t>3.2. Закраска пикселей текущей строки влево и вправо от извлечённого затравочного пиксела до встречи с граничным</w:t>
+      </w:r>
+    </w:p>
+    <w:p>
+      <w:pPr>
+        <w:ind w:left="705"/>
+      </w:pPr>
+      <w:r>
+        <w:t>3.3. Поиск и занесение в стек новых затравочных пикселей в интервале от левого крайнего закрашенного пиксела до крайнего правого закрашенного пиксела. Важно отметить, что в качестве затравочного пиксела в стек следует поместить самый правый найденный затравочный пиксел на рассматриваемом интервале.</w:t>
+      </w:r>
+    </w:p>
     <w:p/>
+    <w:p>
+      <w:r>
+        <w:t>Алгоритм закраски пикселей текущей строки влево и вправо от извлечённого затравочного пиксела до встречи с граничным:</w:t>
+      </w:r>
+    </w:p>
     <w:p/>
     <w:p/>
     <w:p/>
@@ -3857,7 +3888,7 @@
 </file>
 
 <file path=customXml/itemProps1.xml><?xml version="1.0" encoding="utf-8"?>
-<ds:datastoreItem xmlns:ds="http://schemas.openxmlformats.org/officeDocument/2006/customXml" ds:itemID="{DFFEDCB5-D2B0-420D-A801-EADAEB072987}">
+<ds:datastoreItem xmlns:ds="http://schemas.openxmlformats.org/officeDocument/2006/customXml" ds:itemID="{9D025E66-D46C-4F74-8699-B7FE2816389F}">
   <ds:schemaRefs>
     <ds:schemaRef ds:uri="http://schemas.openxmlformats.org/officeDocument/2006/bibliography"/>
   </ds:schemaRefs>

</xml_diff>

<commit_message>
ADD: second alg is ready
</commit_message>
<xml_diff>
--- a/lab_06/Якуба 6.docx
+++ b/lab_06/Якуба 6.docx
@@ -2104,9 +2104,427 @@
         <w:t>Алгоритм закраски пикселей текущей строки влево и вправо от извлечённого затравочного пиксела до встречи с граничным:</w:t>
       </w:r>
     </w:p>
+    <w:p>
+      <w:pPr>
+        <w:spacing w:after="0"/>
+        <w:rPr>
+          <w:szCs w:val="28"/>
+        </w:rPr>
+      </w:pPr>
+      <w:r>
+        <w:rPr>
+          <w:szCs w:val="28"/>
+        </w:rPr>
+        <w:t>Текущий пиксел = извлечённый пиксел из стека [</w:t>
+      </w:r>
+      <w:r>
+        <w:rPr>
+          <w:i/>
+          <w:iCs/>
+          <w:szCs w:val="28"/>
+          <w:lang w:val="en-US"/>
+        </w:rPr>
+        <w:t>x</w:t>
+      </w:r>
+      <w:r>
+        <w:rPr>
+          <w:i/>
+          <w:iCs/>
+          <w:szCs w:val="28"/>
+        </w:rPr>
+        <w:t xml:space="preserve">, </w:t>
+      </w:r>
+      <w:r>
+        <w:rPr>
+          <w:i/>
+          <w:iCs/>
+          <w:szCs w:val="28"/>
+          <w:lang w:val="en-US"/>
+        </w:rPr>
+        <w:t>y</w:t>
+      </w:r>
+      <w:r>
+        <w:rPr>
+          <w:szCs w:val="28"/>
+        </w:rPr>
+        <w:t>]</w:t>
+      </w:r>
+    </w:p>
+    <w:p>
+      <w:pPr>
+        <w:spacing w:after="0"/>
+        <w:rPr>
+          <w:rFonts w:eastAsiaTheme="minorEastAsia"/>
+          <w:szCs w:val="28"/>
+        </w:rPr>
+      </w:pPr>
+      <w:r>
+        <w:rPr>
+          <w:szCs w:val="28"/>
+        </w:rPr>
+        <w:t xml:space="preserve">Пока </w:t>
+      </w:r>
+      <m:oMath>
+        <m:r>
+          <w:rPr>
+            <w:rFonts w:ascii="Cambria Math" w:hAnsi="Cambria Math"/>
+            <w:szCs w:val="28"/>
+          </w:rPr>
+          <m:t>цвет текущего пиксела ≠цвет границы</m:t>
+        </m:r>
+      </m:oMath>
+      <w:r>
+        <w:rPr>
+          <w:rFonts w:eastAsiaTheme="minorEastAsia"/>
+          <w:szCs w:val="28"/>
+        </w:rPr>
+        <w:t xml:space="preserve"> и </w:t>
+      </w:r>
+      <m:oMath>
+        <m:r>
+          <w:rPr>
+            <w:rFonts w:ascii="Cambria Math" w:eastAsiaTheme="minorEastAsia" w:hAnsi="Cambria Math"/>
+            <w:szCs w:val="28"/>
+          </w:rPr>
+          <m:t>цвет текущего пиксела≠цвет закраски делать:</m:t>
+        </m:r>
+      </m:oMath>
+    </w:p>
+    <w:p>
+      <w:pPr>
+        <w:spacing w:after="0"/>
+        <w:rPr>
+          <w:rFonts w:eastAsiaTheme="minorEastAsia"/>
+          <w:szCs w:val="28"/>
+        </w:rPr>
+      </w:pPr>
+      <w:r>
+        <w:rPr>
+          <w:rFonts w:eastAsiaTheme="minorEastAsia"/>
+          <w:szCs w:val="28"/>
+        </w:rPr>
+        <w:tab/>
+        <w:t>Закрасить текущий пиксел цветом закраски</w:t>
+      </w:r>
+    </w:p>
+    <w:p>
+      <w:pPr>
+        <w:spacing w:after="0"/>
+        <w:rPr>
+          <w:rFonts w:eastAsiaTheme="minorEastAsia"/>
+          <w:szCs w:val="28"/>
+        </w:rPr>
+      </w:pPr>
+      <w:r>
+        <w:rPr>
+          <w:rFonts w:eastAsiaTheme="minorEastAsia"/>
+          <w:szCs w:val="28"/>
+        </w:rPr>
+        <w:tab/>
+      </w:r>
+      <m:oMath>
+        <m:r>
+          <w:rPr>
+            <w:rFonts w:ascii="Cambria Math" w:eastAsiaTheme="minorEastAsia" w:hAnsi="Cambria Math"/>
+            <w:szCs w:val="28"/>
+          </w:rPr>
+          <m:t>x=x-1</m:t>
+        </m:r>
+      </m:oMath>
+    </w:p>
+    <w:p>
+      <w:pPr>
+        <w:spacing w:after="0"/>
+        <w:rPr>
+          <w:rFonts w:eastAsiaTheme="minorEastAsia"/>
+          <w:i/>
+          <w:szCs w:val="28"/>
+          <w:lang w:val="en-US"/>
+        </w:rPr>
+      </w:pPr>
+      <m:oMathPara>
+        <m:oMathParaPr>
+          <m:jc m:val="left"/>
+        </m:oMathParaPr>
+        <m:oMath>
+          <m:sSub>
+            <m:sSubPr>
+              <m:ctrlPr>
+                <w:rPr>
+                  <w:rFonts w:ascii="Cambria Math" w:eastAsiaTheme="minorEastAsia" w:hAnsi="Cambria Math"/>
+                  <w:i/>
+                  <w:szCs w:val="28"/>
+                </w:rPr>
+              </m:ctrlPr>
+            </m:sSubPr>
+            <m:e>
+              <m:r>
+                <w:rPr>
+                  <w:rFonts w:ascii="Cambria Math" w:eastAsiaTheme="minorEastAsia" w:hAnsi="Cambria Math"/>
+                  <w:szCs w:val="28"/>
+                </w:rPr>
+                <m:t>x</m:t>
+              </m:r>
+            </m:e>
+            <m:sub>
+              <m:r>
+                <w:rPr>
+                  <w:rFonts w:ascii="Cambria Math" w:eastAsiaTheme="minorEastAsia" w:hAnsi="Cambria Math"/>
+                  <w:szCs w:val="28"/>
+                </w:rPr>
+                <m:t>левая граница</m:t>
+              </m:r>
+            </m:sub>
+          </m:sSub>
+          <m:r>
+            <w:rPr>
+              <w:rFonts w:ascii="Cambria Math" w:eastAsiaTheme="minorEastAsia" w:hAnsi="Cambria Math"/>
+              <w:szCs w:val="28"/>
+            </w:rPr>
+            <m:t xml:space="preserve">= </m:t>
+          </m:r>
+          <m:r>
+            <w:rPr>
+              <w:rFonts w:ascii="Cambria Math" w:eastAsiaTheme="minorEastAsia" w:hAnsi="Cambria Math"/>
+              <w:szCs w:val="28"/>
+              <w:lang w:val="en-US"/>
+            </w:rPr>
+            <m:t>x+</m:t>
+          </m:r>
+          <m:r>
+            <w:rPr>
+              <w:rFonts w:ascii="Cambria Math" w:eastAsiaTheme="minorEastAsia" w:hAnsi="Cambria Math"/>
+              <w:szCs w:val="28"/>
+              <w:lang w:val="en-US"/>
+            </w:rPr>
+            <m:t>1</m:t>
+          </m:r>
+        </m:oMath>
+      </m:oMathPara>
+    </w:p>
+    <w:p>
+      <w:pPr>
+        <w:spacing w:after="0"/>
+        <w:rPr>
+          <w:rFonts w:eastAsiaTheme="minorEastAsia"/>
+          <w:iCs/>
+          <w:szCs w:val="28"/>
+        </w:rPr>
+      </w:pPr>
+      <w:r>
+        <w:rPr>
+          <w:rFonts w:eastAsiaTheme="minorEastAsia"/>
+          <w:iCs/>
+          <w:szCs w:val="28"/>
+        </w:rPr>
+        <w:t>Выполнить возврат к изначально переданному затравочному пикселу</w:t>
+      </w:r>
+    </w:p>
+    <w:p>
+      <w:pPr>
+        <w:spacing w:after="0"/>
+        <w:rPr>
+          <w:rFonts w:eastAsiaTheme="minorEastAsia"/>
+          <w:iCs/>
+          <w:szCs w:val="28"/>
+        </w:rPr>
+      </w:pPr>
+      <m:oMath>
+        <m:r>
+          <w:rPr>
+            <w:rFonts w:ascii="Cambria Math" w:eastAsiaTheme="minorEastAsia" w:hAnsi="Cambria Math"/>
+            <w:szCs w:val="28"/>
+            <w:lang w:val="en-US"/>
+          </w:rPr>
+          <m:t>x</m:t>
+        </m:r>
+        <m:r>
+          <w:rPr>
+            <w:rFonts w:ascii="Cambria Math" w:eastAsiaTheme="minorEastAsia" w:hAnsi="Cambria Math"/>
+            <w:szCs w:val="28"/>
+          </w:rPr>
+          <m:t>=</m:t>
+        </m:r>
+        <m:r>
+          <w:rPr>
+            <w:rFonts w:ascii="Cambria Math" w:eastAsiaTheme="minorEastAsia" w:hAnsi="Cambria Math"/>
+            <w:szCs w:val="28"/>
+            <w:lang w:val="en-US"/>
+          </w:rPr>
+          <m:t>x</m:t>
+        </m:r>
+        <m:r>
+          <w:rPr>
+            <w:rFonts w:ascii="Cambria Math" w:eastAsiaTheme="minorEastAsia" w:hAnsi="Cambria Math"/>
+            <w:szCs w:val="28"/>
+          </w:rPr>
+          <m:t>+1</m:t>
+        </m:r>
+      </m:oMath>
+      <w:r>
+        <w:rPr>
+          <w:rFonts w:eastAsiaTheme="minorEastAsia"/>
+          <w:iCs/>
+          <w:szCs w:val="28"/>
+        </w:rPr>
+        <w:t>(требуется выполнить, для того чтобы не рассматривать уже закрашенный пиксел)</w:t>
+      </w:r>
+    </w:p>
+    <w:p>
+      <w:pPr>
+        <w:spacing w:after="0"/>
+        <w:rPr>
+          <w:rFonts w:eastAsiaTheme="minorEastAsia"/>
+          <w:szCs w:val="28"/>
+        </w:rPr>
+      </w:pPr>
+      <w:r>
+        <w:rPr>
+          <w:szCs w:val="28"/>
+        </w:rPr>
+        <w:t xml:space="preserve">Пока </w:t>
+      </w:r>
+      <m:oMath>
+        <m:r>
+          <w:rPr>
+            <w:rFonts w:ascii="Cambria Math" w:hAnsi="Cambria Math"/>
+            <w:szCs w:val="28"/>
+          </w:rPr>
+          <m:t>цвет текущего пиксела ≠цвет границы</m:t>
+        </m:r>
+      </m:oMath>
+      <w:r>
+        <w:rPr>
+          <w:rFonts w:eastAsiaTheme="minorEastAsia"/>
+          <w:szCs w:val="28"/>
+        </w:rPr>
+        <w:t xml:space="preserve"> и </w:t>
+      </w:r>
+      <m:oMath>
+        <m:r>
+          <w:rPr>
+            <w:rFonts w:ascii="Cambria Math" w:eastAsiaTheme="minorEastAsia" w:hAnsi="Cambria Math"/>
+            <w:szCs w:val="28"/>
+          </w:rPr>
+          <m:t>цвет текущего пиксела≠цвет закраски делать:</m:t>
+        </m:r>
+      </m:oMath>
+    </w:p>
+    <w:p>
+      <w:pPr>
+        <w:spacing w:after="0"/>
+        <w:rPr>
+          <w:szCs w:val="28"/>
+        </w:rPr>
+      </w:pPr>
+      <w:r>
+        <w:rPr>
+          <w:szCs w:val="28"/>
+        </w:rPr>
+        <w:tab/>
+        <w:t>Закрасить текущий пиксел цветом закраски</w:t>
+      </w:r>
+    </w:p>
+    <w:p>
+      <w:pPr>
+        <w:spacing w:after="0"/>
+        <w:rPr>
+          <w:rFonts w:eastAsiaTheme="minorEastAsia"/>
+          <w:szCs w:val="28"/>
+        </w:rPr>
+      </w:pPr>
+      <w:r>
+        <w:rPr>
+          <w:szCs w:val="28"/>
+        </w:rPr>
+        <w:tab/>
+      </w:r>
+      <m:oMath>
+        <m:r>
+          <w:rPr>
+            <w:rFonts w:ascii="Cambria Math" w:hAnsi="Cambria Math"/>
+            <w:szCs w:val="28"/>
+          </w:rPr>
+          <m:t>x=x+1</m:t>
+        </m:r>
+      </m:oMath>
+    </w:p>
+    <w:p>
+      <w:pPr>
+        <w:spacing w:after="0"/>
+        <w:rPr>
+          <w:i/>
+          <w:szCs w:val="28"/>
+          <w:lang w:val="en-US"/>
+        </w:rPr>
+      </w:pPr>
+      <m:oMathPara>
+        <m:oMathParaPr>
+          <m:jc m:val="left"/>
+        </m:oMathParaPr>
+        <m:oMath>
+          <m:sSub>
+            <m:sSubPr>
+              <m:ctrlPr>
+                <w:rPr>
+                  <w:rFonts w:ascii="Cambria Math" w:hAnsi="Cambria Math"/>
+                  <w:i/>
+                  <w:szCs w:val="28"/>
+                </w:rPr>
+              </m:ctrlPr>
+            </m:sSubPr>
+            <m:e>
+              <m:r>
+                <w:rPr>
+                  <w:rFonts w:ascii="Cambria Math" w:hAnsi="Cambria Math"/>
+                  <w:szCs w:val="28"/>
+                </w:rPr>
+                <m:t>x</m:t>
+              </m:r>
+            </m:e>
+            <m:sub>
+              <m:r>
+                <w:rPr>
+                  <w:rFonts w:ascii="Cambria Math" w:hAnsi="Cambria Math"/>
+                  <w:szCs w:val="28"/>
+                </w:rPr>
+                <m:t>правая граница</m:t>
+              </m:r>
+            </m:sub>
+          </m:sSub>
+          <m:r>
+            <w:rPr>
+              <w:rFonts w:ascii="Cambria Math" w:hAnsi="Cambria Math"/>
+              <w:szCs w:val="28"/>
+            </w:rPr>
+            <m:t>=</m:t>
+          </m:r>
+          <m:r>
+            <w:rPr>
+              <w:rFonts w:ascii="Cambria Math" w:hAnsi="Cambria Math"/>
+              <w:szCs w:val="28"/>
+              <w:lang w:val="en-US"/>
+            </w:rPr>
+            <m:t>x-</m:t>
+          </m:r>
+          <m:r>
+            <w:rPr>
+              <w:rFonts w:ascii="Cambria Math" w:hAnsi="Cambria Math"/>
+              <w:szCs w:val="28"/>
+              <w:lang w:val="en-US"/>
+            </w:rPr>
+            <m:t>1</m:t>
+          </m:r>
+        </m:oMath>
+      </m:oMathPara>
+    </w:p>
     <w:p/>
-    <w:p/>
-    <w:p/>
+    <w:p>
+      <w:r>
+        <w:lastRenderedPageBreak/>
+        <w:t>Алгоритм нахождения затравочных пикселей</w:t>
+      </w:r>
+    </w:p>
     <w:p/>
     <w:p>
       <w:pPr>
@@ -3888,7 +4306,7 @@
 </file>
 
 <file path=customXml/itemProps1.xml><?xml version="1.0" encoding="utf-8"?>
-<ds:datastoreItem xmlns:ds="http://schemas.openxmlformats.org/officeDocument/2006/customXml" ds:itemID="{9D025E66-D46C-4F74-8699-B7FE2816389F}">
+<ds:datastoreItem xmlns:ds="http://schemas.openxmlformats.org/officeDocument/2006/customXml" ds:itemID="{041BBD9A-2216-4960-8067-3F44E394AE30}">
   <ds:schemaRefs>
     <ds:schemaRef ds:uri="http://schemas.openxmlformats.org/officeDocument/2006/bibliography"/>
   </ds:schemaRefs>

</xml_diff>

<commit_message>
ADD: second alg was added
</commit_message>
<xml_diff>
--- a/lab_06/Якуба 6.docx
+++ b/lab_06/Якуба 6.docx
@@ -2522,8 +2522,1620 @@
     <w:p>
       <w:r>
         <w:lastRenderedPageBreak/>
-        <w:t>Алгоритм нахождения затравочных пикселей</w:t>
-      </w:r>
+        <w:t>Алгоритм нахождения</w:t>
+      </w:r>
+      <w:r>
+        <w:t xml:space="preserve"> </w:t>
+      </w:r>
+      <w:r>
+        <w:t>новых</w:t>
+      </w:r>
+      <w:r>
+        <w:t xml:space="preserve"> затравочных пикселей</w:t>
+      </w:r>
+      <w:r>
+        <w:t xml:space="preserve"> </w:t>
+      </w:r>
+      <w:r>
+        <w:t>на строке ниже закрашенной:</w:t>
+      </w:r>
+    </w:p>
+    <w:p>
+      <w:pPr>
+        <w:rPr>
+          <w:rFonts w:eastAsiaTheme="minorEastAsia"/>
+          <w:i/>
+          <w:lang w:val="en-US"/>
+        </w:rPr>
+      </w:pPr>
+      <m:oMathPara>
+        <m:oMathParaPr>
+          <m:jc m:val="left"/>
+        </m:oMathParaPr>
+        <m:oMath>
+          <m:sSub>
+            <m:sSubPr>
+              <m:ctrlPr>
+                <w:rPr>
+                  <w:rFonts w:ascii="Cambria Math" w:hAnsi="Cambria Math"/>
+                  <w:i/>
+                </w:rPr>
+              </m:ctrlPr>
+            </m:sSubPr>
+            <m:e>
+              <m:r>
+                <w:rPr>
+                  <w:rFonts w:ascii="Cambria Math" w:hAnsi="Cambria Math"/>
+                </w:rPr>
+                <m:t>x</m:t>
+              </m:r>
+            </m:e>
+            <m:sub>
+              <m:r>
+                <w:rPr>
+                  <w:rFonts w:ascii="Cambria Math" w:hAnsi="Cambria Math"/>
+                </w:rPr>
+                <m:t>текущий</m:t>
+              </m:r>
+            </m:sub>
+          </m:sSub>
+          <m:r>
+            <w:rPr>
+              <w:rFonts w:ascii="Cambria Math" w:hAnsi="Cambria Math"/>
+            </w:rPr>
+            <m:t>=</m:t>
+          </m:r>
+          <m:sSub>
+            <m:sSubPr>
+              <m:ctrlPr>
+                <w:rPr>
+                  <w:rFonts w:ascii="Cambria Math" w:hAnsi="Cambria Math"/>
+                  <w:i/>
+                  <w:lang w:val="en-US"/>
+                </w:rPr>
+              </m:ctrlPr>
+            </m:sSubPr>
+            <m:e>
+              <m:r>
+                <w:rPr>
+                  <w:rFonts w:ascii="Cambria Math" w:hAnsi="Cambria Math"/>
+                  <w:lang w:val="en-US"/>
+                </w:rPr>
+                <m:t>x</m:t>
+              </m:r>
+            </m:e>
+            <m:sub>
+              <m:r>
+                <w:rPr>
+                  <w:rFonts w:ascii="Cambria Math" w:hAnsi="Cambria Math"/>
+                </w:rPr>
+                <m:t>левая граница</m:t>
+              </m:r>
+            </m:sub>
+          </m:sSub>
+        </m:oMath>
+      </m:oMathPara>
+    </w:p>
+    <w:p>
+      <w:pPr>
+        <w:rPr>
+          <w:rFonts w:eastAsiaTheme="minorEastAsia"/>
+          <w:i/>
+          <w:iCs/>
+          <w:lang w:val="en-US"/>
+        </w:rPr>
+      </w:pPr>
+      <m:oMathPara>
+        <m:oMathParaPr>
+          <m:jc m:val="left"/>
+        </m:oMathParaPr>
+        <m:oMath>
+          <m:sSub>
+            <m:sSubPr>
+              <m:ctrlPr>
+                <w:rPr>
+                  <w:rFonts w:ascii="Cambria Math" w:hAnsi="Cambria Math"/>
+                  <w:i/>
+                  <w:iCs/>
+                </w:rPr>
+              </m:ctrlPr>
+            </m:sSubPr>
+            <m:e>
+              <m:r>
+                <w:rPr>
+                  <w:rFonts w:ascii="Cambria Math" w:hAnsi="Cambria Math"/>
+                </w:rPr>
+                <m:t>y</m:t>
+              </m:r>
+            </m:e>
+            <m:sub>
+              <m:r>
+                <w:rPr>
+                  <w:rFonts w:ascii="Cambria Math" w:hAnsi="Cambria Math"/>
+                </w:rPr>
+                <m:t>текущий</m:t>
+              </m:r>
+            </m:sub>
+          </m:sSub>
+          <m:r>
+            <w:rPr>
+              <w:rFonts w:ascii="Cambria Math" w:hAnsi="Cambria Math"/>
+            </w:rPr>
+            <m:t xml:space="preserve">= </m:t>
+          </m:r>
+          <m:r>
+            <w:rPr>
+              <w:rFonts w:ascii="Cambria Math" w:eastAsiaTheme="minorEastAsia" w:hAnsi="Cambria Math"/>
+              <w:lang w:val="en-US"/>
+            </w:rPr>
+            <m:t>y+1</m:t>
+          </m:r>
+        </m:oMath>
+      </m:oMathPara>
+    </w:p>
+    <w:p>
+      <w:pPr>
+        <w:rPr>
+          <w:rFonts w:eastAsiaTheme="minorEastAsia"/>
+          <w:i/>
+          <w:iCs/>
+          <w:lang w:val="en-US"/>
+        </w:rPr>
+      </w:pPr>
+      <m:oMathPara>
+        <m:oMathParaPr>
+          <m:jc m:val="left"/>
+        </m:oMathParaPr>
+        <m:oMath>
+          <m:r>
+            <w:rPr>
+              <w:rFonts w:ascii="Cambria Math" w:eastAsiaTheme="minorEastAsia" w:hAnsi="Cambria Math"/>
+              <w:lang w:val="en-US"/>
+            </w:rPr>
+            <m:t>flag= 0</m:t>
+          </m:r>
+        </m:oMath>
+      </m:oMathPara>
+    </w:p>
+    <w:p>
+      <w:pPr>
+        <w:rPr>
+          <w:rFonts w:eastAsiaTheme="minorEastAsia"/>
+        </w:rPr>
+      </w:pPr>
+      <w:r>
+        <w:rPr>
+          <w:rFonts w:eastAsiaTheme="minorEastAsia"/>
+        </w:rPr>
+        <w:t xml:space="preserve">Пока </w:t>
+      </w:r>
+      <m:oMath>
+        <m:sSub>
+          <m:sSubPr>
+            <m:ctrlPr>
+              <w:rPr>
+                <w:rFonts w:ascii="Cambria Math" w:eastAsiaTheme="minorEastAsia" w:hAnsi="Cambria Math"/>
+                <w:i/>
+              </w:rPr>
+            </m:ctrlPr>
+          </m:sSubPr>
+          <m:e>
+            <m:r>
+              <w:rPr>
+                <w:rFonts w:ascii="Cambria Math" w:eastAsiaTheme="minorEastAsia" w:hAnsi="Cambria Math"/>
+              </w:rPr>
+              <m:t>x</m:t>
+            </m:r>
+          </m:e>
+          <m:sub>
+            <m:r>
+              <w:rPr>
+                <w:rFonts w:ascii="Cambria Math" w:eastAsiaTheme="minorEastAsia" w:hAnsi="Cambria Math"/>
+              </w:rPr>
+              <m:t>текущий</m:t>
+            </m:r>
+          </m:sub>
+        </m:sSub>
+        <m:r>
+          <w:rPr>
+            <w:rFonts w:ascii="Cambria Math" w:eastAsiaTheme="minorEastAsia" w:hAnsi="Cambria Math"/>
+          </w:rPr>
+          <m:t>≤</m:t>
+        </m:r>
+        <m:sSub>
+          <m:sSubPr>
+            <m:ctrlPr>
+              <w:rPr>
+                <w:rFonts w:ascii="Cambria Math" w:eastAsiaTheme="minorEastAsia" w:hAnsi="Cambria Math"/>
+                <w:i/>
+              </w:rPr>
+            </m:ctrlPr>
+          </m:sSubPr>
+          <m:e>
+            <m:r>
+              <w:rPr>
+                <w:rFonts w:ascii="Cambria Math" w:eastAsiaTheme="minorEastAsia" w:hAnsi="Cambria Math"/>
+              </w:rPr>
+              <m:t>x</m:t>
+            </m:r>
+          </m:e>
+          <m:sub>
+            <m:r>
+              <w:rPr>
+                <w:rFonts w:ascii="Cambria Math" w:eastAsiaTheme="minorEastAsia" w:hAnsi="Cambria Math"/>
+              </w:rPr>
+              <m:t>правая граница</m:t>
+            </m:r>
+          </m:sub>
+        </m:sSub>
+      </m:oMath>
+      <w:r>
+        <w:rPr>
+          <w:rFonts w:eastAsiaTheme="minorEastAsia"/>
+        </w:rPr>
+        <w:t xml:space="preserve"> </w:t>
+      </w:r>
+      <w:r>
+        <w:rPr>
+          <w:rFonts w:eastAsiaTheme="minorEastAsia"/>
+        </w:rPr>
+        <w:t>выполнять следующие действия:</w:t>
+      </w:r>
+    </w:p>
+    <w:p>
+      <w:pPr>
+        <w:rPr>
+          <w:rFonts w:eastAsiaTheme="minorEastAsia"/>
+        </w:rPr>
+      </w:pPr>
+      <w:r>
+        <w:rPr>
+          <w:rFonts w:eastAsiaTheme="minorEastAsia"/>
+        </w:rPr>
+        <w:tab/>
+        <w:t xml:space="preserve">Пока </w:t>
+      </w:r>
+      <m:oMath>
+        <m:r>
+          <w:rPr>
+            <w:rFonts w:ascii="Cambria Math" w:eastAsiaTheme="minorEastAsia" w:hAnsi="Cambria Math"/>
+          </w:rPr>
+          <m:t xml:space="preserve">цвет текущего пиксела≠цвету границы </m:t>
+        </m:r>
+      </m:oMath>
+      <w:r>
+        <w:rPr>
+          <w:rFonts w:eastAsiaTheme="minorEastAsia"/>
+        </w:rPr>
+        <w:t xml:space="preserve">и </w:t>
+      </w:r>
+    </w:p>
+    <w:p>
+      <w:pPr>
+        <w:rPr>
+          <w:rFonts w:eastAsiaTheme="minorEastAsia"/>
+          <w:lang w:val="en-US"/>
+        </w:rPr>
+      </w:pPr>
+      <w:r>
+        <w:rPr>
+          <w:rFonts w:eastAsiaTheme="minorEastAsia"/>
+        </w:rPr>
+        <w:tab/>
+      </w:r>
+      <m:oMath>
+        <m:r>
+          <w:rPr>
+            <w:rFonts w:ascii="Cambria Math" w:eastAsiaTheme="minorEastAsia" w:hAnsi="Cambria Math"/>
+          </w:rPr>
+          <m:t xml:space="preserve">≠цвету закраски, и </m:t>
+        </m:r>
+        <m:sSub>
+          <m:sSubPr>
+            <m:ctrlPr>
+              <w:rPr>
+                <w:rFonts w:ascii="Cambria Math" w:eastAsiaTheme="minorEastAsia" w:hAnsi="Cambria Math"/>
+                <w:i/>
+                <w:color w:val="000000" w:themeColor="text1"/>
+                <w:highlight w:val="yellow"/>
+              </w:rPr>
+            </m:ctrlPr>
+          </m:sSubPr>
+          <m:e>
+            <m:r>
+              <w:rPr>
+                <w:rFonts w:ascii="Cambria Math" w:eastAsiaTheme="minorEastAsia" w:hAnsi="Cambria Math"/>
+                <w:color w:val="000000" w:themeColor="text1"/>
+                <w:highlight w:val="yellow"/>
+              </w:rPr>
+              <m:t>x</m:t>
+            </m:r>
+          </m:e>
+          <m:sub>
+            <m:r>
+              <w:rPr>
+                <w:rFonts w:ascii="Cambria Math" w:eastAsiaTheme="minorEastAsia" w:hAnsi="Cambria Math"/>
+                <w:color w:val="000000" w:themeColor="text1"/>
+                <w:highlight w:val="yellow"/>
+              </w:rPr>
+              <m:t>текущий</m:t>
+            </m:r>
+          </m:sub>
+        </m:sSub>
+        <m:r>
+          <w:rPr>
+            <w:rFonts w:ascii="Cambria Math" w:eastAsiaTheme="minorEastAsia" w:hAnsi="Cambria Math"/>
+            <w:color w:val="000000" w:themeColor="text1"/>
+            <w:highlight w:val="yellow"/>
+            <w:lang w:val="en-US"/>
+          </w:rPr>
+          <m:t>≤</m:t>
+        </m:r>
+        <m:sSub>
+          <m:sSubPr>
+            <m:ctrlPr>
+              <w:rPr>
+                <w:rFonts w:ascii="Cambria Math" w:eastAsiaTheme="minorEastAsia" w:hAnsi="Cambria Math"/>
+                <w:i/>
+                <w:color w:val="000000" w:themeColor="text1"/>
+                <w:highlight w:val="yellow"/>
+                <w:lang w:val="en-US"/>
+              </w:rPr>
+            </m:ctrlPr>
+          </m:sSubPr>
+          <m:e>
+            <m:r>
+              <w:rPr>
+                <w:rFonts w:ascii="Cambria Math" w:eastAsiaTheme="minorEastAsia" w:hAnsi="Cambria Math"/>
+                <w:color w:val="000000" w:themeColor="text1"/>
+                <w:highlight w:val="yellow"/>
+                <w:lang w:val="en-US"/>
+              </w:rPr>
+              <m:t>x</m:t>
+            </m:r>
+          </m:e>
+          <m:sub>
+            <m:r>
+              <w:rPr>
+                <w:rFonts w:ascii="Cambria Math" w:eastAsiaTheme="minorEastAsia" w:hAnsi="Cambria Math"/>
+                <w:color w:val="000000" w:themeColor="text1"/>
+                <w:highlight w:val="yellow"/>
+              </w:rPr>
+              <m:t>правая граница</m:t>
+            </m:r>
+          </m:sub>
+        </m:sSub>
+        <m:r>
+          <w:rPr>
+            <w:rFonts w:ascii="Cambria Math" w:eastAsiaTheme="minorEastAsia" w:hAnsi="Cambria Math"/>
+            <w:lang w:val="en-US"/>
+          </w:rPr>
+          <m:t>выполнять</m:t>
+        </m:r>
+        <m:r>
+          <w:rPr>
+            <w:rFonts w:ascii="Cambria Math" w:eastAsiaTheme="minorEastAsia" w:hAnsi="Cambria Math"/>
+            <w:lang w:val="en-US"/>
+          </w:rPr>
+          <m:t>:</m:t>
+        </m:r>
+      </m:oMath>
+    </w:p>
+    <w:p>
+      <w:pPr>
+        <w:rPr>
+          <w:rFonts w:eastAsiaTheme="minorEastAsia"/>
+        </w:rPr>
+      </w:pPr>
+      <w:r>
+        <w:rPr>
+          <w:rFonts w:eastAsiaTheme="minorEastAsia"/>
+          <w:lang w:val="en-US"/>
+        </w:rPr>
+        <w:tab/>
+      </w:r>
+      <w:r>
+        <w:rPr>
+          <w:rFonts w:eastAsiaTheme="minorEastAsia"/>
+          <w:lang w:val="en-US"/>
+        </w:rPr>
+        <w:tab/>
+      </w:r>
+      <w:r>
+        <w:rPr>
+          <w:rFonts w:eastAsiaTheme="minorEastAsia"/>
+        </w:rPr>
+        <w:t xml:space="preserve">Если </w:t>
+      </w:r>
+      <m:oMath>
+        <m:r>
+          <w:rPr>
+            <w:rFonts w:ascii="Cambria Math" w:eastAsiaTheme="minorEastAsia" w:hAnsi="Cambria Math"/>
+          </w:rPr>
+          <m:t>flag=0</m:t>
+        </m:r>
+      </m:oMath>
+      <w:r>
+        <w:rPr>
+          <w:rFonts w:eastAsiaTheme="minorEastAsia"/>
+          <w:lang w:val="en-US"/>
+        </w:rPr>
+        <w:t xml:space="preserve">, </w:t>
+      </w:r>
+      <w:r>
+        <w:rPr>
+          <w:rFonts w:eastAsiaTheme="minorEastAsia"/>
+        </w:rPr>
+        <w:t xml:space="preserve">то </w:t>
+      </w:r>
+      <m:oMath>
+        <m:r>
+          <w:rPr>
+            <w:rFonts w:ascii="Cambria Math" w:eastAsiaTheme="minorEastAsia" w:hAnsi="Cambria Math"/>
+          </w:rPr>
+          <m:t>flag=1</m:t>
+        </m:r>
+      </m:oMath>
+    </w:p>
+    <w:p>
+      <w:pPr>
+        <w:rPr>
+          <w:rFonts w:eastAsiaTheme="minorEastAsia"/>
+          <w:lang w:val="en-US"/>
+        </w:rPr>
+      </w:pPr>
+      <w:r>
+        <w:rPr>
+          <w:rFonts w:eastAsiaTheme="minorEastAsia"/>
+        </w:rPr>
+        <w:tab/>
+      </w:r>
+      <w:r>
+        <w:rPr>
+          <w:rFonts w:eastAsiaTheme="minorEastAsia"/>
+        </w:rPr>
+        <w:tab/>
+      </w:r>
+      <m:oMath>
+        <m:sSub>
+          <m:sSubPr>
+            <m:ctrlPr>
+              <w:rPr>
+                <w:rFonts w:ascii="Cambria Math" w:eastAsiaTheme="minorEastAsia" w:hAnsi="Cambria Math"/>
+                <w:i/>
+              </w:rPr>
+            </m:ctrlPr>
+          </m:sSubPr>
+          <m:e>
+            <m:r>
+              <w:rPr>
+                <w:rFonts w:ascii="Cambria Math" w:eastAsiaTheme="minorEastAsia" w:hAnsi="Cambria Math"/>
+              </w:rPr>
+              <m:t>x</m:t>
+            </m:r>
+          </m:e>
+          <m:sub>
+            <m:r>
+              <w:rPr>
+                <w:rFonts w:ascii="Cambria Math" w:eastAsiaTheme="minorEastAsia" w:hAnsi="Cambria Math"/>
+              </w:rPr>
+              <m:t>текущий</m:t>
+            </m:r>
+          </m:sub>
+        </m:sSub>
+        <m:r>
+          <w:rPr>
+            <w:rFonts w:ascii="Cambria Math" w:eastAsiaTheme="minorEastAsia" w:hAnsi="Cambria Math"/>
+          </w:rPr>
+          <m:t>=</m:t>
+        </m:r>
+        <m:sSub>
+          <m:sSubPr>
+            <m:ctrlPr>
+              <w:rPr>
+                <w:rFonts w:ascii="Cambria Math" w:eastAsiaTheme="minorEastAsia" w:hAnsi="Cambria Math"/>
+                <w:i/>
+                <w:lang w:val="en-US"/>
+              </w:rPr>
+            </m:ctrlPr>
+          </m:sSubPr>
+          <m:e>
+            <m:r>
+              <w:rPr>
+                <w:rFonts w:ascii="Cambria Math" w:eastAsiaTheme="minorEastAsia" w:hAnsi="Cambria Math"/>
+                <w:lang w:val="en-US"/>
+              </w:rPr>
+              <m:t>x</m:t>
+            </m:r>
+          </m:e>
+          <m:sub>
+            <m:r>
+              <w:rPr>
+                <w:rFonts w:ascii="Cambria Math" w:eastAsiaTheme="minorEastAsia" w:hAnsi="Cambria Math"/>
+              </w:rPr>
+              <m:t>текущий</m:t>
+            </m:r>
+          </m:sub>
+        </m:sSub>
+        <m:r>
+          <w:rPr>
+            <w:rFonts w:ascii="Cambria Math" w:eastAsiaTheme="minorEastAsia" w:hAnsi="Cambria Math"/>
+            <w:lang w:val="en-US"/>
+          </w:rPr>
+          <m:t>+1</m:t>
+        </m:r>
+      </m:oMath>
+    </w:p>
+    <w:p>
+      <w:pPr>
+        <w:rPr>
+          <w:rFonts w:eastAsiaTheme="minorEastAsia"/>
+          <w:lang w:val="en-US"/>
+        </w:rPr>
+      </w:pPr>
+      <w:r>
+        <w:rPr>
+          <w:rFonts w:eastAsiaTheme="minorEastAsia"/>
+          <w:lang w:val="en-US"/>
+        </w:rPr>
+        <w:tab/>
+      </w:r>
+      <w:r>
+        <w:rPr>
+          <w:rFonts w:eastAsiaTheme="minorEastAsia"/>
+        </w:rPr>
+        <w:t xml:space="preserve">Если </w:t>
+      </w:r>
+      <m:oMath>
+        <m:r>
+          <w:rPr>
+            <w:rFonts w:ascii="Cambria Math" w:eastAsiaTheme="minorEastAsia" w:hAnsi="Cambria Math"/>
+          </w:rPr>
+          <m:t>flag=1</m:t>
+        </m:r>
+      </m:oMath>
+      <w:r>
+        <w:rPr>
+          <w:rFonts w:eastAsiaTheme="minorEastAsia"/>
+          <w:lang w:val="en-US"/>
+        </w:rPr>
+        <w:t xml:space="preserve">, </w:t>
+      </w:r>
+      <w:r>
+        <w:rPr>
+          <w:rFonts w:eastAsiaTheme="minorEastAsia"/>
+        </w:rPr>
+        <w:t>то</w:t>
+      </w:r>
+      <w:r>
+        <w:rPr>
+          <w:rFonts w:eastAsiaTheme="minorEastAsia"/>
+          <w:lang w:val="en-US"/>
+        </w:rPr>
+        <w:t>:</w:t>
+      </w:r>
+    </w:p>
+    <w:p>
+      <w:pPr>
+        <w:rPr>
+          <w:rFonts w:eastAsiaTheme="minorEastAsia"/>
+        </w:rPr>
+      </w:pPr>
+      <w:r>
+        <w:rPr>
+          <w:rFonts w:eastAsiaTheme="minorEastAsia"/>
+          <w:lang w:val="en-US"/>
+        </w:rPr>
+        <w:tab/>
+      </w:r>
+      <w:r>
+        <w:rPr>
+          <w:rFonts w:eastAsiaTheme="minorEastAsia"/>
+          <w:lang w:val="en-US"/>
+        </w:rPr>
+        <w:tab/>
+      </w:r>
+      <w:r>
+        <w:rPr>
+          <w:rFonts w:eastAsiaTheme="minorEastAsia"/>
+        </w:rPr>
+        <w:t xml:space="preserve">Если </w:t>
+      </w:r>
+      <m:oMath>
+        <m:sSub>
+          <m:sSubPr>
+            <m:ctrlPr>
+              <w:rPr>
+                <w:rFonts w:ascii="Cambria Math" w:eastAsiaTheme="minorEastAsia" w:hAnsi="Cambria Math"/>
+                <w:i/>
+              </w:rPr>
+            </m:ctrlPr>
+          </m:sSubPr>
+          <m:e>
+            <m:r>
+              <w:rPr>
+                <w:rFonts w:ascii="Cambria Math" w:eastAsiaTheme="minorEastAsia" w:hAnsi="Cambria Math"/>
+              </w:rPr>
+              <m:t>x</m:t>
+            </m:r>
+          </m:e>
+          <m:sub>
+            <m:r>
+              <w:rPr>
+                <w:rFonts w:ascii="Cambria Math" w:eastAsiaTheme="minorEastAsia" w:hAnsi="Cambria Math"/>
+              </w:rPr>
+              <m:t>текущий</m:t>
+            </m:r>
+          </m:sub>
+        </m:sSub>
+        <m:r>
+          <w:rPr>
+            <w:rFonts w:ascii="Cambria Math" w:eastAsiaTheme="minorEastAsia" w:hAnsi="Cambria Math"/>
+          </w:rPr>
+          <m:t>≠</m:t>
+        </m:r>
+        <m:sSub>
+          <m:sSubPr>
+            <m:ctrlPr>
+              <w:rPr>
+                <w:rFonts w:ascii="Cambria Math" w:eastAsiaTheme="minorEastAsia" w:hAnsi="Cambria Math"/>
+                <w:i/>
+                <w:lang w:val="en-US"/>
+              </w:rPr>
+            </m:ctrlPr>
+          </m:sSubPr>
+          <m:e>
+            <m:r>
+              <w:rPr>
+                <w:rFonts w:ascii="Cambria Math" w:eastAsiaTheme="minorEastAsia" w:hAnsi="Cambria Math"/>
+                <w:lang w:val="en-US"/>
+              </w:rPr>
+              <m:t>x</m:t>
+            </m:r>
+          </m:e>
+          <m:sub>
+            <m:r>
+              <w:rPr>
+                <w:rFonts w:ascii="Cambria Math" w:eastAsiaTheme="minorEastAsia" w:hAnsi="Cambria Math"/>
+              </w:rPr>
+              <m:t>правая граница</m:t>
+            </m:r>
+          </m:sub>
+        </m:sSub>
+      </m:oMath>
+      <w:r>
+        <w:rPr>
+          <w:rFonts w:eastAsiaTheme="minorEastAsia"/>
+        </w:rPr>
+        <w:t xml:space="preserve"> и </w:t>
+      </w:r>
+      <m:oMath>
+        <m:r>
+          <w:rPr>
+            <w:rFonts w:ascii="Cambria Math" w:eastAsiaTheme="minorEastAsia" w:hAnsi="Cambria Math"/>
+          </w:rPr>
+          <m:t>цвет пиксела≠цвет границы</m:t>
+        </m:r>
+      </m:oMath>
+      <w:r>
+        <w:rPr>
+          <w:rFonts w:eastAsiaTheme="minorEastAsia"/>
+        </w:rPr>
+        <w:t xml:space="preserve"> </w:t>
+      </w:r>
+      <w:r>
+        <w:rPr>
+          <w:rFonts w:eastAsiaTheme="minorEastAsia"/>
+        </w:rPr>
+        <w:t xml:space="preserve">, </w:t>
+      </w:r>
+      <w:r>
+        <w:rPr>
+          <w:rFonts w:eastAsiaTheme="minorEastAsia"/>
+        </w:rPr>
+        <w:t>и</w:t>
+      </w:r>
+    </w:p>
+    <w:p>
+      <w:pPr>
+        <w:ind w:left="1416"/>
+        <w:rPr>
+          <w:rFonts w:eastAsiaTheme="minorEastAsia"/>
+        </w:rPr>
+      </w:pPr>
+      <m:oMath>
+        <m:r>
+          <w:rPr>
+            <w:rFonts w:ascii="Cambria Math" w:eastAsiaTheme="minorEastAsia" w:hAnsi="Cambria Math"/>
+          </w:rPr>
+          <m:t>цвет пиксела≠цвет закраски</m:t>
+        </m:r>
+      </m:oMath>
+      <w:r>
+        <w:rPr>
+          <w:rFonts w:eastAsiaTheme="minorEastAsia"/>
+        </w:rPr>
+        <w:t xml:space="preserve">, то добавить в стек новый затравочный пиксел с координатами </w:t>
+      </w:r>
+      <m:oMath>
+        <m:d>
+          <m:dPr>
+            <m:begChr m:val="["/>
+            <m:endChr m:val="]"/>
+            <m:ctrlPr>
+              <w:rPr>
+                <w:rFonts w:ascii="Cambria Math" w:eastAsiaTheme="minorEastAsia" w:hAnsi="Cambria Math"/>
+                <w:i/>
+              </w:rPr>
+            </m:ctrlPr>
+          </m:dPr>
+          <m:e>
+            <m:sSub>
+              <m:sSubPr>
+                <m:ctrlPr>
+                  <w:rPr>
+                    <w:rFonts w:ascii="Cambria Math" w:eastAsiaTheme="minorEastAsia" w:hAnsi="Cambria Math"/>
+                    <w:i/>
+                  </w:rPr>
+                </m:ctrlPr>
+              </m:sSubPr>
+              <m:e>
+                <m:r>
+                  <w:rPr>
+                    <w:rFonts w:ascii="Cambria Math" w:eastAsiaTheme="minorEastAsia" w:hAnsi="Cambria Math"/>
+                  </w:rPr>
+                  <m:t>x</m:t>
+                </m:r>
+              </m:e>
+              <m:sub>
+                <m:r>
+                  <w:rPr>
+                    <w:rFonts w:ascii="Cambria Math" w:eastAsiaTheme="minorEastAsia" w:hAnsi="Cambria Math"/>
+                  </w:rPr>
+                  <m:t>текущий</m:t>
+                </m:r>
+              </m:sub>
+            </m:sSub>
+            <m:r>
+              <w:rPr>
+                <w:rFonts w:ascii="Cambria Math" w:eastAsiaTheme="minorEastAsia" w:hAnsi="Cambria Math"/>
+                <w:lang w:val="en-US"/>
+              </w:rPr>
+              <m:t>;</m:t>
+            </m:r>
+            <m:sSub>
+              <m:sSubPr>
+                <m:ctrlPr>
+                  <w:rPr>
+                    <w:rFonts w:ascii="Cambria Math" w:eastAsiaTheme="minorEastAsia" w:hAnsi="Cambria Math"/>
+                    <w:i/>
+                    <w:lang w:val="en-US"/>
+                  </w:rPr>
+                </m:ctrlPr>
+              </m:sSubPr>
+              <m:e>
+                <m:r>
+                  <w:rPr>
+                    <w:rFonts w:ascii="Cambria Math" w:eastAsiaTheme="minorEastAsia" w:hAnsi="Cambria Math"/>
+                    <w:lang w:val="en-US"/>
+                  </w:rPr>
+                  <m:t>y</m:t>
+                </m:r>
+              </m:e>
+              <m:sub>
+                <m:r>
+                  <w:rPr>
+                    <w:rFonts w:ascii="Cambria Math" w:eastAsiaTheme="minorEastAsia" w:hAnsi="Cambria Math"/>
+                  </w:rPr>
+                  <m:t>текущий</m:t>
+                </m:r>
+              </m:sub>
+            </m:sSub>
+          </m:e>
+        </m:d>
+      </m:oMath>
+    </w:p>
+    <w:p>
+      <w:pPr>
+        <w:ind w:left="1416"/>
+        <w:rPr>
+          <w:rFonts w:eastAsiaTheme="minorEastAsia"/>
+        </w:rPr>
+      </w:pPr>
+      <w:r>
+        <w:rPr>
+          <w:rFonts w:eastAsiaTheme="minorEastAsia"/>
+        </w:rPr>
+        <w:t xml:space="preserve">иначе добавить в стек новый затравочный пиксел с координатами </w:t>
+      </w:r>
+      <m:oMath>
+        <m:r>
+          <w:rPr>
+            <w:rFonts w:ascii="Cambria Math" w:eastAsiaTheme="minorEastAsia" w:hAnsi="Cambria Math"/>
+          </w:rPr>
+          <m:t>[</m:t>
+        </m:r>
+        <m:sSub>
+          <m:sSubPr>
+            <m:ctrlPr>
+              <w:rPr>
+                <w:rFonts w:ascii="Cambria Math" w:eastAsiaTheme="minorEastAsia" w:hAnsi="Cambria Math"/>
+                <w:i/>
+              </w:rPr>
+            </m:ctrlPr>
+          </m:sSubPr>
+          <m:e>
+            <m:r>
+              <w:rPr>
+                <w:rFonts w:ascii="Cambria Math" w:eastAsiaTheme="minorEastAsia" w:hAnsi="Cambria Math"/>
+              </w:rPr>
+              <m:t>x</m:t>
+            </m:r>
+          </m:e>
+          <m:sub>
+            <m:r>
+              <w:rPr>
+                <w:rFonts w:ascii="Cambria Math" w:eastAsiaTheme="minorEastAsia" w:hAnsi="Cambria Math"/>
+              </w:rPr>
+              <m:t>текущий</m:t>
+            </m:r>
+          </m:sub>
+        </m:sSub>
+        <m:r>
+          <w:rPr>
+            <w:rFonts w:ascii="Cambria Math" w:eastAsiaTheme="minorEastAsia" w:hAnsi="Cambria Math"/>
+          </w:rPr>
+          <m:t>-1;</m:t>
+        </m:r>
+        <m:sSub>
+          <m:sSubPr>
+            <m:ctrlPr>
+              <w:rPr>
+                <w:rFonts w:ascii="Cambria Math" w:eastAsiaTheme="minorEastAsia" w:hAnsi="Cambria Math"/>
+                <w:i/>
+              </w:rPr>
+            </m:ctrlPr>
+          </m:sSubPr>
+          <m:e>
+            <m:r>
+              <w:rPr>
+                <w:rFonts w:ascii="Cambria Math" w:eastAsiaTheme="minorEastAsia" w:hAnsi="Cambria Math"/>
+              </w:rPr>
+              <m:t>y</m:t>
+            </m:r>
+          </m:e>
+          <m:sub>
+            <m:r>
+              <w:rPr>
+                <w:rFonts w:ascii="Cambria Math" w:eastAsiaTheme="minorEastAsia" w:hAnsi="Cambria Math"/>
+              </w:rPr>
+              <m:t>текущий</m:t>
+            </m:r>
+          </m:sub>
+        </m:sSub>
+        <m:r>
+          <w:rPr>
+            <w:rFonts w:ascii="Cambria Math" w:eastAsiaTheme="minorEastAsia" w:hAnsi="Cambria Math"/>
+          </w:rPr>
+          <m:t>]</m:t>
+        </m:r>
+      </m:oMath>
+    </w:p>
+    <w:p>
+      <w:pPr>
+        <w:rPr>
+          <w:rFonts w:eastAsiaTheme="minorEastAsia"/>
+          <w:lang w:val="en-US"/>
+        </w:rPr>
+      </w:pPr>
+      <w:r>
+        <w:rPr>
+          <w:rFonts w:eastAsiaTheme="minorEastAsia"/>
+        </w:rPr>
+        <w:tab/>
+      </w:r>
+      <m:oMath>
+        <m:sSub>
+          <m:sSubPr>
+            <m:ctrlPr>
+              <w:rPr>
+                <w:rFonts w:ascii="Cambria Math" w:eastAsiaTheme="minorEastAsia" w:hAnsi="Cambria Math"/>
+                <w:i/>
+              </w:rPr>
+            </m:ctrlPr>
+          </m:sSubPr>
+          <m:e>
+            <m:r>
+              <w:rPr>
+                <w:rFonts w:ascii="Cambria Math" w:eastAsiaTheme="minorEastAsia" w:hAnsi="Cambria Math"/>
+              </w:rPr>
+              <m:t>x</m:t>
+            </m:r>
+          </m:e>
+          <m:sub>
+            <m:r>
+              <w:rPr>
+                <w:rFonts w:ascii="Cambria Math" w:eastAsiaTheme="minorEastAsia" w:hAnsi="Cambria Math"/>
+              </w:rPr>
+              <m:t>начальный</m:t>
+            </m:r>
+          </m:sub>
+        </m:sSub>
+        <m:r>
+          <w:rPr>
+            <w:rFonts w:ascii="Cambria Math" w:eastAsiaTheme="minorEastAsia" w:hAnsi="Cambria Math"/>
+          </w:rPr>
+          <m:t>=</m:t>
+        </m:r>
+        <m:sSub>
+          <m:sSubPr>
+            <m:ctrlPr>
+              <w:rPr>
+                <w:rFonts w:ascii="Cambria Math" w:eastAsiaTheme="minorEastAsia" w:hAnsi="Cambria Math"/>
+                <w:i/>
+              </w:rPr>
+            </m:ctrlPr>
+          </m:sSubPr>
+          <m:e>
+            <m:r>
+              <w:rPr>
+                <w:rFonts w:ascii="Cambria Math" w:eastAsiaTheme="minorEastAsia" w:hAnsi="Cambria Math"/>
+              </w:rPr>
+              <m:t>x</m:t>
+            </m:r>
+          </m:e>
+          <m:sub>
+            <m:r>
+              <w:rPr>
+                <w:rFonts w:ascii="Cambria Math" w:eastAsiaTheme="minorEastAsia" w:hAnsi="Cambria Math"/>
+              </w:rPr>
+              <m:t>текущий</m:t>
+            </m:r>
+          </m:sub>
+        </m:sSub>
+      </m:oMath>
+    </w:p>
+    <w:p>
+      <w:pPr>
+        <w:rPr>
+          <w:rFonts w:eastAsiaTheme="minorEastAsia"/>
+        </w:rPr>
+      </w:pPr>
+      <w:r>
+        <w:rPr>
+          <w:rFonts w:eastAsiaTheme="minorEastAsia"/>
+          <w:lang w:val="en-US"/>
+        </w:rPr>
+        <w:tab/>
+      </w:r>
+      <w:r>
+        <w:rPr>
+          <w:rFonts w:eastAsiaTheme="minorEastAsia"/>
+        </w:rPr>
+        <w:t xml:space="preserve">Пока </w:t>
+      </w:r>
+      <m:oMath>
+        <m:d>
+          <m:dPr>
+            <m:ctrlPr>
+              <w:rPr>
+                <w:rFonts w:ascii="Cambria Math" w:eastAsiaTheme="minorEastAsia" w:hAnsi="Cambria Math"/>
+                <w:i/>
+              </w:rPr>
+            </m:ctrlPr>
+          </m:dPr>
+          <m:e>
+            <m:r>
+              <w:rPr>
+                <w:rFonts w:ascii="Cambria Math" w:eastAsiaTheme="minorEastAsia" w:hAnsi="Cambria Math"/>
+              </w:rPr>
+              <m:t>цвет пиксела=цвет границы или</m:t>
+            </m:r>
+            <m:r>
+              <w:rPr>
+                <w:rFonts w:ascii="Cambria Math" w:eastAsiaTheme="minorEastAsia" w:hAnsi="Cambria Math"/>
+              </w:rPr>
+              <m:t>=</m:t>
+            </m:r>
+            <m:r>
+              <w:rPr>
+                <w:rFonts w:ascii="Cambria Math" w:eastAsiaTheme="minorEastAsia" w:hAnsi="Cambria Math"/>
+              </w:rPr>
+              <m:t>цвет заполнения</m:t>
+            </m:r>
+          </m:e>
+        </m:d>
+      </m:oMath>
+      <w:r>
+        <w:rPr>
+          <w:rFonts w:eastAsiaTheme="minorEastAsia"/>
+        </w:rPr>
+        <w:t xml:space="preserve"> и </w:t>
+      </w:r>
+    </w:p>
+    <w:p>
+      <w:pPr>
+        <w:rPr>
+          <w:rFonts w:eastAsiaTheme="minorEastAsia"/>
+        </w:rPr>
+      </w:pPr>
+      <w:r>
+        <w:rPr>
+          <w:rFonts w:eastAsiaTheme="minorEastAsia"/>
+        </w:rPr>
+        <w:tab/>
+      </w:r>
+      <m:oMath>
+        <m:sSub>
+          <m:sSubPr>
+            <m:ctrlPr>
+              <w:rPr>
+                <w:rFonts w:ascii="Cambria Math" w:eastAsiaTheme="minorEastAsia" w:hAnsi="Cambria Math"/>
+                <w:i/>
+              </w:rPr>
+            </m:ctrlPr>
+          </m:sSubPr>
+          <m:e>
+            <m:r>
+              <w:rPr>
+                <w:rFonts w:ascii="Cambria Math" w:eastAsiaTheme="minorEastAsia" w:hAnsi="Cambria Math"/>
+              </w:rPr>
+              <m:t>x</m:t>
+            </m:r>
+          </m:e>
+          <m:sub>
+            <m:r>
+              <w:rPr>
+                <w:rFonts w:ascii="Cambria Math" w:eastAsiaTheme="minorEastAsia" w:hAnsi="Cambria Math"/>
+              </w:rPr>
+              <m:t>текущий</m:t>
+            </m:r>
+          </m:sub>
+        </m:sSub>
+        <m:r>
+          <w:rPr>
+            <w:rFonts w:ascii="Cambria Math" w:eastAsiaTheme="minorEastAsia" w:hAnsi="Cambria Math"/>
+          </w:rPr>
+          <m:t>&lt;</m:t>
+        </m:r>
+        <m:sSub>
+          <m:sSubPr>
+            <m:ctrlPr>
+              <w:rPr>
+                <w:rFonts w:ascii="Cambria Math" w:eastAsiaTheme="minorEastAsia" w:hAnsi="Cambria Math"/>
+                <w:i/>
+              </w:rPr>
+            </m:ctrlPr>
+          </m:sSubPr>
+          <m:e>
+            <m:r>
+              <w:rPr>
+                <w:rFonts w:ascii="Cambria Math" w:eastAsiaTheme="minorEastAsia" w:hAnsi="Cambria Math"/>
+              </w:rPr>
+              <m:t>x</m:t>
+            </m:r>
+          </m:e>
+          <m:sub>
+            <m:r>
+              <w:rPr>
+                <w:rFonts w:ascii="Cambria Math" w:eastAsiaTheme="minorEastAsia" w:hAnsi="Cambria Math"/>
+              </w:rPr>
+              <m:t>правая граница</m:t>
+            </m:r>
+          </m:sub>
+        </m:sSub>
+      </m:oMath>
+      <w:r>
+        <w:rPr>
+          <w:rFonts w:eastAsiaTheme="minorEastAsia"/>
+        </w:rPr>
+        <w:t xml:space="preserve"> выполнять:</w:t>
+      </w:r>
+    </w:p>
+    <w:p>
+      <w:pPr>
+        <w:rPr>
+          <w:rFonts w:eastAsiaTheme="minorEastAsia"/>
+          <w:lang w:val="en-US"/>
+        </w:rPr>
+      </w:pPr>
+      <w:r>
+        <w:rPr>
+          <w:rFonts w:eastAsiaTheme="minorEastAsia"/>
+        </w:rPr>
+        <w:tab/>
+      </w:r>
+      <w:r>
+        <w:rPr>
+          <w:rFonts w:eastAsiaTheme="minorEastAsia"/>
+        </w:rPr>
+        <w:tab/>
+      </w:r>
+      <m:oMath>
+        <m:sSub>
+          <m:sSubPr>
+            <m:ctrlPr>
+              <w:rPr>
+                <w:rFonts w:ascii="Cambria Math" w:eastAsiaTheme="minorEastAsia" w:hAnsi="Cambria Math"/>
+                <w:i/>
+              </w:rPr>
+            </m:ctrlPr>
+          </m:sSubPr>
+          <m:e>
+            <m:r>
+              <w:rPr>
+                <w:rFonts w:ascii="Cambria Math" w:eastAsiaTheme="minorEastAsia" w:hAnsi="Cambria Math"/>
+              </w:rPr>
+              <m:t>x</m:t>
+            </m:r>
+          </m:e>
+          <m:sub>
+            <m:r>
+              <w:rPr>
+                <w:rFonts w:ascii="Cambria Math" w:eastAsiaTheme="minorEastAsia" w:hAnsi="Cambria Math"/>
+              </w:rPr>
+              <m:t>текущий</m:t>
+            </m:r>
+          </m:sub>
+        </m:sSub>
+        <m:r>
+          <w:rPr>
+            <w:rFonts w:ascii="Cambria Math" w:eastAsiaTheme="minorEastAsia" w:hAnsi="Cambria Math"/>
+          </w:rPr>
+          <m:t>=</m:t>
+        </m:r>
+        <m:sSub>
+          <m:sSubPr>
+            <m:ctrlPr>
+              <w:rPr>
+                <w:rFonts w:ascii="Cambria Math" w:eastAsiaTheme="minorEastAsia" w:hAnsi="Cambria Math"/>
+                <w:i/>
+                <w:lang w:val="en-US"/>
+              </w:rPr>
+            </m:ctrlPr>
+          </m:sSubPr>
+          <m:e>
+            <m:r>
+              <w:rPr>
+                <w:rFonts w:ascii="Cambria Math" w:eastAsiaTheme="minorEastAsia" w:hAnsi="Cambria Math"/>
+                <w:lang w:val="en-US"/>
+              </w:rPr>
+              <m:t>x</m:t>
+            </m:r>
+          </m:e>
+          <m:sub>
+            <m:r>
+              <w:rPr>
+                <w:rFonts w:ascii="Cambria Math" w:eastAsiaTheme="minorEastAsia" w:hAnsi="Cambria Math"/>
+                <w:lang w:val="en-US"/>
+              </w:rPr>
+              <m:t>текущий</m:t>
+            </m:r>
+          </m:sub>
+        </m:sSub>
+        <m:r>
+          <w:rPr>
+            <w:rFonts w:ascii="Cambria Math" w:eastAsiaTheme="minorEastAsia" w:hAnsi="Cambria Math"/>
+            <w:lang w:val="en-US"/>
+          </w:rPr>
+          <m:t>+1</m:t>
+        </m:r>
+      </m:oMath>
+    </w:p>
+    <w:p>
+      <w:pPr>
+        <w:rPr>
+          <w:rFonts w:eastAsiaTheme="minorEastAsia"/>
+          <w:lang w:val="en-US"/>
+        </w:rPr>
+      </w:pPr>
+      <w:r>
+        <w:rPr>
+          <w:rFonts w:eastAsiaTheme="minorEastAsia"/>
+          <w:lang w:val="en-US"/>
+        </w:rPr>
+        <w:tab/>
+      </w:r>
+      <w:r>
+        <w:rPr>
+          <w:rFonts w:eastAsiaTheme="minorEastAsia"/>
+        </w:rPr>
+        <w:t xml:space="preserve">Если </w:t>
+      </w:r>
+      <m:oMath>
+        <m:sSub>
+          <m:sSubPr>
+            <m:ctrlPr>
+              <w:rPr>
+                <w:rFonts w:ascii="Cambria Math" w:eastAsiaTheme="minorEastAsia" w:hAnsi="Cambria Math"/>
+                <w:i/>
+              </w:rPr>
+            </m:ctrlPr>
+          </m:sSubPr>
+          <m:e>
+            <m:r>
+              <w:rPr>
+                <w:rFonts w:ascii="Cambria Math" w:eastAsiaTheme="minorEastAsia" w:hAnsi="Cambria Math"/>
+              </w:rPr>
+              <m:t>x</m:t>
+            </m:r>
+          </m:e>
+          <m:sub>
+            <m:r>
+              <w:rPr>
+                <w:rFonts w:ascii="Cambria Math" w:eastAsiaTheme="minorEastAsia" w:hAnsi="Cambria Math"/>
+              </w:rPr>
+              <m:t>текущий</m:t>
+            </m:r>
+          </m:sub>
+        </m:sSub>
+        <m:r>
+          <w:rPr>
+            <w:rFonts w:ascii="Cambria Math" w:eastAsiaTheme="minorEastAsia" w:hAnsi="Cambria Math"/>
+          </w:rPr>
+          <m:t>=</m:t>
+        </m:r>
+        <m:sSub>
+          <m:sSubPr>
+            <m:ctrlPr>
+              <w:rPr>
+                <w:rFonts w:ascii="Cambria Math" w:eastAsiaTheme="minorEastAsia" w:hAnsi="Cambria Math"/>
+                <w:i/>
+                <w:lang w:val="en-US"/>
+              </w:rPr>
+            </m:ctrlPr>
+          </m:sSubPr>
+          <m:e>
+            <m:r>
+              <w:rPr>
+                <w:rFonts w:ascii="Cambria Math" w:eastAsiaTheme="minorEastAsia" w:hAnsi="Cambria Math"/>
+                <w:lang w:val="en-US"/>
+              </w:rPr>
+              <m:t>x</m:t>
+            </m:r>
+          </m:e>
+          <m:sub>
+            <m:r>
+              <w:rPr>
+                <w:rFonts w:ascii="Cambria Math" w:eastAsiaTheme="minorEastAsia" w:hAnsi="Cambria Math"/>
+              </w:rPr>
+              <m:t>начальный</m:t>
+            </m:r>
+          </m:sub>
+        </m:sSub>
+      </m:oMath>
+      <w:r>
+        <w:rPr>
+          <w:rFonts w:eastAsiaTheme="minorEastAsia"/>
+        </w:rPr>
+        <w:t xml:space="preserve">, то </w:t>
+      </w:r>
+      <m:oMath>
+        <m:sSub>
+          <m:sSubPr>
+            <m:ctrlPr>
+              <w:rPr>
+                <w:rFonts w:ascii="Cambria Math" w:eastAsiaTheme="minorEastAsia" w:hAnsi="Cambria Math"/>
+                <w:i/>
+              </w:rPr>
+            </m:ctrlPr>
+          </m:sSubPr>
+          <m:e>
+            <m:r>
+              <w:rPr>
+                <w:rFonts w:ascii="Cambria Math" w:eastAsiaTheme="minorEastAsia" w:hAnsi="Cambria Math"/>
+              </w:rPr>
+              <m:t>x</m:t>
+            </m:r>
+          </m:e>
+          <m:sub>
+            <m:r>
+              <w:rPr>
+                <w:rFonts w:ascii="Cambria Math" w:eastAsiaTheme="minorEastAsia" w:hAnsi="Cambria Math"/>
+              </w:rPr>
+              <m:t>текущий</m:t>
+            </m:r>
+          </m:sub>
+        </m:sSub>
+        <m:r>
+          <w:rPr>
+            <w:rFonts w:ascii="Cambria Math" w:eastAsiaTheme="minorEastAsia" w:hAnsi="Cambria Math"/>
+          </w:rPr>
+          <m:t>=</m:t>
+        </m:r>
+        <m:sSub>
+          <m:sSubPr>
+            <m:ctrlPr>
+              <w:rPr>
+                <w:rFonts w:ascii="Cambria Math" w:eastAsiaTheme="minorEastAsia" w:hAnsi="Cambria Math"/>
+                <w:i/>
+                <w:lang w:val="en-US"/>
+              </w:rPr>
+            </m:ctrlPr>
+          </m:sSubPr>
+          <m:e>
+            <m:r>
+              <w:rPr>
+                <w:rFonts w:ascii="Cambria Math" w:eastAsiaTheme="minorEastAsia" w:hAnsi="Cambria Math"/>
+                <w:lang w:val="en-US"/>
+              </w:rPr>
+              <m:t>x</m:t>
+            </m:r>
+          </m:e>
+          <m:sub>
+            <m:r>
+              <w:rPr>
+                <w:rFonts w:ascii="Cambria Math" w:eastAsiaTheme="minorEastAsia" w:hAnsi="Cambria Math"/>
+              </w:rPr>
+              <m:t>текущий</m:t>
+            </m:r>
+          </m:sub>
+        </m:sSub>
+        <m:r>
+          <w:rPr>
+            <w:rFonts w:ascii="Cambria Math" w:eastAsiaTheme="minorEastAsia" w:hAnsi="Cambria Math"/>
+            <w:lang w:val="en-US"/>
+          </w:rPr>
+          <m:t>+1</m:t>
+        </m:r>
+      </m:oMath>
+    </w:p>
+    <w:p>
+      <w:pPr>
+        <w:rPr>
+          <w:rFonts w:eastAsiaTheme="minorEastAsia"/>
+          <w:i/>
+        </w:rPr>
+      </w:pPr>
+      <w:r>
+        <w:rPr>
+          <w:rFonts w:eastAsiaTheme="minorEastAsia"/>
+        </w:rPr>
+        <w:t xml:space="preserve">Алгоритм для анализа строки выше начальной аналогичен и в своей реализации требует только того, чтобы перед циклом мы выполнили операцию </w:t>
+      </w:r>
+      <m:oMath>
+        <m:sSub>
+          <m:sSubPr>
+            <m:ctrlPr>
+              <w:rPr>
+                <w:rFonts w:ascii="Cambria Math" w:eastAsiaTheme="minorEastAsia" w:hAnsi="Cambria Math"/>
+                <w:i/>
+              </w:rPr>
+            </m:ctrlPr>
+          </m:sSubPr>
+          <m:e>
+            <m:r>
+              <w:rPr>
+                <w:rFonts w:ascii="Cambria Math" w:eastAsiaTheme="minorEastAsia" w:hAnsi="Cambria Math"/>
+              </w:rPr>
+              <m:t>y</m:t>
+            </m:r>
+          </m:e>
+          <m:sub>
+            <m:r>
+              <w:rPr>
+                <w:rFonts w:ascii="Cambria Math" w:eastAsiaTheme="minorEastAsia" w:hAnsi="Cambria Math"/>
+              </w:rPr>
+              <m:t>текущий</m:t>
+            </m:r>
+          </m:sub>
+        </m:sSub>
+        <m:r>
+          <w:rPr>
+            <w:rFonts w:ascii="Cambria Math" w:eastAsiaTheme="minorEastAsia" w:hAnsi="Cambria Math"/>
+          </w:rPr>
+          <m:t>=</m:t>
+        </m:r>
+        <m:sSub>
+          <m:sSubPr>
+            <m:ctrlPr>
+              <w:rPr>
+                <w:rFonts w:ascii="Cambria Math" w:eastAsiaTheme="minorEastAsia" w:hAnsi="Cambria Math"/>
+                <w:i/>
+                <w:lang w:val="en-US"/>
+              </w:rPr>
+            </m:ctrlPr>
+          </m:sSubPr>
+          <m:e>
+            <m:r>
+              <w:rPr>
+                <w:rFonts w:ascii="Cambria Math" w:eastAsiaTheme="minorEastAsia" w:hAnsi="Cambria Math"/>
+                <w:lang w:val="en-US"/>
+              </w:rPr>
+              <m:t>y</m:t>
+            </m:r>
+          </m:e>
+          <m:sub>
+            <m:r>
+              <w:rPr>
+                <w:rFonts w:ascii="Cambria Math" w:eastAsiaTheme="minorEastAsia" w:hAnsi="Cambria Math"/>
+              </w:rPr>
+              <m:t>текщий</m:t>
+            </m:r>
+          </m:sub>
+        </m:sSub>
+        <m:r>
+          <w:rPr>
+            <w:rFonts w:ascii="Cambria Math" w:eastAsiaTheme="minorEastAsia" w:hAnsi="Cambria Math"/>
+          </w:rPr>
+          <m:t>-2</m:t>
+        </m:r>
+      </m:oMath>
+      <w:r>
+        <w:rPr>
+          <w:rFonts w:eastAsiaTheme="minorEastAsia"/>
+        </w:rPr>
+        <w:t xml:space="preserve">, если до этого у нас было записано то, что мы имеем выше, и в ином случае - </w:t>
+      </w:r>
+      <m:oMath>
+        <m:sSub>
+          <m:sSubPr>
+            <m:ctrlPr>
+              <w:rPr>
+                <w:rFonts w:ascii="Cambria Math" w:eastAsiaTheme="minorEastAsia" w:hAnsi="Cambria Math"/>
+                <w:i/>
+              </w:rPr>
+            </m:ctrlPr>
+          </m:sSubPr>
+          <m:e>
+            <m:r>
+              <w:rPr>
+                <w:rFonts w:ascii="Cambria Math" w:eastAsiaTheme="minorEastAsia" w:hAnsi="Cambria Math"/>
+              </w:rPr>
+              <m:t>y</m:t>
+            </m:r>
+          </m:e>
+          <m:sub>
+            <m:r>
+              <w:rPr>
+                <w:rFonts w:ascii="Cambria Math" w:eastAsiaTheme="minorEastAsia" w:hAnsi="Cambria Math"/>
+              </w:rPr>
+              <m:t>текущий</m:t>
+            </m:r>
+          </m:sub>
+        </m:sSub>
+        <m:r>
+          <w:rPr>
+            <w:rFonts w:ascii="Cambria Math" w:eastAsiaTheme="minorEastAsia" w:hAnsi="Cambria Math"/>
+          </w:rPr>
+          <m:t>=</m:t>
+        </m:r>
+        <m:sSub>
+          <m:sSubPr>
+            <m:ctrlPr>
+              <w:rPr>
+                <w:rFonts w:ascii="Cambria Math" w:eastAsiaTheme="minorEastAsia" w:hAnsi="Cambria Math"/>
+                <w:i/>
+                <w:lang w:val="en-US"/>
+              </w:rPr>
+            </m:ctrlPr>
+          </m:sSubPr>
+          <m:e>
+            <m:r>
+              <w:rPr>
+                <w:rFonts w:ascii="Cambria Math" w:eastAsiaTheme="minorEastAsia" w:hAnsi="Cambria Math"/>
+                <w:lang w:val="en-US"/>
+              </w:rPr>
+              <m:t>y</m:t>
+            </m:r>
+          </m:e>
+          <m:sub>
+            <m:r>
+              <w:rPr>
+                <w:rFonts w:ascii="Cambria Math" w:eastAsiaTheme="minorEastAsia" w:hAnsi="Cambria Math"/>
+              </w:rPr>
+              <m:t>текущий</m:t>
+            </m:r>
+          </m:sub>
+        </m:sSub>
+        <m:r>
+          <w:rPr>
+            <w:rFonts w:ascii="Cambria Math" w:eastAsiaTheme="minorEastAsia" w:hAnsi="Cambria Math"/>
+          </w:rPr>
+          <m:t>-</m:t>
+        </m:r>
+        <m:r>
+          <w:rPr>
+            <w:rFonts w:ascii="Cambria Math" w:eastAsiaTheme="minorEastAsia" w:hAnsi="Cambria Math"/>
+          </w:rPr>
+          <m:t>1</m:t>
+        </m:r>
+      </m:oMath>
+      <w:r>
+        <w:rPr>
+          <w:rFonts w:eastAsiaTheme="minorEastAsia"/>
+        </w:rPr>
+        <w:t xml:space="preserve">, но тогда после выполнения первой части мы должны будем перейти к поиску затравочных пикселей на строке ниже посредством выполнения операции </w:t>
+      </w:r>
+      <m:oMath>
+        <m:sSub>
+          <m:sSubPr>
+            <m:ctrlPr>
+              <w:rPr>
+                <w:rFonts w:ascii="Cambria Math" w:eastAsiaTheme="minorEastAsia" w:hAnsi="Cambria Math"/>
+                <w:i/>
+              </w:rPr>
+            </m:ctrlPr>
+          </m:sSubPr>
+          <m:e>
+            <m:r>
+              <w:rPr>
+                <w:rFonts w:ascii="Cambria Math" w:eastAsiaTheme="minorEastAsia" w:hAnsi="Cambria Math"/>
+              </w:rPr>
+              <m:t>y</m:t>
+            </m:r>
+          </m:e>
+          <m:sub>
+            <m:r>
+              <w:rPr>
+                <w:rFonts w:ascii="Cambria Math" w:eastAsiaTheme="minorEastAsia" w:hAnsi="Cambria Math"/>
+              </w:rPr>
+              <m:t>текущий</m:t>
+            </m:r>
+          </m:sub>
+        </m:sSub>
+        <m:r>
+          <w:rPr>
+            <w:rFonts w:ascii="Cambria Math" w:eastAsiaTheme="minorEastAsia" w:hAnsi="Cambria Math"/>
+          </w:rPr>
+          <m:t>=</m:t>
+        </m:r>
+        <m:sSub>
+          <m:sSubPr>
+            <m:ctrlPr>
+              <w:rPr>
+                <w:rFonts w:ascii="Cambria Math" w:eastAsiaTheme="minorEastAsia" w:hAnsi="Cambria Math"/>
+                <w:i/>
+                <w:lang w:val="en-US"/>
+              </w:rPr>
+            </m:ctrlPr>
+          </m:sSubPr>
+          <m:e>
+            <m:r>
+              <w:rPr>
+                <w:rFonts w:ascii="Cambria Math" w:eastAsiaTheme="minorEastAsia" w:hAnsi="Cambria Math"/>
+                <w:lang w:val="en-US"/>
+              </w:rPr>
+              <m:t>y</m:t>
+            </m:r>
+          </m:e>
+          <m:sub>
+            <m:r>
+              <w:rPr>
+                <w:rFonts w:ascii="Cambria Math" w:eastAsiaTheme="minorEastAsia" w:hAnsi="Cambria Math"/>
+              </w:rPr>
+              <m:t>текущий</m:t>
+            </m:r>
+          </m:sub>
+        </m:sSub>
+        <m:r>
+          <w:rPr>
+            <w:rFonts w:ascii="Cambria Math" w:eastAsiaTheme="minorEastAsia" w:hAnsi="Cambria Math"/>
+          </w:rPr>
+          <m:t>+2</m:t>
+        </m:r>
+      </m:oMath>
+      <w:r>
+        <w:rPr>
+          <w:rFonts w:eastAsiaTheme="minorEastAsia"/>
+        </w:rPr>
+        <w:t>.</w:t>
+      </w:r>
+    </w:p>
+    <w:p>
+      <w:pPr>
+        <w:rPr>
+          <w:rFonts w:eastAsiaTheme="minorEastAsia"/>
+        </w:rPr>
+      </w:pPr>
+    </w:p>
+    <w:p>
+      <w:pPr>
+        <w:rPr>
+          <w:i/>
+          <w:iCs/>
+        </w:rPr>
+      </w:pPr>
     </w:p>
     <w:p/>
     <w:p>
@@ -2531,6 +4143,7 @@
         <w:pStyle w:val="1"/>
       </w:pPr>
       <w:r>
+        <w:lastRenderedPageBreak/>
         <w:t>Практическая часть</w:t>
       </w:r>
       <w:bookmarkEnd w:id="4"/>
@@ -4306,7 +5919,7 @@
 </file>
 
 <file path=customXml/itemProps1.xml><?xml version="1.0" encoding="utf-8"?>
-<ds:datastoreItem xmlns:ds="http://schemas.openxmlformats.org/officeDocument/2006/customXml" ds:itemID="{041BBD9A-2216-4960-8067-3F44E394AE30}">
+<ds:datastoreItem xmlns:ds="http://schemas.openxmlformats.org/officeDocument/2006/customXml" ds:itemID="{477D06E8-3EFD-44F5-8B36-4D7E81A92AFE}">
   <ds:schemaRefs>
     <ds:schemaRef ds:uri="http://schemas.openxmlformats.org/officeDocument/2006/bibliography"/>
   </ds:schemaRefs>

</xml_diff>

<commit_message>
ADD: theory is ready
</commit_message>
<xml_diff>
--- a/lab_06/Якуба 6.docx
+++ b/lab_06/Якуба 6.docx
@@ -286,14 +286,30 @@
           <w:rFonts w:eastAsia="Calibri" w:cs="Times New Roman"/>
           <w:u w:val="single"/>
         </w:rPr>
-        <w:t xml:space="preserve">     </w:t>
-      </w:r>
+        <w:t xml:space="preserve">  </w:t>
+      </w:r>
+      <w:proofErr w:type="gramStart"/>
       <w:r>
         <w:rPr>
           <w:rFonts w:eastAsia="Calibri" w:cs="Times New Roman"/>
           <w:u w:val="single"/>
         </w:rPr>
-        <w:t>«Информатика</w:t>
+        <w:t xml:space="preserve">   </w:t>
+      </w:r>
+      <w:r>
+        <w:rPr>
+          <w:rFonts w:eastAsia="Calibri" w:cs="Times New Roman"/>
+          <w:u w:val="single"/>
+        </w:rPr>
+        <w:t>«</w:t>
+      </w:r>
+      <w:proofErr w:type="gramEnd"/>
+      <w:r>
+        <w:rPr>
+          <w:rFonts w:eastAsia="Calibri" w:cs="Times New Roman"/>
+          <w:u w:val="single"/>
+        </w:rPr>
+        <w:t>Информатика</w:t>
       </w:r>
       <w:r>
         <w:rPr>
@@ -3884,7 +3900,33 @@
       <w:pPr>
         <w:rPr>
           <w:rFonts w:eastAsiaTheme="minorEastAsia"/>
+        </w:rPr>
+      </w:pPr>
+      <w:r>
+        <w:rPr>
+          <w:rFonts w:eastAsiaTheme="minorEastAsia"/>
+        </w:rPr>
+        <w:t xml:space="preserve">Жёлтым цветом обозначено немаловажное условие, так как во многих книгах используется строгое неравенство в этом месте, что не совсем правильно, так как в </w:t>
+      </w:r>
+      <w:r>
+        <w:rPr>
+          <w:rFonts w:eastAsiaTheme="minorEastAsia"/>
+        </w:rPr>
+        <w:t>частном случае алгоритм не справится с закраской области шириной в один пиксел</w:t>
+      </w:r>
+      <w:r>
+        <w:rPr>
+          <w:rFonts w:eastAsiaTheme="minorEastAsia"/>
+        </w:rPr>
+        <w:t>.</w:t>
+      </w:r>
+    </w:p>
+    <w:p>
+      <w:pPr>
+        <w:rPr>
+          <w:rFonts w:eastAsiaTheme="minorEastAsia"/>
           <w:i/>
+          <w:lang w:val="en-US"/>
         </w:rPr>
       </w:pPr>
       <w:r>
@@ -4121,21 +4163,6 @@
         </w:rPr>
         <w:t>.</w:t>
       </w:r>
-    </w:p>
-    <w:p>
-      <w:pPr>
-        <w:rPr>
-          <w:rFonts w:eastAsiaTheme="minorEastAsia"/>
-        </w:rPr>
-      </w:pPr>
-    </w:p>
-    <w:p>
-      <w:pPr>
-        <w:rPr>
-          <w:i/>
-          <w:iCs/>
-        </w:rPr>
-      </w:pPr>
     </w:p>
     <w:p/>
     <w:p>
@@ -5919,7 +5946,7 @@
 </file>
 
 <file path=customXml/itemProps1.xml><?xml version="1.0" encoding="utf-8"?>
-<ds:datastoreItem xmlns:ds="http://schemas.openxmlformats.org/officeDocument/2006/customXml" ds:itemID="{477D06E8-3EFD-44F5-8B36-4D7E81A92AFE}">
+<ds:datastoreItem xmlns:ds="http://schemas.openxmlformats.org/officeDocument/2006/customXml" ds:itemID="{F9E05734-C461-4E32-AC6D-1DFC5BECE26E}">
   <ds:schemaRefs>
     <ds:schemaRef ds:uri="http://schemas.openxmlformats.org/officeDocument/2006/bibliography"/>
   </ds:schemaRefs>

</xml_diff>

<commit_message>
ADD: pyAlg was added
</commit_message>
<xml_diff>
--- a/lab_06/Якуба 6.docx
+++ b/lab_06/Якуба 6.docx
@@ -4178,6 +4178,9 @@
     <w:p>
       <w:pPr>
         <w:pStyle w:val="2"/>
+        <w:rPr>
+          <w:lang w:val="en-US"/>
+        </w:rPr>
       </w:pPr>
       <w:bookmarkStart w:id="5" w:name="_Toc38969437"/>
       <w:r>
@@ -4196,6 +4199,4602 @@
         <w:t>Python</w:t>
       </w:r>
       <w:bookmarkEnd w:id="5"/>
+    </w:p>
+    <w:p>
+      <w:pPr>
+        <w:spacing w:after="0"/>
+        <w:rPr>
+          <w:rFonts w:ascii="Consolas" w:hAnsi="Consolas"/>
+          <w:sz w:val="20"/>
+          <w:szCs w:val="20"/>
+          <w:lang w:val="en-US"/>
+        </w:rPr>
+      </w:pPr>
+      <w:r>
+        <w:rPr>
+          <w:rFonts w:ascii="Consolas" w:hAnsi="Consolas"/>
+          <w:sz w:val="20"/>
+          <w:szCs w:val="20"/>
+          <w:lang w:val="en-US"/>
+        </w:rPr>
+        <w:t xml:space="preserve">def </w:t>
+      </w:r>
+      <w:proofErr w:type="spellStart"/>
+      <w:proofErr w:type="gramStart"/>
+      <w:r>
+        <w:rPr>
+          <w:rFonts w:ascii="Consolas" w:hAnsi="Consolas"/>
+          <w:sz w:val="20"/>
+          <w:szCs w:val="20"/>
+          <w:lang w:val="en-US"/>
+        </w:rPr>
+        <w:t>seedFill</w:t>
+      </w:r>
+      <w:proofErr w:type="spellEnd"/>
+      <w:r>
+        <w:rPr>
+          <w:rFonts w:ascii="Consolas" w:hAnsi="Consolas"/>
+          <w:sz w:val="20"/>
+          <w:szCs w:val="20"/>
+          <w:lang w:val="en-US"/>
+        </w:rPr>
+        <w:t>(</w:t>
+      </w:r>
+      <w:proofErr w:type="spellStart"/>
+      <w:proofErr w:type="gramEnd"/>
+      <w:r>
+        <w:rPr>
+          <w:rFonts w:ascii="Consolas" w:hAnsi="Consolas"/>
+          <w:sz w:val="20"/>
+          <w:szCs w:val="20"/>
+          <w:lang w:val="en-US"/>
+        </w:rPr>
+        <w:t>img</w:t>
+      </w:r>
+      <w:proofErr w:type="spellEnd"/>
+      <w:r>
+        <w:rPr>
+          <w:rFonts w:ascii="Consolas" w:hAnsi="Consolas"/>
+          <w:sz w:val="20"/>
+          <w:szCs w:val="20"/>
+          <w:lang w:val="en-US"/>
+        </w:rPr>
+        <w:t xml:space="preserve">, </w:t>
+      </w:r>
+      <w:proofErr w:type="spellStart"/>
+      <w:r>
+        <w:rPr>
+          <w:rFonts w:ascii="Consolas" w:hAnsi="Consolas"/>
+          <w:sz w:val="20"/>
+          <w:szCs w:val="20"/>
+          <w:lang w:val="en-US"/>
+        </w:rPr>
+        <w:t>xSeed</w:t>
+      </w:r>
+      <w:proofErr w:type="spellEnd"/>
+      <w:r>
+        <w:rPr>
+          <w:rFonts w:ascii="Consolas" w:hAnsi="Consolas"/>
+          <w:sz w:val="20"/>
+          <w:szCs w:val="20"/>
+          <w:lang w:val="en-US"/>
+        </w:rPr>
+        <w:t xml:space="preserve">, </w:t>
+      </w:r>
+      <w:proofErr w:type="spellStart"/>
+      <w:r>
+        <w:rPr>
+          <w:rFonts w:ascii="Consolas" w:hAnsi="Consolas"/>
+          <w:sz w:val="20"/>
+          <w:szCs w:val="20"/>
+          <w:lang w:val="en-US"/>
+        </w:rPr>
+        <w:t>ySeed</w:t>
+      </w:r>
+      <w:proofErr w:type="spellEnd"/>
+      <w:r>
+        <w:rPr>
+          <w:rFonts w:ascii="Consolas" w:hAnsi="Consolas"/>
+          <w:sz w:val="20"/>
+          <w:szCs w:val="20"/>
+          <w:lang w:val="en-US"/>
+        </w:rPr>
+        <w:t>):</w:t>
+      </w:r>
+    </w:p>
+    <w:p>
+      <w:pPr>
+        <w:spacing w:after="0"/>
+        <w:rPr>
+          <w:rFonts w:ascii="Consolas" w:hAnsi="Consolas"/>
+          <w:sz w:val="20"/>
+          <w:szCs w:val="20"/>
+          <w:lang w:val="en-US"/>
+        </w:rPr>
+      </w:pPr>
+      <w:r>
+        <w:rPr>
+          <w:rFonts w:ascii="Consolas" w:hAnsi="Consolas"/>
+          <w:sz w:val="20"/>
+          <w:szCs w:val="20"/>
+          <w:lang w:val="en-US"/>
+        </w:rPr>
+        <w:t xml:space="preserve">    stack = </w:t>
+      </w:r>
+      <w:proofErr w:type="gramStart"/>
+      <w:r>
+        <w:rPr>
+          <w:rFonts w:ascii="Consolas" w:hAnsi="Consolas"/>
+          <w:sz w:val="20"/>
+          <w:szCs w:val="20"/>
+          <w:lang w:val="en-US"/>
+        </w:rPr>
+        <w:t>list(</w:t>
+      </w:r>
+      <w:proofErr w:type="gramEnd"/>
+      <w:r>
+        <w:rPr>
+          <w:rFonts w:ascii="Consolas" w:hAnsi="Consolas"/>
+          <w:sz w:val="20"/>
+          <w:szCs w:val="20"/>
+          <w:lang w:val="en-US"/>
+        </w:rPr>
+        <w:t>)</w:t>
+      </w:r>
+    </w:p>
+    <w:p>
+      <w:pPr>
+        <w:spacing w:after="0"/>
+        <w:rPr>
+          <w:rFonts w:ascii="Consolas" w:hAnsi="Consolas"/>
+          <w:sz w:val="20"/>
+          <w:szCs w:val="20"/>
+          <w:lang w:val="en-US"/>
+        </w:rPr>
+      </w:pPr>
+      <w:r>
+        <w:rPr>
+          <w:rFonts w:ascii="Consolas" w:hAnsi="Consolas"/>
+          <w:sz w:val="20"/>
+          <w:szCs w:val="20"/>
+          <w:lang w:val="en-US"/>
+        </w:rPr>
+        <w:t xml:space="preserve">    </w:t>
+      </w:r>
+      <w:proofErr w:type="spellStart"/>
+      <w:proofErr w:type="gramStart"/>
+      <w:r>
+        <w:rPr>
+          <w:rFonts w:ascii="Consolas" w:hAnsi="Consolas"/>
+          <w:sz w:val="20"/>
+          <w:szCs w:val="20"/>
+          <w:lang w:val="en-US"/>
+        </w:rPr>
+        <w:t>stack.append</w:t>
+      </w:r>
+      <w:proofErr w:type="spellEnd"/>
+      <w:proofErr w:type="gramEnd"/>
+      <w:r>
+        <w:rPr>
+          <w:rFonts w:ascii="Consolas" w:hAnsi="Consolas"/>
+          <w:sz w:val="20"/>
+          <w:szCs w:val="20"/>
+          <w:lang w:val="en-US"/>
+        </w:rPr>
+        <w:t>([</w:t>
+      </w:r>
+      <w:proofErr w:type="spellStart"/>
+      <w:r>
+        <w:rPr>
+          <w:rFonts w:ascii="Consolas" w:hAnsi="Consolas"/>
+          <w:sz w:val="20"/>
+          <w:szCs w:val="20"/>
+          <w:lang w:val="en-US"/>
+        </w:rPr>
+        <w:t>xSeed</w:t>
+      </w:r>
+      <w:proofErr w:type="spellEnd"/>
+      <w:r>
+        <w:rPr>
+          <w:rFonts w:ascii="Consolas" w:hAnsi="Consolas"/>
+          <w:sz w:val="20"/>
+          <w:szCs w:val="20"/>
+          <w:lang w:val="en-US"/>
+        </w:rPr>
+        <w:t xml:space="preserve">, </w:t>
+      </w:r>
+      <w:proofErr w:type="spellStart"/>
+      <w:r>
+        <w:rPr>
+          <w:rFonts w:ascii="Consolas" w:hAnsi="Consolas"/>
+          <w:sz w:val="20"/>
+          <w:szCs w:val="20"/>
+          <w:lang w:val="en-US"/>
+        </w:rPr>
+        <w:t>ySeed</w:t>
+      </w:r>
+      <w:proofErr w:type="spellEnd"/>
+      <w:r>
+        <w:rPr>
+          <w:rFonts w:ascii="Consolas" w:hAnsi="Consolas"/>
+          <w:sz w:val="20"/>
+          <w:szCs w:val="20"/>
+          <w:lang w:val="en-US"/>
+        </w:rPr>
+        <w:t>])</w:t>
+      </w:r>
+    </w:p>
+    <w:p>
+      <w:pPr>
+        <w:spacing w:after="0"/>
+        <w:rPr>
+          <w:rFonts w:ascii="Consolas" w:hAnsi="Consolas"/>
+          <w:sz w:val="20"/>
+          <w:szCs w:val="20"/>
+          <w:lang w:val="en-US"/>
+        </w:rPr>
+      </w:pPr>
+    </w:p>
+    <w:p>
+      <w:pPr>
+        <w:spacing w:after="0"/>
+        <w:rPr>
+          <w:rFonts w:ascii="Consolas" w:hAnsi="Consolas"/>
+          <w:sz w:val="20"/>
+          <w:szCs w:val="20"/>
+          <w:lang w:val="en-US"/>
+        </w:rPr>
+      </w:pPr>
+      <w:r>
+        <w:rPr>
+          <w:rFonts w:ascii="Consolas" w:hAnsi="Consolas"/>
+          <w:sz w:val="20"/>
+          <w:szCs w:val="20"/>
+          <w:lang w:val="en-US"/>
+        </w:rPr>
+        <w:t xml:space="preserve">    while </w:t>
+      </w:r>
+      <w:proofErr w:type="spellStart"/>
+      <w:r>
+        <w:rPr>
+          <w:rFonts w:ascii="Consolas" w:hAnsi="Consolas"/>
+          <w:sz w:val="20"/>
+          <w:szCs w:val="20"/>
+          <w:lang w:val="en-US"/>
+        </w:rPr>
+        <w:t>len</w:t>
+      </w:r>
+      <w:proofErr w:type="spellEnd"/>
+      <w:r>
+        <w:rPr>
+          <w:rFonts w:ascii="Consolas" w:hAnsi="Consolas"/>
+          <w:sz w:val="20"/>
+          <w:szCs w:val="20"/>
+          <w:lang w:val="en-US"/>
+        </w:rPr>
+        <w:t>(stack):</w:t>
+      </w:r>
+    </w:p>
+    <w:p>
+      <w:pPr>
+        <w:spacing w:after="0"/>
+        <w:rPr>
+          <w:rFonts w:ascii="Consolas" w:hAnsi="Consolas"/>
+          <w:sz w:val="20"/>
+          <w:szCs w:val="20"/>
+          <w:lang w:val="en-US"/>
+        </w:rPr>
+      </w:pPr>
+      <w:r>
+        <w:rPr>
+          <w:rFonts w:ascii="Consolas" w:hAnsi="Consolas"/>
+          <w:sz w:val="20"/>
+          <w:szCs w:val="20"/>
+          <w:lang w:val="en-US"/>
+        </w:rPr>
+        <w:t xml:space="preserve">        </w:t>
+      </w:r>
+      <w:proofErr w:type="spellStart"/>
+      <w:r>
+        <w:rPr>
+          <w:rFonts w:ascii="Consolas" w:hAnsi="Consolas"/>
+          <w:sz w:val="20"/>
+          <w:szCs w:val="20"/>
+          <w:lang w:val="en-US"/>
+        </w:rPr>
+        <w:t>gotDot</w:t>
+      </w:r>
+      <w:proofErr w:type="spellEnd"/>
+      <w:r>
+        <w:rPr>
+          <w:rFonts w:ascii="Consolas" w:hAnsi="Consolas"/>
+          <w:sz w:val="20"/>
+          <w:szCs w:val="20"/>
+          <w:lang w:val="en-US"/>
+        </w:rPr>
+        <w:t xml:space="preserve"> = </w:t>
+      </w:r>
+      <w:proofErr w:type="spellStart"/>
+      <w:proofErr w:type="gramStart"/>
+      <w:r>
+        <w:rPr>
+          <w:rFonts w:ascii="Consolas" w:hAnsi="Consolas"/>
+          <w:sz w:val="20"/>
+          <w:szCs w:val="20"/>
+          <w:lang w:val="en-US"/>
+        </w:rPr>
+        <w:t>stack.pop</w:t>
+      </w:r>
+      <w:proofErr w:type="spellEnd"/>
+      <w:r>
+        <w:rPr>
+          <w:rFonts w:ascii="Consolas" w:hAnsi="Consolas"/>
+          <w:sz w:val="20"/>
+          <w:szCs w:val="20"/>
+          <w:lang w:val="en-US"/>
+        </w:rPr>
+        <w:t>(</w:t>
+      </w:r>
+      <w:proofErr w:type="gramEnd"/>
+      <w:r>
+        <w:rPr>
+          <w:rFonts w:ascii="Consolas" w:hAnsi="Consolas"/>
+          <w:sz w:val="20"/>
+          <w:szCs w:val="20"/>
+          <w:lang w:val="en-US"/>
+        </w:rPr>
+        <w:t>)</w:t>
+      </w:r>
+    </w:p>
+    <w:p>
+      <w:pPr>
+        <w:spacing w:after="0"/>
+        <w:rPr>
+          <w:rFonts w:ascii="Consolas" w:hAnsi="Consolas"/>
+          <w:sz w:val="20"/>
+          <w:szCs w:val="20"/>
+          <w:lang w:val="en-US"/>
+        </w:rPr>
+      </w:pPr>
+    </w:p>
+    <w:p>
+      <w:pPr>
+        <w:spacing w:after="0"/>
+        <w:rPr>
+          <w:rFonts w:ascii="Consolas" w:hAnsi="Consolas"/>
+          <w:sz w:val="20"/>
+          <w:szCs w:val="20"/>
+          <w:lang w:val="en-US"/>
+        </w:rPr>
+      </w:pPr>
+      <w:r>
+        <w:rPr>
+          <w:rFonts w:ascii="Consolas" w:hAnsi="Consolas"/>
+          <w:sz w:val="20"/>
+          <w:szCs w:val="20"/>
+          <w:lang w:val="en-US"/>
+        </w:rPr>
+        <w:t xml:space="preserve">        </w:t>
+      </w:r>
+      <w:proofErr w:type="spellStart"/>
+      <w:r>
+        <w:rPr>
+          <w:rFonts w:ascii="Consolas" w:hAnsi="Consolas"/>
+          <w:sz w:val="20"/>
+          <w:szCs w:val="20"/>
+          <w:lang w:val="en-US"/>
+        </w:rPr>
+        <w:t>curX</w:t>
+      </w:r>
+      <w:proofErr w:type="spellEnd"/>
+      <w:r>
+        <w:rPr>
+          <w:rFonts w:ascii="Consolas" w:hAnsi="Consolas"/>
+          <w:sz w:val="20"/>
+          <w:szCs w:val="20"/>
+          <w:lang w:val="en-US"/>
+        </w:rPr>
+        <w:t xml:space="preserve"> = </w:t>
+      </w:r>
+      <w:proofErr w:type="spellStart"/>
+      <w:proofErr w:type="gramStart"/>
+      <w:r>
+        <w:rPr>
+          <w:rFonts w:ascii="Consolas" w:hAnsi="Consolas"/>
+          <w:sz w:val="20"/>
+          <w:szCs w:val="20"/>
+          <w:lang w:val="en-US"/>
+        </w:rPr>
+        <w:t>gotDot</w:t>
+      </w:r>
+      <w:proofErr w:type="spellEnd"/>
+      <w:r>
+        <w:rPr>
+          <w:rFonts w:ascii="Consolas" w:hAnsi="Consolas"/>
+          <w:sz w:val="20"/>
+          <w:szCs w:val="20"/>
+          <w:lang w:val="en-US"/>
+        </w:rPr>
+        <w:t>[</w:t>
+      </w:r>
+      <w:proofErr w:type="gramEnd"/>
+      <w:r>
+        <w:rPr>
+          <w:rFonts w:ascii="Consolas" w:hAnsi="Consolas"/>
+          <w:sz w:val="20"/>
+          <w:szCs w:val="20"/>
+          <w:lang w:val="en-US"/>
+        </w:rPr>
+        <w:t>0]</w:t>
+      </w:r>
+    </w:p>
+    <w:p>
+      <w:pPr>
+        <w:spacing w:after="0"/>
+        <w:rPr>
+          <w:rFonts w:ascii="Consolas" w:hAnsi="Consolas"/>
+          <w:sz w:val="20"/>
+          <w:szCs w:val="20"/>
+          <w:lang w:val="en-US"/>
+        </w:rPr>
+      </w:pPr>
+      <w:r>
+        <w:rPr>
+          <w:rFonts w:ascii="Consolas" w:hAnsi="Consolas"/>
+          <w:sz w:val="20"/>
+          <w:szCs w:val="20"/>
+          <w:lang w:val="en-US"/>
+        </w:rPr>
+        <w:t xml:space="preserve">        </w:t>
+      </w:r>
+      <w:proofErr w:type="spellStart"/>
+      <w:r>
+        <w:rPr>
+          <w:rFonts w:ascii="Consolas" w:hAnsi="Consolas"/>
+          <w:sz w:val="20"/>
+          <w:szCs w:val="20"/>
+          <w:lang w:val="en-US"/>
+        </w:rPr>
+        <w:t>curY</w:t>
+      </w:r>
+      <w:proofErr w:type="spellEnd"/>
+      <w:r>
+        <w:rPr>
+          <w:rFonts w:ascii="Consolas" w:hAnsi="Consolas"/>
+          <w:sz w:val="20"/>
+          <w:szCs w:val="20"/>
+          <w:lang w:val="en-US"/>
+        </w:rPr>
+        <w:t xml:space="preserve"> = </w:t>
+      </w:r>
+      <w:proofErr w:type="spellStart"/>
+      <w:proofErr w:type="gramStart"/>
+      <w:r>
+        <w:rPr>
+          <w:rFonts w:ascii="Consolas" w:hAnsi="Consolas"/>
+          <w:sz w:val="20"/>
+          <w:szCs w:val="20"/>
+          <w:lang w:val="en-US"/>
+        </w:rPr>
+        <w:t>gotDot</w:t>
+      </w:r>
+      <w:proofErr w:type="spellEnd"/>
+      <w:r>
+        <w:rPr>
+          <w:rFonts w:ascii="Consolas" w:hAnsi="Consolas"/>
+          <w:sz w:val="20"/>
+          <w:szCs w:val="20"/>
+          <w:lang w:val="en-US"/>
+        </w:rPr>
+        <w:t>[</w:t>
+      </w:r>
+      <w:proofErr w:type="gramEnd"/>
+      <w:r>
+        <w:rPr>
+          <w:rFonts w:ascii="Consolas" w:hAnsi="Consolas"/>
+          <w:sz w:val="20"/>
+          <w:szCs w:val="20"/>
+          <w:lang w:val="en-US"/>
+        </w:rPr>
+        <w:t>1]</w:t>
+      </w:r>
+    </w:p>
+    <w:p>
+      <w:pPr>
+        <w:spacing w:after="0"/>
+        <w:rPr>
+          <w:rFonts w:ascii="Consolas" w:hAnsi="Consolas"/>
+          <w:sz w:val="20"/>
+          <w:szCs w:val="20"/>
+          <w:lang w:val="en-US"/>
+        </w:rPr>
+      </w:pPr>
+    </w:p>
+    <w:p>
+      <w:pPr>
+        <w:spacing w:after="0"/>
+        <w:rPr>
+          <w:rFonts w:ascii="Consolas" w:hAnsi="Consolas"/>
+          <w:sz w:val="20"/>
+          <w:szCs w:val="20"/>
+          <w:lang w:val="en-US"/>
+        </w:rPr>
+      </w:pPr>
+      <w:r>
+        <w:rPr>
+          <w:rFonts w:ascii="Consolas" w:hAnsi="Consolas"/>
+          <w:sz w:val="20"/>
+          <w:szCs w:val="20"/>
+          <w:lang w:val="en-US"/>
+        </w:rPr>
+        <w:t xml:space="preserve">        </w:t>
+      </w:r>
+      <w:proofErr w:type="spellStart"/>
+      <w:r>
+        <w:rPr>
+          <w:rFonts w:ascii="Consolas" w:hAnsi="Consolas"/>
+          <w:sz w:val="20"/>
+          <w:szCs w:val="20"/>
+          <w:lang w:val="en-US"/>
+        </w:rPr>
+        <w:t>gotColor</w:t>
+      </w:r>
+      <w:proofErr w:type="spellEnd"/>
+      <w:r>
+        <w:rPr>
+          <w:rFonts w:ascii="Consolas" w:hAnsi="Consolas"/>
+          <w:sz w:val="20"/>
+          <w:szCs w:val="20"/>
+          <w:lang w:val="en-US"/>
+        </w:rPr>
+        <w:t xml:space="preserve"> = </w:t>
+      </w:r>
+      <w:proofErr w:type="spellStart"/>
+      <w:proofErr w:type="gramStart"/>
+      <w:r>
+        <w:rPr>
+          <w:rFonts w:ascii="Consolas" w:hAnsi="Consolas"/>
+          <w:sz w:val="20"/>
+          <w:szCs w:val="20"/>
+          <w:lang w:val="en-US"/>
+        </w:rPr>
+        <w:t>img.get</w:t>
+      </w:r>
+      <w:proofErr w:type="spellEnd"/>
+      <w:r>
+        <w:rPr>
+          <w:rFonts w:ascii="Consolas" w:hAnsi="Consolas"/>
+          <w:sz w:val="20"/>
+          <w:szCs w:val="20"/>
+          <w:lang w:val="en-US"/>
+        </w:rPr>
+        <w:t>(</w:t>
+      </w:r>
+      <w:proofErr w:type="spellStart"/>
+      <w:proofErr w:type="gramEnd"/>
+      <w:r>
+        <w:rPr>
+          <w:rFonts w:ascii="Consolas" w:hAnsi="Consolas"/>
+          <w:sz w:val="20"/>
+          <w:szCs w:val="20"/>
+          <w:lang w:val="en-US"/>
+        </w:rPr>
+        <w:t>curX</w:t>
+      </w:r>
+      <w:proofErr w:type="spellEnd"/>
+      <w:r>
+        <w:rPr>
+          <w:rFonts w:ascii="Consolas" w:hAnsi="Consolas"/>
+          <w:sz w:val="20"/>
+          <w:szCs w:val="20"/>
+          <w:lang w:val="en-US"/>
+        </w:rPr>
+        <w:t xml:space="preserve">, </w:t>
+      </w:r>
+      <w:proofErr w:type="spellStart"/>
+      <w:r>
+        <w:rPr>
+          <w:rFonts w:ascii="Consolas" w:hAnsi="Consolas"/>
+          <w:sz w:val="20"/>
+          <w:szCs w:val="20"/>
+          <w:lang w:val="en-US"/>
+        </w:rPr>
+        <w:t>curY</w:t>
+      </w:r>
+      <w:proofErr w:type="spellEnd"/>
+      <w:r>
+        <w:rPr>
+          <w:rFonts w:ascii="Consolas" w:hAnsi="Consolas"/>
+          <w:sz w:val="20"/>
+          <w:szCs w:val="20"/>
+          <w:lang w:val="en-US"/>
+        </w:rPr>
+        <w:t>)</w:t>
+      </w:r>
+    </w:p>
+    <w:p>
+      <w:pPr>
+        <w:spacing w:after="0"/>
+        <w:rPr>
+          <w:rFonts w:ascii="Consolas" w:hAnsi="Consolas"/>
+          <w:sz w:val="20"/>
+          <w:szCs w:val="20"/>
+          <w:lang w:val="en-US"/>
+        </w:rPr>
+      </w:pPr>
+      <w:r>
+        <w:rPr>
+          <w:rFonts w:ascii="Consolas" w:hAnsi="Consolas"/>
+          <w:sz w:val="20"/>
+          <w:szCs w:val="20"/>
+          <w:lang w:val="en-US"/>
+        </w:rPr>
+        <w:t xml:space="preserve">        while </w:t>
+      </w:r>
+      <w:proofErr w:type="spellStart"/>
+      <w:proofErr w:type="gramStart"/>
+      <w:r>
+        <w:rPr>
+          <w:rFonts w:ascii="Consolas" w:hAnsi="Consolas"/>
+          <w:sz w:val="20"/>
+          <w:szCs w:val="20"/>
+          <w:lang w:val="en-US"/>
+        </w:rPr>
+        <w:t>gotColor</w:t>
+      </w:r>
+      <w:proofErr w:type="spellEnd"/>
+      <w:r>
+        <w:rPr>
+          <w:rFonts w:ascii="Consolas" w:hAnsi="Consolas"/>
+          <w:sz w:val="20"/>
+          <w:szCs w:val="20"/>
+          <w:lang w:val="en-US"/>
+        </w:rPr>
+        <w:t xml:space="preserve"> !</w:t>
+      </w:r>
+      <w:proofErr w:type="gramEnd"/>
+      <w:r>
+        <w:rPr>
+          <w:rFonts w:ascii="Consolas" w:hAnsi="Consolas"/>
+          <w:sz w:val="20"/>
+          <w:szCs w:val="20"/>
+          <w:lang w:val="en-US"/>
+        </w:rPr>
+        <w:t xml:space="preserve">= </w:t>
+      </w:r>
+      <w:proofErr w:type="spellStart"/>
+      <w:r>
+        <w:rPr>
+          <w:rFonts w:ascii="Consolas" w:hAnsi="Consolas"/>
+          <w:sz w:val="20"/>
+          <w:szCs w:val="20"/>
+          <w:lang w:val="en-US"/>
+        </w:rPr>
+        <w:t>linesRGB</w:t>
+      </w:r>
+      <w:proofErr w:type="spellEnd"/>
+      <w:r>
+        <w:rPr>
+          <w:rFonts w:ascii="Consolas" w:hAnsi="Consolas"/>
+          <w:sz w:val="20"/>
+          <w:szCs w:val="20"/>
+          <w:lang w:val="en-US"/>
+        </w:rPr>
+        <w:t xml:space="preserve"> and </w:t>
+      </w:r>
+      <w:proofErr w:type="spellStart"/>
+      <w:r>
+        <w:rPr>
+          <w:rFonts w:ascii="Consolas" w:hAnsi="Consolas"/>
+          <w:sz w:val="20"/>
+          <w:szCs w:val="20"/>
+          <w:lang w:val="en-US"/>
+        </w:rPr>
+        <w:t>gotColor</w:t>
+      </w:r>
+      <w:proofErr w:type="spellEnd"/>
+      <w:r>
+        <w:rPr>
+          <w:rFonts w:ascii="Consolas" w:hAnsi="Consolas"/>
+          <w:sz w:val="20"/>
+          <w:szCs w:val="20"/>
+          <w:lang w:val="en-US"/>
+        </w:rPr>
+        <w:t xml:space="preserve"> != </w:t>
+      </w:r>
+      <w:proofErr w:type="spellStart"/>
+      <w:r>
+        <w:rPr>
+          <w:rFonts w:ascii="Consolas" w:hAnsi="Consolas"/>
+          <w:sz w:val="20"/>
+          <w:szCs w:val="20"/>
+          <w:lang w:val="en-US"/>
+        </w:rPr>
+        <w:t>seedRGB</w:t>
+      </w:r>
+      <w:proofErr w:type="spellEnd"/>
+      <w:r>
+        <w:rPr>
+          <w:rFonts w:ascii="Consolas" w:hAnsi="Consolas"/>
+          <w:sz w:val="20"/>
+          <w:szCs w:val="20"/>
+          <w:lang w:val="en-US"/>
+        </w:rPr>
+        <w:t>:</w:t>
+      </w:r>
+    </w:p>
+    <w:p>
+      <w:pPr>
+        <w:spacing w:after="0"/>
+        <w:rPr>
+          <w:rFonts w:ascii="Consolas" w:hAnsi="Consolas"/>
+          <w:sz w:val="20"/>
+          <w:szCs w:val="20"/>
+        </w:rPr>
+      </w:pPr>
+      <w:r>
+        <w:rPr>
+          <w:rFonts w:ascii="Consolas" w:hAnsi="Consolas"/>
+          <w:sz w:val="20"/>
+          <w:szCs w:val="20"/>
+        </w:rPr>
+        <w:t xml:space="preserve">            </w:t>
+      </w:r>
+      <w:proofErr w:type="spellStart"/>
+      <w:proofErr w:type="gramStart"/>
+      <w:r>
+        <w:rPr>
+          <w:rFonts w:ascii="Consolas" w:hAnsi="Consolas"/>
+          <w:sz w:val="20"/>
+          <w:szCs w:val="20"/>
+          <w:lang w:val="en-US"/>
+        </w:rPr>
+        <w:t>img</w:t>
+      </w:r>
+      <w:proofErr w:type="spellEnd"/>
+      <w:r>
+        <w:rPr>
+          <w:rFonts w:ascii="Consolas" w:hAnsi="Consolas"/>
+          <w:sz w:val="20"/>
+          <w:szCs w:val="20"/>
+        </w:rPr>
+        <w:t>.</w:t>
+      </w:r>
+      <w:r>
+        <w:rPr>
+          <w:rFonts w:ascii="Consolas" w:hAnsi="Consolas"/>
+          <w:sz w:val="20"/>
+          <w:szCs w:val="20"/>
+          <w:lang w:val="en-US"/>
+        </w:rPr>
+        <w:t>put</w:t>
+      </w:r>
+      <w:r>
+        <w:rPr>
+          <w:rFonts w:ascii="Consolas" w:hAnsi="Consolas"/>
+          <w:sz w:val="20"/>
+          <w:szCs w:val="20"/>
+        </w:rPr>
+        <w:t>(</w:t>
+      </w:r>
+      <w:proofErr w:type="spellStart"/>
+      <w:proofErr w:type="gramEnd"/>
+      <w:r>
+        <w:rPr>
+          <w:rFonts w:ascii="Consolas" w:hAnsi="Consolas"/>
+          <w:sz w:val="20"/>
+          <w:szCs w:val="20"/>
+          <w:lang w:val="en-US"/>
+        </w:rPr>
+        <w:t>seedColor</w:t>
+      </w:r>
+      <w:proofErr w:type="spellEnd"/>
+      <w:r>
+        <w:rPr>
+          <w:rFonts w:ascii="Consolas" w:hAnsi="Consolas"/>
+          <w:sz w:val="20"/>
+          <w:szCs w:val="20"/>
+        </w:rPr>
+        <w:t>, (</w:t>
+      </w:r>
+      <w:proofErr w:type="spellStart"/>
+      <w:r>
+        <w:rPr>
+          <w:rFonts w:ascii="Consolas" w:hAnsi="Consolas"/>
+          <w:sz w:val="20"/>
+          <w:szCs w:val="20"/>
+          <w:lang w:val="en-US"/>
+        </w:rPr>
+        <w:t>curX</w:t>
+      </w:r>
+      <w:proofErr w:type="spellEnd"/>
+      <w:r>
+        <w:rPr>
+          <w:rFonts w:ascii="Consolas" w:hAnsi="Consolas"/>
+          <w:sz w:val="20"/>
+          <w:szCs w:val="20"/>
+        </w:rPr>
+        <w:t xml:space="preserve">, </w:t>
+      </w:r>
+      <w:proofErr w:type="spellStart"/>
+      <w:r>
+        <w:rPr>
+          <w:rFonts w:ascii="Consolas" w:hAnsi="Consolas"/>
+          <w:sz w:val="20"/>
+          <w:szCs w:val="20"/>
+          <w:lang w:val="en-US"/>
+        </w:rPr>
+        <w:t>curY</w:t>
+      </w:r>
+      <w:proofErr w:type="spellEnd"/>
+      <w:r>
+        <w:rPr>
+          <w:rFonts w:ascii="Consolas" w:hAnsi="Consolas"/>
+          <w:sz w:val="20"/>
+          <w:szCs w:val="20"/>
+        </w:rPr>
+        <w:t>))</w:t>
+      </w:r>
+    </w:p>
+    <w:p>
+      <w:pPr>
+        <w:spacing w:after="0"/>
+        <w:rPr>
+          <w:rFonts w:ascii="Consolas" w:hAnsi="Consolas"/>
+          <w:sz w:val="20"/>
+          <w:szCs w:val="20"/>
+          <w:lang w:val="en-US"/>
+        </w:rPr>
+      </w:pPr>
+      <w:r>
+        <w:rPr>
+          <w:rFonts w:ascii="Consolas" w:hAnsi="Consolas"/>
+          <w:sz w:val="20"/>
+          <w:szCs w:val="20"/>
+        </w:rPr>
+        <w:t xml:space="preserve">            </w:t>
+      </w:r>
+      <w:proofErr w:type="spellStart"/>
+      <w:r>
+        <w:rPr>
+          <w:rFonts w:ascii="Consolas" w:hAnsi="Consolas"/>
+          <w:sz w:val="20"/>
+          <w:szCs w:val="20"/>
+          <w:lang w:val="en-US"/>
+        </w:rPr>
+        <w:t>curX</w:t>
+      </w:r>
+      <w:proofErr w:type="spellEnd"/>
+      <w:r>
+        <w:rPr>
+          <w:rFonts w:ascii="Consolas" w:hAnsi="Consolas"/>
+          <w:sz w:val="20"/>
+          <w:szCs w:val="20"/>
+          <w:lang w:val="en-US"/>
+        </w:rPr>
+        <w:t xml:space="preserve"> -= 1</w:t>
+      </w:r>
+    </w:p>
+    <w:p>
+      <w:pPr>
+        <w:spacing w:after="0"/>
+        <w:rPr>
+          <w:rFonts w:ascii="Consolas" w:hAnsi="Consolas"/>
+          <w:sz w:val="20"/>
+          <w:szCs w:val="20"/>
+          <w:lang w:val="en-US"/>
+        </w:rPr>
+      </w:pPr>
+      <w:r>
+        <w:rPr>
+          <w:rFonts w:ascii="Consolas" w:hAnsi="Consolas"/>
+          <w:sz w:val="20"/>
+          <w:szCs w:val="20"/>
+          <w:lang w:val="en-US"/>
+        </w:rPr>
+        <w:t xml:space="preserve">            </w:t>
+      </w:r>
+      <w:proofErr w:type="spellStart"/>
+      <w:r>
+        <w:rPr>
+          <w:rFonts w:ascii="Consolas" w:hAnsi="Consolas"/>
+          <w:sz w:val="20"/>
+          <w:szCs w:val="20"/>
+          <w:lang w:val="en-US"/>
+        </w:rPr>
+        <w:t>gotColor</w:t>
+      </w:r>
+      <w:proofErr w:type="spellEnd"/>
+      <w:r>
+        <w:rPr>
+          <w:rFonts w:ascii="Consolas" w:hAnsi="Consolas"/>
+          <w:sz w:val="20"/>
+          <w:szCs w:val="20"/>
+          <w:lang w:val="en-US"/>
+        </w:rPr>
+        <w:t xml:space="preserve"> = </w:t>
+      </w:r>
+      <w:proofErr w:type="spellStart"/>
+      <w:proofErr w:type="gramStart"/>
+      <w:r>
+        <w:rPr>
+          <w:rFonts w:ascii="Consolas" w:hAnsi="Consolas"/>
+          <w:sz w:val="20"/>
+          <w:szCs w:val="20"/>
+          <w:lang w:val="en-US"/>
+        </w:rPr>
+        <w:t>img.get</w:t>
+      </w:r>
+      <w:proofErr w:type="spellEnd"/>
+      <w:r>
+        <w:rPr>
+          <w:rFonts w:ascii="Consolas" w:hAnsi="Consolas"/>
+          <w:sz w:val="20"/>
+          <w:szCs w:val="20"/>
+          <w:lang w:val="en-US"/>
+        </w:rPr>
+        <w:t>(</w:t>
+      </w:r>
+      <w:proofErr w:type="spellStart"/>
+      <w:proofErr w:type="gramEnd"/>
+      <w:r>
+        <w:rPr>
+          <w:rFonts w:ascii="Consolas" w:hAnsi="Consolas"/>
+          <w:sz w:val="20"/>
+          <w:szCs w:val="20"/>
+          <w:lang w:val="en-US"/>
+        </w:rPr>
+        <w:t>curX</w:t>
+      </w:r>
+      <w:proofErr w:type="spellEnd"/>
+      <w:r>
+        <w:rPr>
+          <w:rFonts w:ascii="Consolas" w:hAnsi="Consolas"/>
+          <w:sz w:val="20"/>
+          <w:szCs w:val="20"/>
+          <w:lang w:val="en-US"/>
+        </w:rPr>
+        <w:t xml:space="preserve">, </w:t>
+      </w:r>
+      <w:proofErr w:type="spellStart"/>
+      <w:r>
+        <w:rPr>
+          <w:rFonts w:ascii="Consolas" w:hAnsi="Consolas"/>
+          <w:sz w:val="20"/>
+          <w:szCs w:val="20"/>
+          <w:lang w:val="en-US"/>
+        </w:rPr>
+        <w:t>curY</w:t>
+      </w:r>
+      <w:proofErr w:type="spellEnd"/>
+      <w:r>
+        <w:rPr>
+          <w:rFonts w:ascii="Consolas" w:hAnsi="Consolas"/>
+          <w:sz w:val="20"/>
+          <w:szCs w:val="20"/>
+          <w:lang w:val="en-US"/>
+        </w:rPr>
+        <w:t>)</w:t>
+      </w:r>
+    </w:p>
+    <w:p>
+      <w:pPr>
+        <w:spacing w:after="0"/>
+        <w:rPr>
+          <w:rFonts w:ascii="Consolas" w:hAnsi="Consolas"/>
+          <w:sz w:val="20"/>
+          <w:szCs w:val="20"/>
+          <w:lang w:val="en-US"/>
+        </w:rPr>
+      </w:pPr>
+      <w:r>
+        <w:rPr>
+          <w:rFonts w:ascii="Consolas" w:hAnsi="Consolas"/>
+          <w:sz w:val="20"/>
+          <w:szCs w:val="20"/>
+          <w:lang w:val="en-US"/>
+        </w:rPr>
+        <w:t xml:space="preserve">        </w:t>
+      </w:r>
+      <w:proofErr w:type="spellStart"/>
+      <w:r>
+        <w:rPr>
+          <w:rFonts w:ascii="Consolas" w:hAnsi="Consolas"/>
+          <w:sz w:val="20"/>
+          <w:szCs w:val="20"/>
+          <w:lang w:val="en-US"/>
+        </w:rPr>
+        <w:t>xLeft</w:t>
+      </w:r>
+      <w:proofErr w:type="spellEnd"/>
+      <w:r>
+        <w:rPr>
+          <w:rFonts w:ascii="Consolas" w:hAnsi="Consolas"/>
+          <w:sz w:val="20"/>
+          <w:szCs w:val="20"/>
+          <w:lang w:val="en-US"/>
+        </w:rPr>
+        <w:t xml:space="preserve"> = </w:t>
+      </w:r>
+      <w:proofErr w:type="spellStart"/>
+      <w:r>
+        <w:rPr>
+          <w:rFonts w:ascii="Consolas" w:hAnsi="Consolas"/>
+          <w:sz w:val="20"/>
+          <w:szCs w:val="20"/>
+          <w:lang w:val="en-US"/>
+        </w:rPr>
+        <w:t>curX</w:t>
+      </w:r>
+      <w:proofErr w:type="spellEnd"/>
+      <w:r>
+        <w:rPr>
+          <w:rFonts w:ascii="Consolas" w:hAnsi="Consolas"/>
+          <w:sz w:val="20"/>
+          <w:szCs w:val="20"/>
+          <w:lang w:val="en-US"/>
+        </w:rPr>
+        <w:t xml:space="preserve"> + 1</w:t>
+      </w:r>
+    </w:p>
+    <w:p>
+      <w:pPr>
+        <w:spacing w:after="0"/>
+        <w:rPr>
+          <w:rFonts w:ascii="Consolas" w:hAnsi="Consolas"/>
+          <w:sz w:val="20"/>
+          <w:szCs w:val="20"/>
+          <w:lang w:val="en-US"/>
+        </w:rPr>
+      </w:pPr>
+    </w:p>
+    <w:p>
+      <w:pPr>
+        <w:spacing w:after="0"/>
+        <w:rPr>
+          <w:rFonts w:ascii="Consolas" w:hAnsi="Consolas"/>
+          <w:sz w:val="20"/>
+          <w:szCs w:val="20"/>
+          <w:lang w:val="en-US"/>
+        </w:rPr>
+      </w:pPr>
+      <w:r>
+        <w:rPr>
+          <w:rFonts w:ascii="Consolas" w:hAnsi="Consolas"/>
+          <w:sz w:val="20"/>
+          <w:szCs w:val="20"/>
+          <w:lang w:val="en-US"/>
+        </w:rPr>
+        <w:t xml:space="preserve">        </w:t>
+      </w:r>
+      <w:proofErr w:type="spellStart"/>
+      <w:r>
+        <w:rPr>
+          <w:rFonts w:ascii="Consolas" w:hAnsi="Consolas"/>
+          <w:sz w:val="20"/>
+          <w:szCs w:val="20"/>
+          <w:lang w:val="en-US"/>
+        </w:rPr>
+        <w:t>curX</w:t>
+      </w:r>
+      <w:proofErr w:type="spellEnd"/>
+      <w:r>
+        <w:rPr>
+          <w:rFonts w:ascii="Consolas" w:hAnsi="Consolas"/>
+          <w:sz w:val="20"/>
+          <w:szCs w:val="20"/>
+          <w:lang w:val="en-US"/>
+        </w:rPr>
+        <w:t xml:space="preserve"> = </w:t>
+      </w:r>
+      <w:proofErr w:type="spellStart"/>
+      <w:proofErr w:type="gramStart"/>
+      <w:r>
+        <w:rPr>
+          <w:rFonts w:ascii="Consolas" w:hAnsi="Consolas"/>
+          <w:sz w:val="20"/>
+          <w:szCs w:val="20"/>
+          <w:lang w:val="en-US"/>
+        </w:rPr>
+        <w:t>gotDot</w:t>
+      </w:r>
+      <w:proofErr w:type="spellEnd"/>
+      <w:r>
+        <w:rPr>
+          <w:rFonts w:ascii="Consolas" w:hAnsi="Consolas"/>
+          <w:sz w:val="20"/>
+          <w:szCs w:val="20"/>
+          <w:lang w:val="en-US"/>
+        </w:rPr>
+        <w:t>[</w:t>
+      </w:r>
+      <w:proofErr w:type="gramEnd"/>
+      <w:r>
+        <w:rPr>
+          <w:rFonts w:ascii="Consolas" w:hAnsi="Consolas"/>
+          <w:sz w:val="20"/>
+          <w:szCs w:val="20"/>
+          <w:lang w:val="en-US"/>
+        </w:rPr>
+        <w:t>0] + 1</w:t>
+      </w:r>
+    </w:p>
+    <w:p>
+      <w:pPr>
+        <w:spacing w:after="0"/>
+        <w:rPr>
+          <w:rFonts w:ascii="Consolas" w:hAnsi="Consolas"/>
+          <w:sz w:val="20"/>
+          <w:szCs w:val="20"/>
+          <w:lang w:val="en-US"/>
+        </w:rPr>
+      </w:pPr>
+      <w:r>
+        <w:rPr>
+          <w:rFonts w:ascii="Consolas" w:hAnsi="Consolas"/>
+          <w:sz w:val="20"/>
+          <w:szCs w:val="20"/>
+          <w:lang w:val="en-US"/>
+        </w:rPr>
+        <w:t xml:space="preserve">        </w:t>
+      </w:r>
+      <w:proofErr w:type="spellStart"/>
+      <w:r>
+        <w:rPr>
+          <w:rFonts w:ascii="Consolas" w:hAnsi="Consolas"/>
+          <w:sz w:val="20"/>
+          <w:szCs w:val="20"/>
+          <w:lang w:val="en-US"/>
+        </w:rPr>
+        <w:t>gotColor</w:t>
+      </w:r>
+      <w:proofErr w:type="spellEnd"/>
+      <w:r>
+        <w:rPr>
+          <w:rFonts w:ascii="Consolas" w:hAnsi="Consolas"/>
+          <w:sz w:val="20"/>
+          <w:szCs w:val="20"/>
+          <w:lang w:val="en-US"/>
+        </w:rPr>
+        <w:t xml:space="preserve"> = </w:t>
+      </w:r>
+      <w:proofErr w:type="spellStart"/>
+      <w:proofErr w:type="gramStart"/>
+      <w:r>
+        <w:rPr>
+          <w:rFonts w:ascii="Consolas" w:hAnsi="Consolas"/>
+          <w:sz w:val="20"/>
+          <w:szCs w:val="20"/>
+          <w:lang w:val="en-US"/>
+        </w:rPr>
+        <w:t>img.get</w:t>
+      </w:r>
+      <w:proofErr w:type="spellEnd"/>
+      <w:r>
+        <w:rPr>
+          <w:rFonts w:ascii="Consolas" w:hAnsi="Consolas"/>
+          <w:sz w:val="20"/>
+          <w:szCs w:val="20"/>
+          <w:lang w:val="en-US"/>
+        </w:rPr>
+        <w:t>(</w:t>
+      </w:r>
+      <w:proofErr w:type="spellStart"/>
+      <w:proofErr w:type="gramEnd"/>
+      <w:r>
+        <w:rPr>
+          <w:rFonts w:ascii="Consolas" w:hAnsi="Consolas"/>
+          <w:sz w:val="20"/>
+          <w:szCs w:val="20"/>
+          <w:lang w:val="en-US"/>
+        </w:rPr>
+        <w:t>curX</w:t>
+      </w:r>
+      <w:proofErr w:type="spellEnd"/>
+      <w:r>
+        <w:rPr>
+          <w:rFonts w:ascii="Consolas" w:hAnsi="Consolas"/>
+          <w:sz w:val="20"/>
+          <w:szCs w:val="20"/>
+          <w:lang w:val="en-US"/>
+        </w:rPr>
+        <w:t xml:space="preserve">, </w:t>
+      </w:r>
+      <w:proofErr w:type="spellStart"/>
+      <w:r>
+        <w:rPr>
+          <w:rFonts w:ascii="Consolas" w:hAnsi="Consolas"/>
+          <w:sz w:val="20"/>
+          <w:szCs w:val="20"/>
+          <w:lang w:val="en-US"/>
+        </w:rPr>
+        <w:t>curY</w:t>
+      </w:r>
+      <w:proofErr w:type="spellEnd"/>
+      <w:r>
+        <w:rPr>
+          <w:rFonts w:ascii="Consolas" w:hAnsi="Consolas"/>
+          <w:sz w:val="20"/>
+          <w:szCs w:val="20"/>
+          <w:lang w:val="en-US"/>
+        </w:rPr>
+        <w:t>)</w:t>
+      </w:r>
+    </w:p>
+    <w:p>
+      <w:pPr>
+        <w:spacing w:after="0"/>
+        <w:rPr>
+          <w:rFonts w:ascii="Consolas" w:hAnsi="Consolas"/>
+          <w:sz w:val="20"/>
+          <w:szCs w:val="20"/>
+          <w:lang w:val="en-US"/>
+        </w:rPr>
+      </w:pPr>
+      <w:r>
+        <w:rPr>
+          <w:rFonts w:ascii="Consolas" w:hAnsi="Consolas"/>
+          <w:sz w:val="20"/>
+          <w:szCs w:val="20"/>
+          <w:lang w:val="en-US"/>
+        </w:rPr>
+        <w:t xml:space="preserve">        while </w:t>
+      </w:r>
+      <w:proofErr w:type="spellStart"/>
+      <w:proofErr w:type="gramStart"/>
+      <w:r>
+        <w:rPr>
+          <w:rFonts w:ascii="Consolas" w:hAnsi="Consolas"/>
+          <w:sz w:val="20"/>
+          <w:szCs w:val="20"/>
+          <w:lang w:val="en-US"/>
+        </w:rPr>
+        <w:t>gotColor</w:t>
+      </w:r>
+      <w:proofErr w:type="spellEnd"/>
+      <w:r>
+        <w:rPr>
+          <w:rFonts w:ascii="Consolas" w:hAnsi="Consolas"/>
+          <w:sz w:val="20"/>
+          <w:szCs w:val="20"/>
+          <w:lang w:val="en-US"/>
+        </w:rPr>
+        <w:t xml:space="preserve"> !</w:t>
+      </w:r>
+      <w:proofErr w:type="gramEnd"/>
+      <w:r>
+        <w:rPr>
+          <w:rFonts w:ascii="Consolas" w:hAnsi="Consolas"/>
+          <w:sz w:val="20"/>
+          <w:szCs w:val="20"/>
+          <w:lang w:val="en-US"/>
+        </w:rPr>
+        <w:t xml:space="preserve">= </w:t>
+      </w:r>
+      <w:proofErr w:type="spellStart"/>
+      <w:r>
+        <w:rPr>
+          <w:rFonts w:ascii="Consolas" w:hAnsi="Consolas"/>
+          <w:sz w:val="20"/>
+          <w:szCs w:val="20"/>
+          <w:lang w:val="en-US"/>
+        </w:rPr>
+        <w:t>linesRGB</w:t>
+      </w:r>
+      <w:proofErr w:type="spellEnd"/>
+      <w:r>
+        <w:rPr>
+          <w:rFonts w:ascii="Consolas" w:hAnsi="Consolas"/>
+          <w:sz w:val="20"/>
+          <w:szCs w:val="20"/>
+          <w:lang w:val="en-US"/>
+        </w:rPr>
+        <w:t xml:space="preserve"> and </w:t>
+      </w:r>
+      <w:proofErr w:type="spellStart"/>
+      <w:r>
+        <w:rPr>
+          <w:rFonts w:ascii="Consolas" w:hAnsi="Consolas"/>
+          <w:sz w:val="20"/>
+          <w:szCs w:val="20"/>
+          <w:lang w:val="en-US"/>
+        </w:rPr>
+        <w:t>gotColor</w:t>
+      </w:r>
+      <w:proofErr w:type="spellEnd"/>
+      <w:r>
+        <w:rPr>
+          <w:rFonts w:ascii="Consolas" w:hAnsi="Consolas"/>
+          <w:sz w:val="20"/>
+          <w:szCs w:val="20"/>
+          <w:lang w:val="en-US"/>
+        </w:rPr>
+        <w:t xml:space="preserve"> != </w:t>
+      </w:r>
+      <w:proofErr w:type="spellStart"/>
+      <w:r>
+        <w:rPr>
+          <w:rFonts w:ascii="Consolas" w:hAnsi="Consolas"/>
+          <w:sz w:val="20"/>
+          <w:szCs w:val="20"/>
+          <w:lang w:val="en-US"/>
+        </w:rPr>
+        <w:t>seedRGB</w:t>
+      </w:r>
+      <w:proofErr w:type="spellEnd"/>
+      <w:r>
+        <w:rPr>
+          <w:rFonts w:ascii="Consolas" w:hAnsi="Consolas"/>
+          <w:sz w:val="20"/>
+          <w:szCs w:val="20"/>
+          <w:lang w:val="en-US"/>
+        </w:rPr>
+        <w:t>:</w:t>
+      </w:r>
+    </w:p>
+    <w:p>
+      <w:pPr>
+        <w:spacing w:after="0"/>
+        <w:rPr>
+          <w:rFonts w:ascii="Consolas" w:hAnsi="Consolas"/>
+          <w:sz w:val="20"/>
+          <w:szCs w:val="20"/>
+          <w:lang w:val="en-US"/>
+        </w:rPr>
+      </w:pPr>
+      <w:r>
+        <w:rPr>
+          <w:rFonts w:ascii="Consolas" w:hAnsi="Consolas"/>
+          <w:sz w:val="20"/>
+          <w:szCs w:val="20"/>
+          <w:lang w:val="en-US"/>
+        </w:rPr>
+        <w:t xml:space="preserve">            </w:t>
+      </w:r>
+      <w:proofErr w:type="spellStart"/>
+      <w:proofErr w:type="gramStart"/>
+      <w:r>
+        <w:rPr>
+          <w:rFonts w:ascii="Consolas" w:hAnsi="Consolas"/>
+          <w:sz w:val="20"/>
+          <w:szCs w:val="20"/>
+          <w:lang w:val="en-US"/>
+        </w:rPr>
+        <w:t>img.put</w:t>
+      </w:r>
+      <w:proofErr w:type="spellEnd"/>
+      <w:r>
+        <w:rPr>
+          <w:rFonts w:ascii="Consolas" w:hAnsi="Consolas"/>
+          <w:sz w:val="20"/>
+          <w:szCs w:val="20"/>
+          <w:lang w:val="en-US"/>
+        </w:rPr>
+        <w:t>(</w:t>
+      </w:r>
+      <w:proofErr w:type="spellStart"/>
+      <w:proofErr w:type="gramEnd"/>
+      <w:r>
+        <w:rPr>
+          <w:rFonts w:ascii="Consolas" w:hAnsi="Consolas"/>
+          <w:sz w:val="20"/>
+          <w:szCs w:val="20"/>
+          <w:lang w:val="en-US"/>
+        </w:rPr>
+        <w:t>seedColor</w:t>
+      </w:r>
+      <w:proofErr w:type="spellEnd"/>
+      <w:r>
+        <w:rPr>
+          <w:rFonts w:ascii="Consolas" w:hAnsi="Consolas"/>
+          <w:sz w:val="20"/>
+          <w:szCs w:val="20"/>
+          <w:lang w:val="en-US"/>
+        </w:rPr>
+        <w:t xml:space="preserve">, (curX, </w:t>
+      </w:r>
+      <w:proofErr w:type="spellStart"/>
+      <w:r>
+        <w:rPr>
+          <w:rFonts w:ascii="Consolas" w:hAnsi="Consolas"/>
+          <w:sz w:val="20"/>
+          <w:szCs w:val="20"/>
+          <w:lang w:val="en-US"/>
+        </w:rPr>
+        <w:t>curY</w:t>
+      </w:r>
+      <w:proofErr w:type="spellEnd"/>
+      <w:r>
+        <w:rPr>
+          <w:rFonts w:ascii="Consolas" w:hAnsi="Consolas"/>
+          <w:sz w:val="20"/>
+          <w:szCs w:val="20"/>
+          <w:lang w:val="en-US"/>
+        </w:rPr>
+        <w:t>))</w:t>
+      </w:r>
+    </w:p>
+    <w:p>
+      <w:pPr>
+        <w:spacing w:after="0"/>
+        <w:rPr>
+          <w:rFonts w:ascii="Consolas" w:hAnsi="Consolas"/>
+          <w:sz w:val="20"/>
+          <w:szCs w:val="20"/>
+          <w:lang w:val="en-US"/>
+        </w:rPr>
+      </w:pPr>
+      <w:r>
+        <w:rPr>
+          <w:rFonts w:ascii="Consolas" w:hAnsi="Consolas"/>
+          <w:sz w:val="20"/>
+          <w:szCs w:val="20"/>
+          <w:lang w:val="en-US"/>
+        </w:rPr>
+        <w:t xml:space="preserve">            </w:t>
+      </w:r>
+      <w:proofErr w:type="spellStart"/>
+      <w:r>
+        <w:rPr>
+          <w:rFonts w:ascii="Consolas" w:hAnsi="Consolas"/>
+          <w:sz w:val="20"/>
+          <w:szCs w:val="20"/>
+          <w:lang w:val="en-US"/>
+        </w:rPr>
+        <w:t>curX</w:t>
+      </w:r>
+      <w:proofErr w:type="spellEnd"/>
+      <w:r>
+        <w:rPr>
+          <w:rFonts w:ascii="Consolas" w:hAnsi="Consolas"/>
+          <w:sz w:val="20"/>
+          <w:szCs w:val="20"/>
+          <w:lang w:val="en-US"/>
+        </w:rPr>
+        <w:t xml:space="preserve"> += 1</w:t>
+      </w:r>
+    </w:p>
+    <w:p>
+      <w:pPr>
+        <w:spacing w:after="0"/>
+        <w:rPr>
+          <w:rFonts w:ascii="Consolas" w:hAnsi="Consolas"/>
+          <w:sz w:val="20"/>
+          <w:szCs w:val="20"/>
+          <w:lang w:val="en-US"/>
+        </w:rPr>
+      </w:pPr>
+      <w:r>
+        <w:rPr>
+          <w:rFonts w:ascii="Consolas" w:hAnsi="Consolas"/>
+          <w:sz w:val="20"/>
+          <w:szCs w:val="20"/>
+          <w:lang w:val="en-US"/>
+        </w:rPr>
+        <w:t xml:space="preserve">            </w:t>
+      </w:r>
+      <w:proofErr w:type="spellStart"/>
+      <w:r>
+        <w:rPr>
+          <w:rFonts w:ascii="Consolas" w:hAnsi="Consolas"/>
+          <w:sz w:val="20"/>
+          <w:szCs w:val="20"/>
+          <w:lang w:val="en-US"/>
+        </w:rPr>
+        <w:t>gotColor</w:t>
+      </w:r>
+      <w:proofErr w:type="spellEnd"/>
+      <w:r>
+        <w:rPr>
+          <w:rFonts w:ascii="Consolas" w:hAnsi="Consolas"/>
+          <w:sz w:val="20"/>
+          <w:szCs w:val="20"/>
+          <w:lang w:val="en-US"/>
+        </w:rPr>
+        <w:t xml:space="preserve"> = </w:t>
+      </w:r>
+      <w:proofErr w:type="spellStart"/>
+      <w:proofErr w:type="gramStart"/>
+      <w:r>
+        <w:rPr>
+          <w:rFonts w:ascii="Consolas" w:hAnsi="Consolas"/>
+          <w:sz w:val="20"/>
+          <w:szCs w:val="20"/>
+          <w:lang w:val="en-US"/>
+        </w:rPr>
+        <w:t>img.get</w:t>
+      </w:r>
+      <w:proofErr w:type="spellEnd"/>
+      <w:r>
+        <w:rPr>
+          <w:rFonts w:ascii="Consolas" w:hAnsi="Consolas"/>
+          <w:sz w:val="20"/>
+          <w:szCs w:val="20"/>
+          <w:lang w:val="en-US"/>
+        </w:rPr>
+        <w:t>(</w:t>
+      </w:r>
+      <w:proofErr w:type="spellStart"/>
+      <w:proofErr w:type="gramEnd"/>
+      <w:r>
+        <w:rPr>
+          <w:rFonts w:ascii="Consolas" w:hAnsi="Consolas"/>
+          <w:sz w:val="20"/>
+          <w:szCs w:val="20"/>
+          <w:lang w:val="en-US"/>
+        </w:rPr>
+        <w:t>curX</w:t>
+      </w:r>
+      <w:proofErr w:type="spellEnd"/>
+      <w:r>
+        <w:rPr>
+          <w:rFonts w:ascii="Consolas" w:hAnsi="Consolas"/>
+          <w:sz w:val="20"/>
+          <w:szCs w:val="20"/>
+          <w:lang w:val="en-US"/>
+        </w:rPr>
+        <w:t xml:space="preserve">, </w:t>
+      </w:r>
+      <w:proofErr w:type="spellStart"/>
+      <w:r>
+        <w:rPr>
+          <w:rFonts w:ascii="Consolas" w:hAnsi="Consolas"/>
+          <w:sz w:val="20"/>
+          <w:szCs w:val="20"/>
+          <w:lang w:val="en-US"/>
+        </w:rPr>
+        <w:t>curY</w:t>
+      </w:r>
+      <w:proofErr w:type="spellEnd"/>
+      <w:r>
+        <w:rPr>
+          <w:rFonts w:ascii="Consolas" w:hAnsi="Consolas"/>
+          <w:sz w:val="20"/>
+          <w:szCs w:val="20"/>
+          <w:lang w:val="en-US"/>
+        </w:rPr>
+        <w:t>)</w:t>
+      </w:r>
+    </w:p>
+    <w:p>
+      <w:pPr>
+        <w:spacing w:after="0"/>
+        <w:rPr>
+          <w:rFonts w:ascii="Consolas" w:hAnsi="Consolas"/>
+          <w:sz w:val="20"/>
+          <w:szCs w:val="20"/>
+          <w:lang w:val="en-US"/>
+        </w:rPr>
+      </w:pPr>
+      <w:r>
+        <w:rPr>
+          <w:rFonts w:ascii="Consolas" w:hAnsi="Consolas"/>
+          <w:sz w:val="20"/>
+          <w:szCs w:val="20"/>
+          <w:lang w:val="en-US"/>
+        </w:rPr>
+        <w:t xml:space="preserve">        </w:t>
+      </w:r>
+      <w:proofErr w:type="spellStart"/>
+      <w:proofErr w:type="gramStart"/>
+      <w:r>
+        <w:rPr>
+          <w:rFonts w:ascii="Consolas" w:hAnsi="Consolas"/>
+          <w:sz w:val="20"/>
+          <w:szCs w:val="20"/>
+          <w:lang w:val="en-US"/>
+        </w:rPr>
+        <w:t>img.put</w:t>
+      </w:r>
+      <w:proofErr w:type="spellEnd"/>
+      <w:r>
+        <w:rPr>
+          <w:rFonts w:ascii="Consolas" w:hAnsi="Consolas"/>
+          <w:sz w:val="20"/>
+          <w:szCs w:val="20"/>
+          <w:lang w:val="en-US"/>
+        </w:rPr>
+        <w:t>(</w:t>
+      </w:r>
+      <w:proofErr w:type="spellStart"/>
+      <w:proofErr w:type="gramEnd"/>
+      <w:r>
+        <w:rPr>
+          <w:rFonts w:ascii="Consolas" w:hAnsi="Consolas"/>
+          <w:sz w:val="20"/>
+          <w:szCs w:val="20"/>
+          <w:lang w:val="en-US"/>
+        </w:rPr>
+        <w:t>seedColor</w:t>
+      </w:r>
+      <w:proofErr w:type="spellEnd"/>
+      <w:r>
+        <w:rPr>
+          <w:rFonts w:ascii="Consolas" w:hAnsi="Consolas"/>
+          <w:sz w:val="20"/>
+          <w:szCs w:val="20"/>
+          <w:lang w:val="en-US"/>
+        </w:rPr>
+        <w:t>, (</w:t>
+      </w:r>
+      <w:proofErr w:type="spellStart"/>
+      <w:r>
+        <w:rPr>
+          <w:rFonts w:ascii="Consolas" w:hAnsi="Consolas"/>
+          <w:sz w:val="20"/>
+          <w:szCs w:val="20"/>
+          <w:lang w:val="en-US"/>
+        </w:rPr>
+        <w:t>gotDot</w:t>
+      </w:r>
+      <w:proofErr w:type="spellEnd"/>
+      <w:r>
+        <w:rPr>
+          <w:rFonts w:ascii="Consolas" w:hAnsi="Consolas"/>
+          <w:sz w:val="20"/>
+          <w:szCs w:val="20"/>
+          <w:lang w:val="en-US"/>
+        </w:rPr>
+        <w:t xml:space="preserve">[0], </w:t>
+      </w:r>
+      <w:proofErr w:type="spellStart"/>
+      <w:r>
+        <w:rPr>
+          <w:rFonts w:ascii="Consolas" w:hAnsi="Consolas"/>
+          <w:sz w:val="20"/>
+          <w:szCs w:val="20"/>
+          <w:lang w:val="en-US"/>
+        </w:rPr>
+        <w:t>curY</w:t>
+      </w:r>
+      <w:proofErr w:type="spellEnd"/>
+      <w:r>
+        <w:rPr>
+          <w:rFonts w:ascii="Consolas" w:hAnsi="Consolas"/>
+          <w:sz w:val="20"/>
+          <w:szCs w:val="20"/>
+          <w:lang w:val="en-US"/>
+        </w:rPr>
+        <w:t xml:space="preserve">, </w:t>
+      </w:r>
+      <w:proofErr w:type="spellStart"/>
+      <w:r>
+        <w:rPr>
+          <w:rFonts w:ascii="Consolas" w:hAnsi="Consolas"/>
+          <w:sz w:val="20"/>
+          <w:szCs w:val="20"/>
+          <w:lang w:val="en-US"/>
+        </w:rPr>
+        <w:t>xRight</w:t>
+      </w:r>
+      <w:proofErr w:type="spellEnd"/>
+      <w:r>
+        <w:rPr>
+          <w:rFonts w:ascii="Consolas" w:hAnsi="Consolas"/>
+          <w:sz w:val="20"/>
+          <w:szCs w:val="20"/>
+          <w:lang w:val="en-US"/>
+        </w:rPr>
+        <w:t xml:space="preserve"> + 1, </w:t>
+      </w:r>
+      <w:proofErr w:type="spellStart"/>
+      <w:r>
+        <w:rPr>
+          <w:rFonts w:ascii="Consolas" w:hAnsi="Consolas"/>
+          <w:sz w:val="20"/>
+          <w:szCs w:val="20"/>
+          <w:lang w:val="en-US"/>
+        </w:rPr>
+        <w:t>curY</w:t>
+      </w:r>
+      <w:proofErr w:type="spellEnd"/>
+      <w:r>
+        <w:rPr>
+          <w:rFonts w:ascii="Consolas" w:hAnsi="Consolas"/>
+          <w:sz w:val="20"/>
+          <w:szCs w:val="20"/>
+          <w:lang w:val="en-US"/>
+        </w:rPr>
+        <w:t xml:space="preserve"> + 1))</w:t>
+      </w:r>
+    </w:p>
+    <w:p>
+      <w:pPr>
+        <w:spacing w:after="0"/>
+        <w:rPr>
+          <w:rFonts w:ascii="Consolas" w:hAnsi="Consolas"/>
+          <w:sz w:val="20"/>
+          <w:szCs w:val="20"/>
+        </w:rPr>
+      </w:pPr>
+    </w:p>
+    <w:p>
+      <w:pPr>
+        <w:spacing w:after="0"/>
+        <w:rPr>
+          <w:rFonts w:ascii="Consolas" w:hAnsi="Consolas"/>
+          <w:sz w:val="20"/>
+          <w:szCs w:val="20"/>
+          <w:lang w:val="en-US"/>
+        </w:rPr>
+      </w:pPr>
+      <w:r>
+        <w:rPr>
+          <w:rFonts w:ascii="Consolas" w:hAnsi="Consolas"/>
+          <w:sz w:val="20"/>
+          <w:szCs w:val="20"/>
+          <w:lang w:val="en-US"/>
+        </w:rPr>
+        <w:t xml:space="preserve">        </w:t>
+      </w:r>
+      <w:proofErr w:type="spellStart"/>
+      <w:r>
+        <w:rPr>
+          <w:rFonts w:ascii="Consolas" w:hAnsi="Consolas"/>
+          <w:sz w:val="20"/>
+          <w:szCs w:val="20"/>
+          <w:lang w:val="en-US"/>
+        </w:rPr>
+        <w:t>curX</w:t>
+      </w:r>
+      <w:proofErr w:type="spellEnd"/>
+      <w:r>
+        <w:rPr>
+          <w:rFonts w:ascii="Consolas" w:hAnsi="Consolas"/>
+          <w:sz w:val="20"/>
+          <w:szCs w:val="20"/>
+          <w:lang w:val="en-US"/>
+        </w:rPr>
+        <w:t xml:space="preserve"> = </w:t>
+      </w:r>
+      <w:proofErr w:type="spellStart"/>
+      <w:r>
+        <w:rPr>
+          <w:rFonts w:ascii="Consolas" w:hAnsi="Consolas"/>
+          <w:sz w:val="20"/>
+          <w:szCs w:val="20"/>
+          <w:lang w:val="en-US"/>
+        </w:rPr>
+        <w:t>xLeft</w:t>
+      </w:r>
+      <w:proofErr w:type="spellEnd"/>
+    </w:p>
+    <w:p>
+      <w:pPr>
+        <w:spacing w:after="0"/>
+        <w:rPr>
+          <w:rFonts w:ascii="Consolas" w:hAnsi="Consolas"/>
+          <w:sz w:val="20"/>
+          <w:szCs w:val="20"/>
+          <w:lang w:val="en-US"/>
+        </w:rPr>
+      </w:pPr>
+      <w:r>
+        <w:rPr>
+          <w:rFonts w:ascii="Consolas" w:hAnsi="Consolas"/>
+          <w:sz w:val="20"/>
+          <w:szCs w:val="20"/>
+          <w:lang w:val="en-US"/>
+        </w:rPr>
+        <w:t xml:space="preserve">        </w:t>
+      </w:r>
+      <w:proofErr w:type="spellStart"/>
+      <w:r>
+        <w:rPr>
+          <w:rFonts w:ascii="Consolas" w:hAnsi="Consolas"/>
+          <w:sz w:val="20"/>
+          <w:szCs w:val="20"/>
+          <w:lang w:val="en-US"/>
+        </w:rPr>
+        <w:t>curY</w:t>
+      </w:r>
+      <w:proofErr w:type="spellEnd"/>
+      <w:r>
+        <w:rPr>
+          <w:rFonts w:ascii="Consolas" w:hAnsi="Consolas"/>
+          <w:sz w:val="20"/>
+          <w:szCs w:val="20"/>
+          <w:lang w:val="en-US"/>
+        </w:rPr>
+        <w:t xml:space="preserve"> += 1</w:t>
+      </w:r>
+    </w:p>
+    <w:p>
+      <w:pPr>
+        <w:spacing w:after="0"/>
+        <w:rPr>
+          <w:rFonts w:ascii="Consolas" w:hAnsi="Consolas"/>
+          <w:sz w:val="20"/>
+          <w:szCs w:val="20"/>
+          <w:lang w:val="en-US"/>
+        </w:rPr>
+      </w:pPr>
+    </w:p>
+    <w:p>
+      <w:pPr>
+        <w:spacing w:after="0"/>
+        <w:rPr>
+          <w:rFonts w:ascii="Consolas" w:hAnsi="Consolas"/>
+          <w:sz w:val="20"/>
+          <w:szCs w:val="20"/>
+          <w:lang w:val="en-US"/>
+        </w:rPr>
+      </w:pPr>
+      <w:r>
+        <w:rPr>
+          <w:rFonts w:ascii="Consolas" w:hAnsi="Consolas"/>
+          <w:sz w:val="20"/>
+          <w:szCs w:val="20"/>
+          <w:lang w:val="en-US"/>
+        </w:rPr>
+        <w:t xml:space="preserve">        flag = False</w:t>
+      </w:r>
+    </w:p>
+    <w:p>
+      <w:pPr>
+        <w:spacing w:after="0"/>
+        <w:rPr>
+          <w:rFonts w:ascii="Consolas" w:hAnsi="Consolas"/>
+          <w:sz w:val="20"/>
+          <w:szCs w:val="20"/>
+          <w:lang w:val="en-US"/>
+        </w:rPr>
+      </w:pPr>
+      <w:r>
+        <w:rPr>
+          <w:rFonts w:ascii="Consolas" w:hAnsi="Consolas"/>
+          <w:sz w:val="20"/>
+          <w:szCs w:val="20"/>
+          <w:lang w:val="en-US"/>
+        </w:rPr>
+        <w:t xml:space="preserve">        while </w:t>
+      </w:r>
+      <w:proofErr w:type="spellStart"/>
+      <w:r>
+        <w:rPr>
+          <w:rFonts w:ascii="Consolas" w:hAnsi="Consolas"/>
+          <w:sz w:val="20"/>
+          <w:szCs w:val="20"/>
+          <w:lang w:val="en-US"/>
+        </w:rPr>
+        <w:t>curX</w:t>
+      </w:r>
+      <w:proofErr w:type="spellEnd"/>
+      <w:r>
+        <w:rPr>
+          <w:rFonts w:ascii="Consolas" w:hAnsi="Consolas"/>
+          <w:sz w:val="20"/>
+          <w:szCs w:val="20"/>
+          <w:lang w:val="en-US"/>
+        </w:rPr>
+        <w:t xml:space="preserve"> &lt;= </w:t>
+      </w:r>
+      <w:proofErr w:type="spellStart"/>
+      <w:r>
+        <w:rPr>
+          <w:rFonts w:ascii="Consolas" w:hAnsi="Consolas"/>
+          <w:sz w:val="20"/>
+          <w:szCs w:val="20"/>
+          <w:lang w:val="en-US"/>
+        </w:rPr>
+        <w:t>xRight</w:t>
+      </w:r>
+      <w:proofErr w:type="spellEnd"/>
+      <w:r>
+        <w:rPr>
+          <w:rFonts w:ascii="Consolas" w:hAnsi="Consolas"/>
+          <w:sz w:val="20"/>
+          <w:szCs w:val="20"/>
+          <w:lang w:val="en-US"/>
+        </w:rPr>
+        <w:t>:</w:t>
+      </w:r>
+    </w:p>
+    <w:p>
+      <w:pPr>
+        <w:spacing w:after="0"/>
+        <w:rPr>
+          <w:rFonts w:ascii="Consolas" w:hAnsi="Consolas"/>
+          <w:sz w:val="20"/>
+          <w:szCs w:val="20"/>
+          <w:lang w:val="en-US"/>
+        </w:rPr>
+      </w:pPr>
+      <w:r>
+        <w:rPr>
+          <w:rFonts w:ascii="Consolas" w:hAnsi="Consolas"/>
+          <w:sz w:val="20"/>
+          <w:szCs w:val="20"/>
+          <w:lang w:val="en-US"/>
+        </w:rPr>
+        <w:t xml:space="preserve">            </w:t>
+      </w:r>
+      <w:proofErr w:type="spellStart"/>
+      <w:r>
+        <w:rPr>
+          <w:rFonts w:ascii="Consolas" w:hAnsi="Consolas"/>
+          <w:sz w:val="20"/>
+          <w:szCs w:val="20"/>
+          <w:lang w:val="en-US"/>
+        </w:rPr>
+        <w:t>gotColor</w:t>
+      </w:r>
+      <w:proofErr w:type="spellEnd"/>
+      <w:r>
+        <w:rPr>
+          <w:rFonts w:ascii="Consolas" w:hAnsi="Consolas"/>
+          <w:sz w:val="20"/>
+          <w:szCs w:val="20"/>
+          <w:lang w:val="en-US"/>
+        </w:rPr>
+        <w:t xml:space="preserve"> = </w:t>
+      </w:r>
+      <w:proofErr w:type="spellStart"/>
+      <w:proofErr w:type="gramStart"/>
+      <w:r>
+        <w:rPr>
+          <w:rFonts w:ascii="Consolas" w:hAnsi="Consolas"/>
+          <w:sz w:val="20"/>
+          <w:szCs w:val="20"/>
+          <w:lang w:val="en-US"/>
+        </w:rPr>
+        <w:t>img.get</w:t>
+      </w:r>
+      <w:proofErr w:type="spellEnd"/>
+      <w:r>
+        <w:rPr>
+          <w:rFonts w:ascii="Consolas" w:hAnsi="Consolas"/>
+          <w:sz w:val="20"/>
+          <w:szCs w:val="20"/>
+          <w:lang w:val="en-US"/>
+        </w:rPr>
+        <w:t>(</w:t>
+      </w:r>
+      <w:proofErr w:type="spellStart"/>
+      <w:proofErr w:type="gramEnd"/>
+      <w:r>
+        <w:rPr>
+          <w:rFonts w:ascii="Consolas" w:hAnsi="Consolas"/>
+          <w:sz w:val="20"/>
+          <w:szCs w:val="20"/>
+          <w:lang w:val="en-US"/>
+        </w:rPr>
+        <w:t>curX</w:t>
+      </w:r>
+      <w:proofErr w:type="spellEnd"/>
+      <w:r>
+        <w:rPr>
+          <w:rFonts w:ascii="Consolas" w:hAnsi="Consolas"/>
+          <w:sz w:val="20"/>
+          <w:szCs w:val="20"/>
+          <w:lang w:val="en-US"/>
+        </w:rPr>
+        <w:t xml:space="preserve">, </w:t>
+      </w:r>
+      <w:proofErr w:type="spellStart"/>
+      <w:r>
+        <w:rPr>
+          <w:rFonts w:ascii="Consolas" w:hAnsi="Consolas"/>
+          <w:sz w:val="20"/>
+          <w:szCs w:val="20"/>
+          <w:lang w:val="en-US"/>
+        </w:rPr>
+        <w:t>curY</w:t>
+      </w:r>
+      <w:proofErr w:type="spellEnd"/>
+      <w:r>
+        <w:rPr>
+          <w:rFonts w:ascii="Consolas" w:hAnsi="Consolas"/>
+          <w:sz w:val="20"/>
+          <w:szCs w:val="20"/>
+          <w:lang w:val="en-US"/>
+        </w:rPr>
+        <w:t>)</w:t>
+      </w:r>
+    </w:p>
+    <w:p>
+      <w:pPr>
+        <w:spacing w:after="0"/>
+        <w:rPr>
+          <w:rFonts w:ascii="Consolas" w:hAnsi="Consolas"/>
+          <w:sz w:val="20"/>
+          <w:szCs w:val="20"/>
+          <w:lang w:val="en-US"/>
+        </w:rPr>
+      </w:pPr>
+      <w:r>
+        <w:rPr>
+          <w:rFonts w:ascii="Consolas" w:hAnsi="Consolas"/>
+          <w:sz w:val="20"/>
+          <w:szCs w:val="20"/>
+          <w:lang w:val="en-US"/>
+        </w:rPr>
+        <w:t xml:space="preserve">            while </w:t>
+      </w:r>
+      <w:proofErr w:type="spellStart"/>
+      <w:proofErr w:type="gramStart"/>
+      <w:r>
+        <w:rPr>
+          <w:rFonts w:ascii="Consolas" w:hAnsi="Consolas"/>
+          <w:sz w:val="20"/>
+          <w:szCs w:val="20"/>
+          <w:lang w:val="en-US"/>
+        </w:rPr>
+        <w:t>gotColor</w:t>
+      </w:r>
+      <w:proofErr w:type="spellEnd"/>
+      <w:r>
+        <w:rPr>
+          <w:rFonts w:ascii="Consolas" w:hAnsi="Consolas"/>
+          <w:sz w:val="20"/>
+          <w:szCs w:val="20"/>
+          <w:lang w:val="en-US"/>
+        </w:rPr>
+        <w:t xml:space="preserve"> !</w:t>
+      </w:r>
+      <w:proofErr w:type="gramEnd"/>
+      <w:r>
+        <w:rPr>
+          <w:rFonts w:ascii="Consolas" w:hAnsi="Consolas"/>
+          <w:sz w:val="20"/>
+          <w:szCs w:val="20"/>
+          <w:lang w:val="en-US"/>
+        </w:rPr>
+        <w:t xml:space="preserve">= </w:t>
+      </w:r>
+      <w:proofErr w:type="spellStart"/>
+      <w:r>
+        <w:rPr>
+          <w:rFonts w:ascii="Consolas" w:hAnsi="Consolas"/>
+          <w:sz w:val="20"/>
+          <w:szCs w:val="20"/>
+          <w:lang w:val="en-US"/>
+        </w:rPr>
+        <w:t>linesRGB</w:t>
+      </w:r>
+      <w:proofErr w:type="spellEnd"/>
+      <w:r>
+        <w:rPr>
+          <w:rFonts w:ascii="Consolas" w:hAnsi="Consolas"/>
+          <w:sz w:val="20"/>
+          <w:szCs w:val="20"/>
+          <w:lang w:val="en-US"/>
+        </w:rPr>
+        <w:t xml:space="preserve"> and </w:t>
+      </w:r>
+      <w:proofErr w:type="spellStart"/>
+      <w:r>
+        <w:rPr>
+          <w:rFonts w:ascii="Consolas" w:hAnsi="Consolas"/>
+          <w:sz w:val="20"/>
+          <w:szCs w:val="20"/>
+          <w:lang w:val="en-US"/>
+        </w:rPr>
+        <w:t>gotColor</w:t>
+      </w:r>
+      <w:proofErr w:type="spellEnd"/>
+      <w:r>
+        <w:rPr>
+          <w:rFonts w:ascii="Consolas" w:hAnsi="Consolas"/>
+          <w:sz w:val="20"/>
+          <w:szCs w:val="20"/>
+          <w:lang w:val="en-US"/>
+        </w:rPr>
+        <w:t xml:space="preserve"> != </w:t>
+      </w:r>
+      <w:proofErr w:type="spellStart"/>
+      <w:r>
+        <w:rPr>
+          <w:rFonts w:ascii="Consolas" w:hAnsi="Consolas"/>
+          <w:sz w:val="20"/>
+          <w:szCs w:val="20"/>
+          <w:lang w:val="en-US"/>
+        </w:rPr>
+        <w:t>seedRGB</w:t>
+      </w:r>
+      <w:proofErr w:type="spellEnd"/>
+      <w:r>
+        <w:rPr>
+          <w:rFonts w:ascii="Consolas" w:hAnsi="Consolas"/>
+          <w:sz w:val="20"/>
+          <w:szCs w:val="20"/>
+          <w:lang w:val="en-US"/>
+        </w:rPr>
+        <w:t xml:space="preserve"> and </w:t>
+      </w:r>
+      <w:proofErr w:type="spellStart"/>
+      <w:r>
+        <w:rPr>
+          <w:rFonts w:ascii="Consolas" w:hAnsi="Consolas"/>
+          <w:sz w:val="20"/>
+          <w:szCs w:val="20"/>
+          <w:lang w:val="en-US"/>
+        </w:rPr>
+        <w:t>curX</w:t>
+      </w:r>
+      <w:proofErr w:type="spellEnd"/>
+      <w:r>
+        <w:rPr>
+          <w:rFonts w:ascii="Consolas" w:hAnsi="Consolas"/>
+          <w:sz w:val="20"/>
+          <w:szCs w:val="20"/>
+          <w:lang w:val="en-US"/>
+        </w:rPr>
+        <w:t xml:space="preserve"> &lt;= </w:t>
+      </w:r>
+      <w:proofErr w:type="spellStart"/>
+      <w:r>
+        <w:rPr>
+          <w:rFonts w:ascii="Consolas" w:hAnsi="Consolas"/>
+          <w:sz w:val="20"/>
+          <w:szCs w:val="20"/>
+          <w:lang w:val="en-US"/>
+        </w:rPr>
+        <w:t>xRight</w:t>
+      </w:r>
+      <w:proofErr w:type="spellEnd"/>
+      <w:r>
+        <w:rPr>
+          <w:rFonts w:ascii="Consolas" w:hAnsi="Consolas"/>
+          <w:sz w:val="20"/>
+          <w:szCs w:val="20"/>
+          <w:lang w:val="en-US"/>
+        </w:rPr>
+        <w:t>:</w:t>
+      </w:r>
+    </w:p>
+    <w:p>
+      <w:pPr>
+        <w:spacing w:after="0"/>
+        <w:rPr>
+          <w:rFonts w:ascii="Consolas" w:hAnsi="Consolas"/>
+          <w:sz w:val="20"/>
+          <w:szCs w:val="20"/>
+          <w:lang w:val="en-US"/>
+        </w:rPr>
+      </w:pPr>
+      <w:r>
+        <w:rPr>
+          <w:rFonts w:ascii="Consolas" w:hAnsi="Consolas"/>
+          <w:sz w:val="20"/>
+          <w:szCs w:val="20"/>
+          <w:lang w:val="en-US"/>
+        </w:rPr>
+        <w:t xml:space="preserve">                flag = True</w:t>
+      </w:r>
+    </w:p>
+    <w:p>
+      <w:pPr>
+        <w:spacing w:after="0"/>
+        <w:rPr>
+          <w:rFonts w:ascii="Consolas" w:hAnsi="Consolas"/>
+          <w:sz w:val="20"/>
+          <w:szCs w:val="20"/>
+          <w:lang w:val="en-US"/>
+        </w:rPr>
+      </w:pPr>
+      <w:r>
+        <w:rPr>
+          <w:rFonts w:ascii="Consolas" w:hAnsi="Consolas"/>
+          <w:sz w:val="20"/>
+          <w:szCs w:val="20"/>
+          <w:lang w:val="en-US"/>
+        </w:rPr>
+        <w:t xml:space="preserve">                </w:t>
+      </w:r>
+      <w:proofErr w:type="spellStart"/>
+      <w:r>
+        <w:rPr>
+          <w:rFonts w:ascii="Consolas" w:hAnsi="Consolas"/>
+          <w:sz w:val="20"/>
+          <w:szCs w:val="20"/>
+          <w:lang w:val="en-US"/>
+        </w:rPr>
+        <w:t>curX</w:t>
+      </w:r>
+      <w:proofErr w:type="spellEnd"/>
+      <w:r>
+        <w:rPr>
+          <w:rFonts w:ascii="Consolas" w:hAnsi="Consolas"/>
+          <w:sz w:val="20"/>
+          <w:szCs w:val="20"/>
+          <w:lang w:val="en-US"/>
+        </w:rPr>
+        <w:t xml:space="preserve"> += 1</w:t>
+      </w:r>
+    </w:p>
+    <w:p>
+      <w:pPr>
+        <w:spacing w:after="0"/>
+        <w:rPr>
+          <w:rFonts w:ascii="Consolas" w:hAnsi="Consolas"/>
+          <w:sz w:val="20"/>
+          <w:szCs w:val="20"/>
+          <w:lang w:val="en-US"/>
+        </w:rPr>
+      </w:pPr>
+      <w:r>
+        <w:rPr>
+          <w:rFonts w:ascii="Consolas" w:hAnsi="Consolas"/>
+          <w:sz w:val="20"/>
+          <w:szCs w:val="20"/>
+          <w:lang w:val="en-US"/>
+        </w:rPr>
+        <w:t xml:space="preserve">                </w:t>
+      </w:r>
+      <w:proofErr w:type="spellStart"/>
+      <w:r>
+        <w:rPr>
+          <w:rFonts w:ascii="Consolas" w:hAnsi="Consolas"/>
+          <w:sz w:val="20"/>
+          <w:szCs w:val="20"/>
+          <w:lang w:val="en-US"/>
+        </w:rPr>
+        <w:t>gotColor</w:t>
+      </w:r>
+      <w:proofErr w:type="spellEnd"/>
+      <w:r>
+        <w:rPr>
+          <w:rFonts w:ascii="Consolas" w:hAnsi="Consolas"/>
+          <w:sz w:val="20"/>
+          <w:szCs w:val="20"/>
+          <w:lang w:val="en-US"/>
+        </w:rPr>
+        <w:t xml:space="preserve"> = </w:t>
+      </w:r>
+      <w:proofErr w:type="spellStart"/>
+      <w:proofErr w:type="gramStart"/>
+      <w:r>
+        <w:rPr>
+          <w:rFonts w:ascii="Consolas" w:hAnsi="Consolas"/>
+          <w:sz w:val="20"/>
+          <w:szCs w:val="20"/>
+          <w:lang w:val="en-US"/>
+        </w:rPr>
+        <w:t>img.get</w:t>
+      </w:r>
+      <w:proofErr w:type="spellEnd"/>
+      <w:r>
+        <w:rPr>
+          <w:rFonts w:ascii="Consolas" w:hAnsi="Consolas"/>
+          <w:sz w:val="20"/>
+          <w:szCs w:val="20"/>
+          <w:lang w:val="en-US"/>
+        </w:rPr>
+        <w:t>(</w:t>
+      </w:r>
+      <w:proofErr w:type="spellStart"/>
+      <w:proofErr w:type="gramEnd"/>
+      <w:r>
+        <w:rPr>
+          <w:rFonts w:ascii="Consolas" w:hAnsi="Consolas"/>
+          <w:sz w:val="20"/>
+          <w:szCs w:val="20"/>
+          <w:lang w:val="en-US"/>
+        </w:rPr>
+        <w:t>curX</w:t>
+      </w:r>
+      <w:proofErr w:type="spellEnd"/>
+      <w:r>
+        <w:rPr>
+          <w:rFonts w:ascii="Consolas" w:hAnsi="Consolas"/>
+          <w:sz w:val="20"/>
+          <w:szCs w:val="20"/>
+          <w:lang w:val="en-US"/>
+        </w:rPr>
+        <w:t xml:space="preserve">, </w:t>
+      </w:r>
+      <w:proofErr w:type="spellStart"/>
+      <w:r>
+        <w:rPr>
+          <w:rFonts w:ascii="Consolas" w:hAnsi="Consolas"/>
+          <w:sz w:val="20"/>
+          <w:szCs w:val="20"/>
+          <w:lang w:val="en-US"/>
+        </w:rPr>
+        <w:t>curY</w:t>
+      </w:r>
+      <w:proofErr w:type="spellEnd"/>
+      <w:r>
+        <w:rPr>
+          <w:rFonts w:ascii="Consolas" w:hAnsi="Consolas"/>
+          <w:sz w:val="20"/>
+          <w:szCs w:val="20"/>
+          <w:lang w:val="en-US"/>
+        </w:rPr>
+        <w:t>)</w:t>
+      </w:r>
+    </w:p>
+    <w:p>
+      <w:pPr>
+        <w:spacing w:after="0"/>
+        <w:rPr>
+          <w:rFonts w:ascii="Consolas" w:hAnsi="Consolas"/>
+          <w:sz w:val="20"/>
+          <w:szCs w:val="20"/>
+          <w:lang w:val="en-US"/>
+        </w:rPr>
+      </w:pPr>
+    </w:p>
+    <w:p>
+      <w:pPr>
+        <w:spacing w:after="0"/>
+        <w:rPr>
+          <w:rFonts w:ascii="Consolas" w:hAnsi="Consolas"/>
+          <w:sz w:val="20"/>
+          <w:szCs w:val="20"/>
+          <w:lang w:val="en-US"/>
+        </w:rPr>
+      </w:pPr>
+      <w:r>
+        <w:rPr>
+          <w:rFonts w:ascii="Consolas" w:hAnsi="Consolas"/>
+          <w:sz w:val="20"/>
+          <w:szCs w:val="20"/>
+          <w:lang w:val="en-US"/>
+        </w:rPr>
+        <w:t xml:space="preserve">            if flag:</w:t>
+      </w:r>
+    </w:p>
+    <w:p>
+      <w:pPr>
+        <w:spacing w:after="0"/>
+        <w:rPr>
+          <w:rFonts w:ascii="Consolas" w:hAnsi="Consolas"/>
+          <w:sz w:val="20"/>
+          <w:szCs w:val="20"/>
+          <w:lang w:val="en-US"/>
+        </w:rPr>
+      </w:pPr>
+      <w:r>
+        <w:rPr>
+          <w:rFonts w:ascii="Consolas" w:hAnsi="Consolas"/>
+          <w:sz w:val="20"/>
+          <w:szCs w:val="20"/>
+          <w:lang w:val="en-US"/>
+        </w:rPr>
+        <w:t xml:space="preserve">                if </w:t>
+      </w:r>
+      <w:proofErr w:type="spellStart"/>
+      <w:r>
+        <w:rPr>
+          <w:rFonts w:ascii="Consolas" w:hAnsi="Consolas"/>
+          <w:sz w:val="20"/>
+          <w:szCs w:val="20"/>
+          <w:lang w:val="en-US"/>
+        </w:rPr>
+        <w:t>curX</w:t>
+      </w:r>
+      <w:proofErr w:type="spellEnd"/>
+      <w:r>
+        <w:rPr>
+          <w:rFonts w:ascii="Consolas" w:hAnsi="Consolas"/>
+          <w:sz w:val="20"/>
+          <w:szCs w:val="20"/>
+          <w:lang w:val="en-US"/>
+        </w:rPr>
+        <w:t xml:space="preserve"> == </w:t>
+      </w:r>
+      <w:proofErr w:type="spellStart"/>
+      <w:r>
+        <w:rPr>
+          <w:rFonts w:ascii="Consolas" w:hAnsi="Consolas"/>
+          <w:sz w:val="20"/>
+          <w:szCs w:val="20"/>
+          <w:lang w:val="en-US"/>
+        </w:rPr>
+        <w:t>xRight</w:t>
+      </w:r>
+      <w:proofErr w:type="spellEnd"/>
+      <w:r>
+        <w:rPr>
+          <w:rFonts w:ascii="Consolas" w:hAnsi="Consolas"/>
+          <w:sz w:val="20"/>
+          <w:szCs w:val="20"/>
+          <w:lang w:val="en-US"/>
+        </w:rPr>
+        <w:t xml:space="preserve"> and </w:t>
+      </w:r>
+      <w:proofErr w:type="spellStart"/>
+      <w:proofErr w:type="gramStart"/>
+      <w:r>
+        <w:rPr>
+          <w:rFonts w:ascii="Consolas" w:hAnsi="Consolas"/>
+          <w:sz w:val="20"/>
+          <w:szCs w:val="20"/>
+          <w:lang w:val="en-US"/>
+        </w:rPr>
+        <w:t>gotColor</w:t>
+      </w:r>
+      <w:proofErr w:type="spellEnd"/>
+      <w:r>
+        <w:rPr>
+          <w:rFonts w:ascii="Consolas" w:hAnsi="Consolas"/>
+          <w:sz w:val="20"/>
+          <w:szCs w:val="20"/>
+          <w:lang w:val="en-US"/>
+        </w:rPr>
+        <w:t xml:space="preserve"> !</w:t>
+      </w:r>
+      <w:proofErr w:type="gramEnd"/>
+      <w:r>
+        <w:rPr>
+          <w:rFonts w:ascii="Consolas" w:hAnsi="Consolas"/>
+          <w:sz w:val="20"/>
+          <w:szCs w:val="20"/>
+          <w:lang w:val="en-US"/>
+        </w:rPr>
+        <w:t xml:space="preserve">= </w:t>
+      </w:r>
+      <w:proofErr w:type="spellStart"/>
+      <w:r>
+        <w:rPr>
+          <w:rFonts w:ascii="Consolas" w:hAnsi="Consolas"/>
+          <w:sz w:val="20"/>
+          <w:szCs w:val="20"/>
+          <w:lang w:val="en-US"/>
+        </w:rPr>
+        <w:t>linesRGB</w:t>
+      </w:r>
+      <w:proofErr w:type="spellEnd"/>
+      <w:r>
+        <w:rPr>
+          <w:rFonts w:ascii="Consolas" w:hAnsi="Consolas"/>
+          <w:sz w:val="20"/>
+          <w:szCs w:val="20"/>
+          <w:lang w:val="en-US"/>
+        </w:rPr>
+        <w:t xml:space="preserve"> and </w:t>
+      </w:r>
+      <w:proofErr w:type="spellStart"/>
+      <w:r>
+        <w:rPr>
+          <w:rFonts w:ascii="Consolas" w:hAnsi="Consolas"/>
+          <w:sz w:val="20"/>
+          <w:szCs w:val="20"/>
+          <w:lang w:val="en-US"/>
+        </w:rPr>
+        <w:t>gotColor</w:t>
+      </w:r>
+      <w:proofErr w:type="spellEnd"/>
+      <w:r>
+        <w:rPr>
+          <w:rFonts w:ascii="Consolas" w:hAnsi="Consolas"/>
+          <w:sz w:val="20"/>
+          <w:szCs w:val="20"/>
+          <w:lang w:val="en-US"/>
+        </w:rPr>
+        <w:t xml:space="preserve"> != </w:t>
+      </w:r>
+      <w:proofErr w:type="spellStart"/>
+      <w:r>
+        <w:rPr>
+          <w:rFonts w:ascii="Consolas" w:hAnsi="Consolas"/>
+          <w:sz w:val="20"/>
+          <w:szCs w:val="20"/>
+          <w:lang w:val="en-US"/>
+        </w:rPr>
+        <w:t>seedRGB</w:t>
+      </w:r>
+      <w:proofErr w:type="spellEnd"/>
+      <w:r>
+        <w:rPr>
+          <w:rFonts w:ascii="Consolas" w:hAnsi="Consolas"/>
+          <w:sz w:val="20"/>
+          <w:szCs w:val="20"/>
+          <w:lang w:val="en-US"/>
+        </w:rPr>
+        <w:t>:</w:t>
+      </w:r>
+    </w:p>
+    <w:p>
+      <w:pPr>
+        <w:spacing w:after="0"/>
+        <w:rPr>
+          <w:rFonts w:ascii="Consolas" w:hAnsi="Consolas"/>
+          <w:sz w:val="20"/>
+          <w:szCs w:val="20"/>
+          <w:lang w:val="en-US"/>
+        </w:rPr>
+      </w:pPr>
+      <w:r>
+        <w:rPr>
+          <w:rFonts w:ascii="Consolas" w:hAnsi="Consolas"/>
+          <w:sz w:val="20"/>
+          <w:szCs w:val="20"/>
+          <w:lang w:val="en-US"/>
+        </w:rPr>
+        <w:t xml:space="preserve">                    </w:t>
+      </w:r>
+      <w:proofErr w:type="spellStart"/>
+      <w:proofErr w:type="gramStart"/>
+      <w:r>
+        <w:rPr>
+          <w:rFonts w:ascii="Consolas" w:hAnsi="Consolas"/>
+          <w:sz w:val="20"/>
+          <w:szCs w:val="20"/>
+          <w:lang w:val="en-US"/>
+        </w:rPr>
+        <w:t>stack.append</w:t>
+      </w:r>
+      <w:proofErr w:type="spellEnd"/>
+      <w:proofErr w:type="gramEnd"/>
+      <w:r>
+        <w:rPr>
+          <w:rFonts w:ascii="Consolas" w:hAnsi="Consolas"/>
+          <w:sz w:val="20"/>
+          <w:szCs w:val="20"/>
+          <w:lang w:val="en-US"/>
+        </w:rPr>
+        <w:t>([</w:t>
+      </w:r>
+      <w:proofErr w:type="spellStart"/>
+      <w:r>
+        <w:rPr>
+          <w:rFonts w:ascii="Consolas" w:hAnsi="Consolas"/>
+          <w:sz w:val="20"/>
+          <w:szCs w:val="20"/>
+          <w:lang w:val="en-US"/>
+        </w:rPr>
+        <w:t>curX</w:t>
+      </w:r>
+      <w:proofErr w:type="spellEnd"/>
+      <w:r>
+        <w:rPr>
+          <w:rFonts w:ascii="Consolas" w:hAnsi="Consolas"/>
+          <w:sz w:val="20"/>
+          <w:szCs w:val="20"/>
+          <w:lang w:val="en-US"/>
+        </w:rPr>
+        <w:t xml:space="preserve">, </w:t>
+      </w:r>
+      <w:proofErr w:type="spellStart"/>
+      <w:r>
+        <w:rPr>
+          <w:rFonts w:ascii="Consolas" w:hAnsi="Consolas"/>
+          <w:sz w:val="20"/>
+          <w:szCs w:val="20"/>
+          <w:lang w:val="en-US"/>
+        </w:rPr>
+        <w:t>curY</w:t>
+      </w:r>
+      <w:proofErr w:type="spellEnd"/>
+      <w:r>
+        <w:rPr>
+          <w:rFonts w:ascii="Consolas" w:hAnsi="Consolas"/>
+          <w:sz w:val="20"/>
+          <w:szCs w:val="20"/>
+          <w:lang w:val="en-US"/>
+        </w:rPr>
+        <w:t>])</w:t>
+      </w:r>
+    </w:p>
+    <w:p>
+      <w:pPr>
+        <w:spacing w:after="0"/>
+        <w:rPr>
+          <w:rFonts w:ascii="Consolas" w:hAnsi="Consolas"/>
+          <w:sz w:val="20"/>
+          <w:szCs w:val="20"/>
+          <w:lang w:val="en-US"/>
+        </w:rPr>
+      </w:pPr>
+      <w:r>
+        <w:rPr>
+          <w:rFonts w:ascii="Consolas" w:hAnsi="Consolas"/>
+          <w:sz w:val="20"/>
+          <w:szCs w:val="20"/>
+          <w:lang w:val="en-US"/>
+        </w:rPr>
+        <w:t xml:space="preserve">                else:</w:t>
+      </w:r>
+    </w:p>
+    <w:p>
+      <w:pPr>
+        <w:spacing w:after="0"/>
+        <w:rPr>
+          <w:rFonts w:ascii="Consolas" w:hAnsi="Consolas"/>
+          <w:sz w:val="20"/>
+          <w:szCs w:val="20"/>
+          <w:lang w:val="en-US"/>
+        </w:rPr>
+      </w:pPr>
+      <w:r>
+        <w:rPr>
+          <w:rFonts w:ascii="Consolas" w:hAnsi="Consolas"/>
+          <w:sz w:val="20"/>
+          <w:szCs w:val="20"/>
+          <w:lang w:val="en-US"/>
+        </w:rPr>
+        <w:t xml:space="preserve">                    </w:t>
+      </w:r>
+      <w:proofErr w:type="spellStart"/>
+      <w:proofErr w:type="gramStart"/>
+      <w:r>
+        <w:rPr>
+          <w:rFonts w:ascii="Consolas" w:hAnsi="Consolas"/>
+          <w:sz w:val="20"/>
+          <w:szCs w:val="20"/>
+          <w:lang w:val="en-US"/>
+        </w:rPr>
+        <w:t>stack.append</w:t>
+      </w:r>
+      <w:proofErr w:type="spellEnd"/>
+      <w:proofErr w:type="gramEnd"/>
+      <w:r>
+        <w:rPr>
+          <w:rFonts w:ascii="Consolas" w:hAnsi="Consolas"/>
+          <w:sz w:val="20"/>
+          <w:szCs w:val="20"/>
+          <w:lang w:val="en-US"/>
+        </w:rPr>
+        <w:t>([</w:t>
+      </w:r>
+      <w:proofErr w:type="spellStart"/>
+      <w:r>
+        <w:rPr>
+          <w:rFonts w:ascii="Consolas" w:hAnsi="Consolas"/>
+          <w:sz w:val="20"/>
+          <w:szCs w:val="20"/>
+          <w:lang w:val="en-US"/>
+        </w:rPr>
+        <w:t>curX</w:t>
+      </w:r>
+      <w:proofErr w:type="spellEnd"/>
+      <w:r>
+        <w:rPr>
+          <w:rFonts w:ascii="Consolas" w:hAnsi="Consolas"/>
+          <w:sz w:val="20"/>
+          <w:szCs w:val="20"/>
+          <w:lang w:val="en-US"/>
+        </w:rPr>
+        <w:t xml:space="preserve"> - 1, </w:t>
+      </w:r>
+      <w:proofErr w:type="spellStart"/>
+      <w:r>
+        <w:rPr>
+          <w:rFonts w:ascii="Consolas" w:hAnsi="Consolas"/>
+          <w:sz w:val="20"/>
+          <w:szCs w:val="20"/>
+          <w:lang w:val="en-US"/>
+        </w:rPr>
+        <w:t>curY</w:t>
+      </w:r>
+      <w:proofErr w:type="spellEnd"/>
+      <w:r>
+        <w:rPr>
+          <w:rFonts w:ascii="Consolas" w:hAnsi="Consolas"/>
+          <w:sz w:val="20"/>
+          <w:szCs w:val="20"/>
+          <w:lang w:val="en-US"/>
+        </w:rPr>
+        <w:t>])</w:t>
+      </w:r>
+    </w:p>
+    <w:p>
+      <w:pPr>
+        <w:spacing w:after="0"/>
+        <w:rPr>
+          <w:rFonts w:ascii="Consolas" w:hAnsi="Consolas"/>
+          <w:sz w:val="20"/>
+          <w:szCs w:val="20"/>
+          <w:lang w:val="en-US"/>
+        </w:rPr>
+      </w:pPr>
+      <w:r>
+        <w:rPr>
+          <w:rFonts w:ascii="Consolas" w:hAnsi="Consolas"/>
+          <w:sz w:val="20"/>
+          <w:szCs w:val="20"/>
+          <w:lang w:val="en-US"/>
+        </w:rPr>
+        <w:t xml:space="preserve">                flag = False</w:t>
+      </w:r>
+    </w:p>
+    <w:p>
+      <w:pPr>
+        <w:spacing w:after="0"/>
+        <w:rPr>
+          <w:rFonts w:ascii="Consolas" w:hAnsi="Consolas"/>
+          <w:sz w:val="20"/>
+          <w:szCs w:val="20"/>
+          <w:lang w:val="en-US"/>
+        </w:rPr>
+      </w:pPr>
+    </w:p>
+    <w:p>
+      <w:pPr>
+        <w:spacing w:after="0"/>
+        <w:rPr>
+          <w:rFonts w:ascii="Consolas" w:hAnsi="Consolas"/>
+          <w:sz w:val="20"/>
+          <w:szCs w:val="20"/>
+          <w:lang w:val="en-US"/>
+        </w:rPr>
+      </w:pPr>
+      <w:r>
+        <w:rPr>
+          <w:rFonts w:ascii="Consolas" w:hAnsi="Consolas"/>
+          <w:sz w:val="20"/>
+          <w:szCs w:val="20"/>
+          <w:lang w:val="en-US"/>
+        </w:rPr>
+        <w:t xml:space="preserve">            </w:t>
+      </w:r>
+      <w:proofErr w:type="spellStart"/>
+      <w:r>
+        <w:rPr>
+          <w:rFonts w:ascii="Consolas" w:hAnsi="Consolas"/>
+          <w:sz w:val="20"/>
+          <w:szCs w:val="20"/>
+          <w:lang w:val="en-US"/>
+        </w:rPr>
+        <w:t>xStart</w:t>
+      </w:r>
+      <w:proofErr w:type="spellEnd"/>
+      <w:r>
+        <w:rPr>
+          <w:rFonts w:ascii="Consolas" w:hAnsi="Consolas"/>
+          <w:sz w:val="20"/>
+          <w:szCs w:val="20"/>
+          <w:lang w:val="en-US"/>
+        </w:rPr>
+        <w:t xml:space="preserve"> = </w:t>
+      </w:r>
+      <w:proofErr w:type="spellStart"/>
+      <w:r>
+        <w:rPr>
+          <w:rFonts w:ascii="Consolas" w:hAnsi="Consolas"/>
+          <w:sz w:val="20"/>
+          <w:szCs w:val="20"/>
+          <w:lang w:val="en-US"/>
+        </w:rPr>
+        <w:t>curX</w:t>
+      </w:r>
+      <w:proofErr w:type="spellEnd"/>
+    </w:p>
+    <w:p>
+      <w:pPr>
+        <w:spacing w:after="0"/>
+        <w:rPr>
+          <w:rFonts w:ascii="Consolas" w:hAnsi="Consolas"/>
+          <w:sz w:val="20"/>
+          <w:szCs w:val="20"/>
+          <w:lang w:val="en-US"/>
+        </w:rPr>
+      </w:pPr>
+      <w:r>
+        <w:rPr>
+          <w:rFonts w:ascii="Consolas" w:hAnsi="Consolas"/>
+          <w:sz w:val="20"/>
+          <w:szCs w:val="20"/>
+          <w:lang w:val="en-US"/>
+        </w:rPr>
+        <w:t xml:space="preserve">            while (</w:t>
+      </w:r>
+      <w:proofErr w:type="spellStart"/>
+      <w:r>
+        <w:rPr>
+          <w:rFonts w:ascii="Consolas" w:hAnsi="Consolas"/>
+          <w:sz w:val="20"/>
+          <w:szCs w:val="20"/>
+          <w:lang w:val="en-US"/>
+        </w:rPr>
+        <w:t>gotColor</w:t>
+      </w:r>
+      <w:proofErr w:type="spellEnd"/>
+      <w:r>
+        <w:rPr>
+          <w:rFonts w:ascii="Consolas" w:hAnsi="Consolas"/>
+          <w:sz w:val="20"/>
+          <w:szCs w:val="20"/>
+          <w:lang w:val="en-US"/>
+        </w:rPr>
+        <w:t xml:space="preserve"> == </w:t>
+      </w:r>
+      <w:proofErr w:type="spellStart"/>
+      <w:r>
+        <w:rPr>
+          <w:rFonts w:ascii="Consolas" w:hAnsi="Consolas"/>
+          <w:sz w:val="20"/>
+          <w:szCs w:val="20"/>
+          <w:lang w:val="en-US"/>
+        </w:rPr>
+        <w:t>linesRGB</w:t>
+      </w:r>
+      <w:proofErr w:type="spellEnd"/>
+      <w:r>
+        <w:rPr>
+          <w:rFonts w:ascii="Consolas" w:hAnsi="Consolas"/>
+          <w:sz w:val="20"/>
+          <w:szCs w:val="20"/>
+          <w:lang w:val="en-US"/>
+        </w:rPr>
+        <w:t xml:space="preserve"> or </w:t>
+      </w:r>
+      <w:proofErr w:type="spellStart"/>
+      <w:r>
+        <w:rPr>
+          <w:rFonts w:ascii="Consolas" w:hAnsi="Consolas"/>
+          <w:sz w:val="20"/>
+          <w:szCs w:val="20"/>
+          <w:lang w:val="en-US"/>
+        </w:rPr>
+        <w:t>gotColor</w:t>
+      </w:r>
+      <w:proofErr w:type="spellEnd"/>
+      <w:r>
+        <w:rPr>
+          <w:rFonts w:ascii="Consolas" w:hAnsi="Consolas"/>
+          <w:sz w:val="20"/>
+          <w:szCs w:val="20"/>
+          <w:lang w:val="en-US"/>
+        </w:rPr>
+        <w:t xml:space="preserve"> == </w:t>
+      </w:r>
+      <w:proofErr w:type="spellStart"/>
+      <w:r>
+        <w:rPr>
+          <w:rFonts w:ascii="Consolas" w:hAnsi="Consolas"/>
+          <w:sz w:val="20"/>
+          <w:szCs w:val="20"/>
+          <w:lang w:val="en-US"/>
+        </w:rPr>
+        <w:t>seedRGB</w:t>
+      </w:r>
+      <w:proofErr w:type="spellEnd"/>
+      <w:r>
+        <w:rPr>
+          <w:rFonts w:ascii="Consolas" w:hAnsi="Consolas"/>
+          <w:sz w:val="20"/>
+          <w:szCs w:val="20"/>
+          <w:lang w:val="en-US"/>
+        </w:rPr>
+        <w:t xml:space="preserve">) and </w:t>
+      </w:r>
+      <w:proofErr w:type="spellStart"/>
+      <w:r>
+        <w:rPr>
+          <w:rFonts w:ascii="Consolas" w:hAnsi="Consolas"/>
+          <w:sz w:val="20"/>
+          <w:szCs w:val="20"/>
+          <w:lang w:val="en-US"/>
+        </w:rPr>
+        <w:t>curX</w:t>
+      </w:r>
+      <w:proofErr w:type="spellEnd"/>
+      <w:r>
+        <w:rPr>
+          <w:rFonts w:ascii="Consolas" w:hAnsi="Consolas"/>
+          <w:sz w:val="20"/>
+          <w:szCs w:val="20"/>
+          <w:lang w:val="en-US"/>
+        </w:rPr>
+        <w:t xml:space="preserve"> &lt; </w:t>
+      </w:r>
+      <w:proofErr w:type="spellStart"/>
+      <w:r>
+        <w:rPr>
+          <w:rFonts w:ascii="Consolas" w:hAnsi="Consolas"/>
+          <w:sz w:val="20"/>
+          <w:szCs w:val="20"/>
+          <w:lang w:val="en-US"/>
+        </w:rPr>
+        <w:t>xRight</w:t>
+      </w:r>
+      <w:proofErr w:type="spellEnd"/>
+      <w:r>
+        <w:rPr>
+          <w:rFonts w:ascii="Consolas" w:hAnsi="Consolas"/>
+          <w:sz w:val="20"/>
+          <w:szCs w:val="20"/>
+          <w:lang w:val="en-US"/>
+        </w:rPr>
+        <w:t>:</w:t>
+      </w:r>
+    </w:p>
+    <w:p>
+      <w:pPr>
+        <w:spacing w:after="0"/>
+        <w:rPr>
+          <w:rFonts w:ascii="Consolas" w:hAnsi="Consolas"/>
+          <w:sz w:val="20"/>
+          <w:szCs w:val="20"/>
+          <w:lang w:val="en-US"/>
+        </w:rPr>
+      </w:pPr>
+      <w:r>
+        <w:rPr>
+          <w:rFonts w:ascii="Consolas" w:hAnsi="Consolas"/>
+          <w:sz w:val="20"/>
+          <w:szCs w:val="20"/>
+          <w:lang w:val="en-US"/>
+        </w:rPr>
+        <w:t xml:space="preserve">                </w:t>
+      </w:r>
+      <w:proofErr w:type="spellStart"/>
+      <w:r>
+        <w:rPr>
+          <w:rFonts w:ascii="Consolas" w:hAnsi="Consolas"/>
+          <w:sz w:val="20"/>
+          <w:szCs w:val="20"/>
+          <w:lang w:val="en-US"/>
+        </w:rPr>
+        <w:t>curX</w:t>
+      </w:r>
+      <w:proofErr w:type="spellEnd"/>
+      <w:r>
+        <w:rPr>
+          <w:rFonts w:ascii="Consolas" w:hAnsi="Consolas"/>
+          <w:sz w:val="20"/>
+          <w:szCs w:val="20"/>
+          <w:lang w:val="en-US"/>
+        </w:rPr>
+        <w:t xml:space="preserve"> += 1</w:t>
+      </w:r>
+    </w:p>
+    <w:p>
+      <w:pPr>
+        <w:spacing w:after="0"/>
+        <w:rPr>
+          <w:rFonts w:ascii="Consolas" w:hAnsi="Consolas"/>
+          <w:sz w:val="20"/>
+          <w:szCs w:val="20"/>
+          <w:lang w:val="en-US"/>
+        </w:rPr>
+      </w:pPr>
+      <w:r>
+        <w:rPr>
+          <w:rFonts w:ascii="Consolas" w:hAnsi="Consolas"/>
+          <w:sz w:val="20"/>
+          <w:szCs w:val="20"/>
+          <w:lang w:val="en-US"/>
+        </w:rPr>
+        <w:t xml:space="preserve">                </w:t>
+      </w:r>
+      <w:proofErr w:type="spellStart"/>
+      <w:r>
+        <w:rPr>
+          <w:rFonts w:ascii="Consolas" w:hAnsi="Consolas"/>
+          <w:sz w:val="20"/>
+          <w:szCs w:val="20"/>
+          <w:lang w:val="en-US"/>
+        </w:rPr>
+        <w:t>gotColor</w:t>
+      </w:r>
+      <w:proofErr w:type="spellEnd"/>
+      <w:r>
+        <w:rPr>
+          <w:rFonts w:ascii="Consolas" w:hAnsi="Consolas"/>
+          <w:sz w:val="20"/>
+          <w:szCs w:val="20"/>
+          <w:lang w:val="en-US"/>
+        </w:rPr>
+        <w:t xml:space="preserve"> = </w:t>
+      </w:r>
+      <w:proofErr w:type="spellStart"/>
+      <w:proofErr w:type="gramStart"/>
+      <w:r>
+        <w:rPr>
+          <w:rFonts w:ascii="Consolas" w:hAnsi="Consolas"/>
+          <w:sz w:val="20"/>
+          <w:szCs w:val="20"/>
+          <w:lang w:val="en-US"/>
+        </w:rPr>
+        <w:t>img.get</w:t>
+      </w:r>
+      <w:proofErr w:type="spellEnd"/>
+      <w:r>
+        <w:rPr>
+          <w:rFonts w:ascii="Consolas" w:hAnsi="Consolas"/>
+          <w:sz w:val="20"/>
+          <w:szCs w:val="20"/>
+          <w:lang w:val="en-US"/>
+        </w:rPr>
+        <w:t>(</w:t>
+      </w:r>
+      <w:proofErr w:type="spellStart"/>
+      <w:proofErr w:type="gramEnd"/>
+      <w:r>
+        <w:rPr>
+          <w:rFonts w:ascii="Consolas" w:hAnsi="Consolas"/>
+          <w:sz w:val="20"/>
+          <w:szCs w:val="20"/>
+          <w:lang w:val="en-US"/>
+        </w:rPr>
+        <w:t>curX</w:t>
+      </w:r>
+      <w:proofErr w:type="spellEnd"/>
+      <w:r>
+        <w:rPr>
+          <w:rFonts w:ascii="Consolas" w:hAnsi="Consolas"/>
+          <w:sz w:val="20"/>
+          <w:szCs w:val="20"/>
+          <w:lang w:val="en-US"/>
+        </w:rPr>
+        <w:t xml:space="preserve">, </w:t>
+      </w:r>
+      <w:proofErr w:type="spellStart"/>
+      <w:r>
+        <w:rPr>
+          <w:rFonts w:ascii="Consolas" w:hAnsi="Consolas"/>
+          <w:sz w:val="20"/>
+          <w:szCs w:val="20"/>
+          <w:lang w:val="en-US"/>
+        </w:rPr>
+        <w:t>curY</w:t>
+      </w:r>
+      <w:proofErr w:type="spellEnd"/>
+      <w:r>
+        <w:rPr>
+          <w:rFonts w:ascii="Consolas" w:hAnsi="Consolas"/>
+          <w:sz w:val="20"/>
+          <w:szCs w:val="20"/>
+          <w:lang w:val="en-US"/>
+        </w:rPr>
+        <w:t>)</w:t>
+      </w:r>
+    </w:p>
+    <w:p>
+      <w:pPr>
+        <w:spacing w:after="0"/>
+        <w:rPr>
+          <w:rFonts w:ascii="Consolas" w:hAnsi="Consolas"/>
+          <w:sz w:val="20"/>
+          <w:szCs w:val="20"/>
+          <w:lang w:val="en-US"/>
+        </w:rPr>
+      </w:pPr>
+    </w:p>
+    <w:p>
+      <w:pPr>
+        <w:spacing w:after="0"/>
+        <w:rPr>
+          <w:rFonts w:ascii="Consolas" w:hAnsi="Consolas"/>
+          <w:sz w:val="20"/>
+          <w:szCs w:val="20"/>
+          <w:lang w:val="en-US"/>
+        </w:rPr>
+      </w:pPr>
+      <w:r>
+        <w:rPr>
+          <w:rFonts w:ascii="Consolas" w:hAnsi="Consolas"/>
+          <w:sz w:val="20"/>
+          <w:szCs w:val="20"/>
+          <w:lang w:val="en-US"/>
+        </w:rPr>
+        <w:t xml:space="preserve">            if </w:t>
+      </w:r>
+      <w:proofErr w:type="spellStart"/>
+      <w:r>
+        <w:rPr>
+          <w:rFonts w:ascii="Consolas" w:hAnsi="Consolas"/>
+          <w:sz w:val="20"/>
+          <w:szCs w:val="20"/>
+          <w:lang w:val="en-US"/>
+        </w:rPr>
+        <w:t>curX</w:t>
+      </w:r>
+      <w:proofErr w:type="spellEnd"/>
+      <w:r>
+        <w:rPr>
+          <w:rFonts w:ascii="Consolas" w:hAnsi="Consolas"/>
+          <w:sz w:val="20"/>
+          <w:szCs w:val="20"/>
+          <w:lang w:val="en-US"/>
+        </w:rPr>
+        <w:t xml:space="preserve"> == </w:t>
+      </w:r>
+      <w:proofErr w:type="spellStart"/>
+      <w:r>
+        <w:rPr>
+          <w:rFonts w:ascii="Consolas" w:hAnsi="Consolas"/>
+          <w:sz w:val="20"/>
+          <w:szCs w:val="20"/>
+          <w:lang w:val="en-US"/>
+        </w:rPr>
+        <w:t>xStart</w:t>
+      </w:r>
+      <w:proofErr w:type="spellEnd"/>
+      <w:r>
+        <w:rPr>
+          <w:rFonts w:ascii="Consolas" w:hAnsi="Consolas"/>
+          <w:sz w:val="20"/>
+          <w:szCs w:val="20"/>
+          <w:lang w:val="en-US"/>
+        </w:rPr>
+        <w:t>:</w:t>
+      </w:r>
+    </w:p>
+    <w:p>
+      <w:pPr>
+        <w:spacing w:after="0"/>
+        <w:rPr>
+          <w:rFonts w:ascii="Consolas" w:hAnsi="Consolas"/>
+          <w:sz w:val="20"/>
+          <w:szCs w:val="20"/>
+          <w:lang w:val="en-US"/>
+        </w:rPr>
+      </w:pPr>
+      <w:r>
+        <w:rPr>
+          <w:rFonts w:ascii="Consolas" w:hAnsi="Consolas"/>
+          <w:sz w:val="20"/>
+          <w:szCs w:val="20"/>
+          <w:lang w:val="en-US"/>
+        </w:rPr>
+        <w:t xml:space="preserve">                </w:t>
+      </w:r>
+      <w:proofErr w:type="spellStart"/>
+      <w:r>
+        <w:rPr>
+          <w:rFonts w:ascii="Consolas" w:hAnsi="Consolas"/>
+          <w:sz w:val="20"/>
+          <w:szCs w:val="20"/>
+          <w:lang w:val="en-US"/>
+        </w:rPr>
+        <w:t>curX</w:t>
+      </w:r>
+      <w:proofErr w:type="spellEnd"/>
+      <w:r>
+        <w:rPr>
+          <w:rFonts w:ascii="Consolas" w:hAnsi="Consolas"/>
+          <w:sz w:val="20"/>
+          <w:szCs w:val="20"/>
+          <w:lang w:val="en-US"/>
+        </w:rPr>
+        <w:t xml:space="preserve"> += 1</w:t>
+      </w:r>
+    </w:p>
+    <w:p>
+      <w:pPr>
+        <w:spacing w:after="0"/>
+        <w:rPr>
+          <w:rFonts w:ascii="Consolas" w:hAnsi="Consolas"/>
+          <w:sz w:val="20"/>
+          <w:szCs w:val="20"/>
+          <w:lang w:val="en-US"/>
+        </w:rPr>
+      </w:pPr>
+    </w:p>
+    <w:p>
+      <w:pPr>
+        <w:spacing w:after="0"/>
+        <w:rPr>
+          <w:rFonts w:ascii="Consolas" w:hAnsi="Consolas"/>
+          <w:sz w:val="20"/>
+          <w:szCs w:val="20"/>
+          <w:lang w:val="en-US"/>
+        </w:rPr>
+      </w:pPr>
+      <w:r>
+        <w:rPr>
+          <w:rFonts w:ascii="Consolas" w:hAnsi="Consolas"/>
+          <w:sz w:val="20"/>
+          <w:szCs w:val="20"/>
+          <w:lang w:val="en-US"/>
+        </w:rPr>
+        <w:t xml:space="preserve">        </w:t>
+      </w:r>
+      <w:proofErr w:type="spellStart"/>
+      <w:r>
+        <w:rPr>
+          <w:rFonts w:ascii="Consolas" w:hAnsi="Consolas"/>
+          <w:sz w:val="20"/>
+          <w:szCs w:val="20"/>
+          <w:lang w:val="en-US"/>
+        </w:rPr>
+        <w:t>curX</w:t>
+      </w:r>
+      <w:proofErr w:type="spellEnd"/>
+      <w:r>
+        <w:rPr>
+          <w:rFonts w:ascii="Consolas" w:hAnsi="Consolas"/>
+          <w:sz w:val="20"/>
+          <w:szCs w:val="20"/>
+          <w:lang w:val="en-US"/>
+        </w:rPr>
+        <w:t xml:space="preserve"> = </w:t>
+      </w:r>
+      <w:proofErr w:type="spellStart"/>
+      <w:r>
+        <w:rPr>
+          <w:rFonts w:ascii="Consolas" w:hAnsi="Consolas"/>
+          <w:sz w:val="20"/>
+          <w:szCs w:val="20"/>
+          <w:lang w:val="en-US"/>
+        </w:rPr>
+        <w:t>xLeft</w:t>
+      </w:r>
+      <w:proofErr w:type="spellEnd"/>
+    </w:p>
+    <w:p>
+      <w:pPr>
+        <w:spacing w:after="0"/>
+        <w:rPr>
+          <w:rFonts w:ascii="Consolas" w:hAnsi="Consolas"/>
+          <w:sz w:val="20"/>
+          <w:szCs w:val="20"/>
+          <w:lang w:val="en-US"/>
+        </w:rPr>
+      </w:pPr>
+      <w:r>
+        <w:rPr>
+          <w:rFonts w:ascii="Consolas" w:hAnsi="Consolas"/>
+          <w:sz w:val="20"/>
+          <w:szCs w:val="20"/>
+          <w:lang w:val="en-US"/>
+        </w:rPr>
+        <w:t xml:space="preserve">        </w:t>
+      </w:r>
+      <w:proofErr w:type="spellStart"/>
+      <w:r>
+        <w:rPr>
+          <w:rFonts w:ascii="Consolas" w:hAnsi="Consolas"/>
+          <w:sz w:val="20"/>
+          <w:szCs w:val="20"/>
+          <w:lang w:val="en-US"/>
+        </w:rPr>
+        <w:t>curY</w:t>
+      </w:r>
+      <w:proofErr w:type="spellEnd"/>
+      <w:r>
+        <w:rPr>
+          <w:rFonts w:ascii="Consolas" w:hAnsi="Consolas"/>
+          <w:sz w:val="20"/>
+          <w:szCs w:val="20"/>
+          <w:lang w:val="en-US"/>
+        </w:rPr>
+        <w:t xml:space="preserve"> -= 2</w:t>
+      </w:r>
+    </w:p>
+    <w:p>
+      <w:pPr>
+        <w:spacing w:after="0"/>
+        <w:rPr>
+          <w:rFonts w:ascii="Consolas" w:hAnsi="Consolas"/>
+          <w:sz w:val="20"/>
+          <w:szCs w:val="20"/>
+          <w:lang w:val="en-US"/>
+        </w:rPr>
+      </w:pPr>
+    </w:p>
+    <w:p>
+      <w:pPr>
+        <w:spacing w:after="0"/>
+        <w:rPr>
+          <w:rFonts w:ascii="Consolas" w:hAnsi="Consolas"/>
+          <w:sz w:val="20"/>
+          <w:szCs w:val="20"/>
+          <w:lang w:val="en-US"/>
+        </w:rPr>
+      </w:pPr>
+      <w:r>
+        <w:rPr>
+          <w:rFonts w:ascii="Consolas" w:hAnsi="Consolas"/>
+          <w:sz w:val="20"/>
+          <w:szCs w:val="20"/>
+          <w:lang w:val="en-US"/>
+        </w:rPr>
+        <w:t xml:space="preserve">        flag = False</w:t>
+      </w:r>
+    </w:p>
+    <w:p>
+      <w:pPr>
+        <w:spacing w:after="0"/>
+        <w:rPr>
+          <w:rFonts w:ascii="Consolas" w:hAnsi="Consolas"/>
+          <w:sz w:val="20"/>
+          <w:szCs w:val="20"/>
+          <w:lang w:val="en-US"/>
+        </w:rPr>
+      </w:pPr>
+      <w:r>
+        <w:rPr>
+          <w:rFonts w:ascii="Consolas" w:hAnsi="Consolas"/>
+          <w:sz w:val="20"/>
+          <w:szCs w:val="20"/>
+          <w:lang w:val="en-US"/>
+        </w:rPr>
+        <w:t xml:space="preserve">        while </w:t>
+      </w:r>
+      <w:proofErr w:type="spellStart"/>
+      <w:r>
+        <w:rPr>
+          <w:rFonts w:ascii="Consolas" w:hAnsi="Consolas"/>
+          <w:sz w:val="20"/>
+          <w:szCs w:val="20"/>
+          <w:lang w:val="en-US"/>
+        </w:rPr>
+        <w:t>curX</w:t>
+      </w:r>
+      <w:proofErr w:type="spellEnd"/>
+      <w:r>
+        <w:rPr>
+          <w:rFonts w:ascii="Consolas" w:hAnsi="Consolas"/>
+          <w:sz w:val="20"/>
+          <w:szCs w:val="20"/>
+          <w:lang w:val="en-US"/>
+        </w:rPr>
+        <w:t xml:space="preserve"> &lt;= </w:t>
+      </w:r>
+      <w:proofErr w:type="spellStart"/>
+      <w:r>
+        <w:rPr>
+          <w:rFonts w:ascii="Consolas" w:hAnsi="Consolas"/>
+          <w:sz w:val="20"/>
+          <w:szCs w:val="20"/>
+          <w:lang w:val="en-US"/>
+        </w:rPr>
+        <w:t>xRight</w:t>
+      </w:r>
+      <w:proofErr w:type="spellEnd"/>
+      <w:r>
+        <w:rPr>
+          <w:rFonts w:ascii="Consolas" w:hAnsi="Consolas"/>
+          <w:sz w:val="20"/>
+          <w:szCs w:val="20"/>
+          <w:lang w:val="en-US"/>
+        </w:rPr>
+        <w:t>:</w:t>
+      </w:r>
+    </w:p>
+    <w:p>
+      <w:pPr>
+        <w:spacing w:after="0"/>
+        <w:rPr>
+          <w:rFonts w:ascii="Consolas" w:hAnsi="Consolas"/>
+          <w:sz w:val="20"/>
+          <w:szCs w:val="20"/>
+          <w:lang w:val="en-US"/>
+        </w:rPr>
+      </w:pPr>
+      <w:r>
+        <w:rPr>
+          <w:rFonts w:ascii="Consolas" w:hAnsi="Consolas"/>
+          <w:sz w:val="20"/>
+          <w:szCs w:val="20"/>
+          <w:lang w:val="en-US"/>
+        </w:rPr>
+        <w:lastRenderedPageBreak/>
+        <w:t xml:space="preserve">            </w:t>
+      </w:r>
+      <w:proofErr w:type="spellStart"/>
+      <w:r>
+        <w:rPr>
+          <w:rFonts w:ascii="Consolas" w:hAnsi="Consolas"/>
+          <w:sz w:val="20"/>
+          <w:szCs w:val="20"/>
+          <w:lang w:val="en-US"/>
+        </w:rPr>
+        <w:t>gotColor</w:t>
+      </w:r>
+      <w:proofErr w:type="spellEnd"/>
+      <w:r>
+        <w:rPr>
+          <w:rFonts w:ascii="Consolas" w:hAnsi="Consolas"/>
+          <w:sz w:val="20"/>
+          <w:szCs w:val="20"/>
+          <w:lang w:val="en-US"/>
+        </w:rPr>
+        <w:t xml:space="preserve"> = </w:t>
+      </w:r>
+      <w:proofErr w:type="spellStart"/>
+      <w:proofErr w:type="gramStart"/>
+      <w:r>
+        <w:rPr>
+          <w:rFonts w:ascii="Consolas" w:hAnsi="Consolas"/>
+          <w:sz w:val="20"/>
+          <w:szCs w:val="20"/>
+          <w:lang w:val="en-US"/>
+        </w:rPr>
+        <w:t>img.get</w:t>
+      </w:r>
+      <w:proofErr w:type="spellEnd"/>
+      <w:r>
+        <w:rPr>
+          <w:rFonts w:ascii="Consolas" w:hAnsi="Consolas"/>
+          <w:sz w:val="20"/>
+          <w:szCs w:val="20"/>
+          <w:lang w:val="en-US"/>
+        </w:rPr>
+        <w:t>(</w:t>
+      </w:r>
+      <w:proofErr w:type="spellStart"/>
+      <w:proofErr w:type="gramEnd"/>
+      <w:r>
+        <w:rPr>
+          <w:rFonts w:ascii="Consolas" w:hAnsi="Consolas"/>
+          <w:sz w:val="20"/>
+          <w:szCs w:val="20"/>
+          <w:lang w:val="en-US"/>
+        </w:rPr>
+        <w:t>curX</w:t>
+      </w:r>
+      <w:proofErr w:type="spellEnd"/>
+      <w:r>
+        <w:rPr>
+          <w:rFonts w:ascii="Consolas" w:hAnsi="Consolas"/>
+          <w:sz w:val="20"/>
+          <w:szCs w:val="20"/>
+          <w:lang w:val="en-US"/>
+        </w:rPr>
+        <w:t xml:space="preserve">, </w:t>
+      </w:r>
+      <w:proofErr w:type="spellStart"/>
+      <w:r>
+        <w:rPr>
+          <w:rFonts w:ascii="Consolas" w:hAnsi="Consolas"/>
+          <w:sz w:val="20"/>
+          <w:szCs w:val="20"/>
+          <w:lang w:val="en-US"/>
+        </w:rPr>
+        <w:t>curY</w:t>
+      </w:r>
+      <w:proofErr w:type="spellEnd"/>
+      <w:r>
+        <w:rPr>
+          <w:rFonts w:ascii="Consolas" w:hAnsi="Consolas"/>
+          <w:sz w:val="20"/>
+          <w:szCs w:val="20"/>
+          <w:lang w:val="en-US"/>
+        </w:rPr>
+        <w:t>)</w:t>
+      </w:r>
+    </w:p>
+    <w:p>
+      <w:pPr>
+        <w:spacing w:after="0"/>
+        <w:rPr>
+          <w:rFonts w:ascii="Consolas" w:hAnsi="Consolas"/>
+          <w:sz w:val="20"/>
+          <w:szCs w:val="20"/>
+          <w:lang w:val="en-US"/>
+        </w:rPr>
+      </w:pPr>
+      <w:r>
+        <w:rPr>
+          <w:rFonts w:ascii="Consolas" w:hAnsi="Consolas"/>
+          <w:sz w:val="20"/>
+          <w:szCs w:val="20"/>
+          <w:lang w:val="en-US"/>
+        </w:rPr>
+        <w:t xml:space="preserve">            while </w:t>
+      </w:r>
+      <w:proofErr w:type="spellStart"/>
+      <w:proofErr w:type="gramStart"/>
+      <w:r>
+        <w:rPr>
+          <w:rFonts w:ascii="Consolas" w:hAnsi="Consolas"/>
+          <w:sz w:val="20"/>
+          <w:szCs w:val="20"/>
+          <w:lang w:val="en-US"/>
+        </w:rPr>
+        <w:t>gotColor</w:t>
+      </w:r>
+      <w:proofErr w:type="spellEnd"/>
+      <w:r>
+        <w:rPr>
+          <w:rFonts w:ascii="Consolas" w:hAnsi="Consolas"/>
+          <w:sz w:val="20"/>
+          <w:szCs w:val="20"/>
+          <w:lang w:val="en-US"/>
+        </w:rPr>
+        <w:t xml:space="preserve"> !</w:t>
+      </w:r>
+      <w:proofErr w:type="gramEnd"/>
+      <w:r>
+        <w:rPr>
+          <w:rFonts w:ascii="Consolas" w:hAnsi="Consolas"/>
+          <w:sz w:val="20"/>
+          <w:szCs w:val="20"/>
+          <w:lang w:val="en-US"/>
+        </w:rPr>
+        <w:t xml:space="preserve">= </w:t>
+      </w:r>
+      <w:proofErr w:type="spellStart"/>
+      <w:r>
+        <w:rPr>
+          <w:rFonts w:ascii="Consolas" w:hAnsi="Consolas"/>
+          <w:sz w:val="20"/>
+          <w:szCs w:val="20"/>
+          <w:lang w:val="en-US"/>
+        </w:rPr>
+        <w:t>linesRGB</w:t>
+      </w:r>
+      <w:proofErr w:type="spellEnd"/>
+      <w:r>
+        <w:rPr>
+          <w:rFonts w:ascii="Consolas" w:hAnsi="Consolas"/>
+          <w:sz w:val="20"/>
+          <w:szCs w:val="20"/>
+          <w:lang w:val="en-US"/>
+        </w:rPr>
+        <w:t xml:space="preserve"> and </w:t>
+      </w:r>
+      <w:proofErr w:type="spellStart"/>
+      <w:r>
+        <w:rPr>
+          <w:rFonts w:ascii="Consolas" w:hAnsi="Consolas"/>
+          <w:sz w:val="20"/>
+          <w:szCs w:val="20"/>
+          <w:lang w:val="en-US"/>
+        </w:rPr>
+        <w:t>gotColor</w:t>
+      </w:r>
+      <w:proofErr w:type="spellEnd"/>
+      <w:r>
+        <w:rPr>
+          <w:rFonts w:ascii="Consolas" w:hAnsi="Consolas"/>
+          <w:sz w:val="20"/>
+          <w:szCs w:val="20"/>
+          <w:lang w:val="en-US"/>
+        </w:rPr>
+        <w:t xml:space="preserve"> != </w:t>
+      </w:r>
+      <w:proofErr w:type="spellStart"/>
+      <w:r>
+        <w:rPr>
+          <w:rFonts w:ascii="Consolas" w:hAnsi="Consolas"/>
+          <w:sz w:val="20"/>
+          <w:szCs w:val="20"/>
+          <w:lang w:val="en-US"/>
+        </w:rPr>
+        <w:t>seedRGB</w:t>
+      </w:r>
+      <w:proofErr w:type="spellEnd"/>
+      <w:r>
+        <w:rPr>
+          <w:rFonts w:ascii="Consolas" w:hAnsi="Consolas"/>
+          <w:sz w:val="20"/>
+          <w:szCs w:val="20"/>
+          <w:lang w:val="en-US"/>
+        </w:rPr>
+        <w:t xml:space="preserve"> and </w:t>
+      </w:r>
+      <w:proofErr w:type="spellStart"/>
+      <w:r>
+        <w:rPr>
+          <w:rFonts w:ascii="Consolas" w:hAnsi="Consolas"/>
+          <w:sz w:val="20"/>
+          <w:szCs w:val="20"/>
+          <w:lang w:val="en-US"/>
+        </w:rPr>
+        <w:t>curX</w:t>
+      </w:r>
+      <w:proofErr w:type="spellEnd"/>
+      <w:r>
+        <w:rPr>
+          <w:rFonts w:ascii="Consolas" w:hAnsi="Consolas"/>
+          <w:sz w:val="20"/>
+          <w:szCs w:val="20"/>
+          <w:lang w:val="en-US"/>
+        </w:rPr>
+        <w:t xml:space="preserve"> &lt;= </w:t>
+      </w:r>
+      <w:proofErr w:type="spellStart"/>
+      <w:r>
+        <w:rPr>
+          <w:rFonts w:ascii="Consolas" w:hAnsi="Consolas"/>
+          <w:sz w:val="20"/>
+          <w:szCs w:val="20"/>
+          <w:lang w:val="en-US"/>
+        </w:rPr>
+        <w:t>xRight</w:t>
+      </w:r>
+      <w:proofErr w:type="spellEnd"/>
+      <w:r>
+        <w:rPr>
+          <w:rFonts w:ascii="Consolas" w:hAnsi="Consolas"/>
+          <w:sz w:val="20"/>
+          <w:szCs w:val="20"/>
+          <w:lang w:val="en-US"/>
+        </w:rPr>
+        <w:t>:</w:t>
+      </w:r>
+    </w:p>
+    <w:p>
+      <w:pPr>
+        <w:spacing w:after="0"/>
+        <w:rPr>
+          <w:rFonts w:ascii="Consolas" w:hAnsi="Consolas"/>
+          <w:sz w:val="20"/>
+          <w:szCs w:val="20"/>
+          <w:lang w:val="en-US"/>
+        </w:rPr>
+      </w:pPr>
+      <w:r>
+        <w:rPr>
+          <w:rFonts w:ascii="Consolas" w:hAnsi="Consolas"/>
+          <w:sz w:val="20"/>
+          <w:szCs w:val="20"/>
+          <w:lang w:val="en-US"/>
+        </w:rPr>
+        <w:t xml:space="preserve">                flag = True</w:t>
+      </w:r>
+    </w:p>
+    <w:p>
+      <w:pPr>
+        <w:spacing w:after="0"/>
+        <w:rPr>
+          <w:rFonts w:ascii="Consolas" w:hAnsi="Consolas"/>
+          <w:sz w:val="20"/>
+          <w:szCs w:val="20"/>
+          <w:lang w:val="en-US"/>
+        </w:rPr>
+      </w:pPr>
+      <w:r>
+        <w:rPr>
+          <w:rFonts w:ascii="Consolas" w:hAnsi="Consolas"/>
+          <w:sz w:val="20"/>
+          <w:szCs w:val="20"/>
+          <w:lang w:val="en-US"/>
+        </w:rPr>
+        <w:t xml:space="preserve">                </w:t>
+      </w:r>
+      <w:proofErr w:type="spellStart"/>
+      <w:r>
+        <w:rPr>
+          <w:rFonts w:ascii="Consolas" w:hAnsi="Consolas"/>
+          <w:sz w:val="20"/>
+          <w:szCs w:val="20"/>
+          <w:lang w:val="en-US"/>
+        </w:rPr>
+        <w:t>curX</w:t>
+      </w:r>
+      <w:proofErr w:type="spellEnd"/>
+      <w:r>
+        <w:rPr>
+          <w:rFonts w:ascii="Consolas" w:hAnsi="Consolas"/>
+          <w:sz w:val="20"/>
+          <w:szCs w:val="20"/>
+          <w:lang w:val="en-US"/>
+        </w:rPr>
+        <w:t xml:space="preserve"> += 1</w:t>
+      </w:r>
+    </w:p>
+    <w:p>
+      <w:pPr>
+        <w:spacing w:after="0"/>
+        <w:rPr>
+          <w:rFonts w:ascii="Consolas" w:hAnsi="Consolas"/>
+          <w:sz w:val="20"/>
+          <w:szCs w:val="20"/>
+          <w:lang w:val="en-US"/>
+        </w:rPr>
+      </w:pPr>
+      <w:r>
+        <w:rPr>
+          <w:rFonts w:ascii="Consolas" w:hAnsi="Consolas"/>
+          <w:sz w:val="20"/>
+          <w:szCs w:val="20"/>
+          <w:lang w:val="en-US"/>
+        </w:rPr>
+        <w:t xml:space="preserve">                </w:t>
+      </w:r>
+      <w:proofErr w:type="spellStart"/>
+      <w:r>
+        <w:rPr>
+          <w:rFonts w:ascii="Consolas" w:hAnsi="Consolas"/>
+          <w:sz w:val="20"/>
+          <w:szCs w:val="20"/>
+          <w:lang w:val="en-US"/>
+        </w:rPr>
+        <w:t>gotColor</w:t>
+      </w:r>
+      <w:proofErr w:type="spellEnd"/>
+      <w:r>
+        <w:rPr>
+          <w:rFonts w:ascii="Consolas" w:hAnsi="Consolas"/>
+          <w:sz w:val="20"/>
+          <w:szCs w:val="20"/>
+          <w:lang w:val="en-US"/>
+        </w:rPr>
+        <w:t xml:space="preserve"> = </w:t>
+      </w:r>
+      <w:proofErr w:type="spellStart"/>
+      <w:proofErr w:type="gramStart"/>
+      <w:r>
+        <w:rPr>
+          <w:rFonts w:ascii="Consolas" w:hAnsi="Consolas"/>
+          <w:sz w:val="20"/>
+          <w:szCs w:val="20"/>
+          <w:lang w:val="en-US"/>
+        </w:rPr>
+        <w:t>img.get</w:t>
+      </w:r>
+      <w:proofErr w:type="spellEnd"/>
+      <w:r>
+        <w:rPr>
+          <w:rFonts w:ascii="Consolas" w:hAnsi="Consolas"/>
+          <w:sz w:val="20"/>
+          <w:szCs w:val="20"/>
+          <w:lang w:val="en-US"/>
+        </w:rPr>
+        <w:t>(</w:t>
+      </w:r>
+      <w:proofErr w:type="spellStart"/>
+      <w:proofErr w:type="gramEnd"/>
+      <w:r>
+        <w:rPr>
+          <w:rFonts w:ascii="Consolas" w:hAnsi="Consolas"/>
+          <w:sz w:val="20"/>
+          <w:szCs w:val="20"/>
+          <w:lang w:val="en-US"/>
+        </w:rPr>
+        <w:t>curX</w:t>
+      </w:r>
+      <w:proofErr w:type="spellEnd"/>
+      <w:r>
+        <w:rPr>
+          <w:rFonts w:ascii="Consolas" w:hAnsi="Consolas"/>
+          <w:sz w:val="20"/>
+          <w:szCs w:val="20"/>
+          <w:lang w:val="en-US"/>
+        </w:rPr>
+        <w:t xml:space="preserve">, </w:t>
+      </w:r>
+      <w:proofErr w:type="spellStart"/>
+      <w:r>
+        <w:rPr>
+          <w:rFonts w:ascii="Consolas" w:hAnsi="Consolas"/>
+          <w:sz w:val="20"/>
+          <w:szCs w:val="20"/>
+          <w:lang w:val="en-US"/>
+        </w:rPr>
+        <w:t>curY</w:t>
+      </w:r>
+      <w:proofErr w:type="spellEnd"/>
+      <w:r>
+        <w:rPr>
+          <w:rFonts w:ascii="Consolas" w:hAnsi="Consolas"/>
+          <w:sz w:val="20"/>
+          <w:szCs w:val="20"/>
+          <w:lang w:val="en-US"/>
+        </w:rPr>
+        <w:t>)</w:t>
+      </w:r>
+    </w:p>
+    <w:p>
+      <w:pPr>
+        <w:spacing w:after="0"/>
+        <w:rPr>
+          <w:rFonts w:ascii="Consolas" w:hAnsi="Consolas"/>
+          <w:sz w:val="20"/>
+          <w:szCs w:val="20"/>
+          <w:lang w:val="en-US"/>
+        </w:rPr>
+      </w:pPr>
+    </w:p>
+    <w:p>
+      <w:pPr>
+        <w:spacing w:after="0"/>
+        <w:rPr>
+          <w:rFonts w:ascii="Consolas" w:hAnsi="Consolas"/>
+          <w:sz w:val="20"/>
+          <w:szCs w:val="20"/>
+          <w:lang w:val="en-US"/>
+        </w:rPr>
+      </w:pPr>
+      <w:r>
+        <w:rPr>
+          <w:rFonts w:ascii="Consolas" w:hAnsi="Consolas"/>
+          <w:sz w:val="20"/>
+          <w:szCs w:val="20"/>
+          <w:lang w:val="en-US"/>
+        </w:rPr>
+        <w:t xml:space="preserve">            if flag:</w:t>
+      </w:r>
+    </w:p>
+    <w:p>
+      <w:pPr>
+        <w:spacing w:after="0"/>
+        <w:rPr>
+          <w:rFonts w:ascii="Consolas" w:hAnsi="Consolas"/>
+          <w:sz w:val="20"/>
+          <w:szCs w:val="20"/>
+          <w:lang w:val="en-US"/>
+        </w:rPr>
+      </w:pPr>
+      <w:r>
+        <w:rPr>
+          <w:rFonts w:ascii="Consolas" w:hAnsi="Consolas"/>
+          <w:sz w:val="20"/>
+          <w:szCs w:val="20"/>
+          <w:lang w:val="en-US"/>
+        </w:rPr>
+        <w:t xml:space="preserve">                if </w:t>
+      </w:r>
+      <w:proofErr w:type="spellStart"/>
+      <w:r>
+        <w:rPr>
+          <w:rFonts w:ascii="Consolas" w:hAnsi="Consolas"/>
+          <w:sz w:val="20"/>
+          <w:szCs w:val="20"/>
+          <w:lang w:val="en-US"/>
+        </w:rPr>
+        <w:t>curX</w:t>
+      </w:r>
+      <w:proofErr w:type="spellEnd"/>
+      <w:r>
+        <w:rPr>
+          <w:rFonts w:ascii="Consolas" w:hAnsi="Consolas"/>
+          <w:sz w:val="20"/>
+          <w:szCs w:val="20"/>
+          <w:lang w:val="en-US"/>
+        </w:rPr>
+        <w:t xml:space="preserve"> == </w:t>
+      </w:r>
+      <w:proofErr w:type="spellStart"/>
+      <w:r>
+        <w:rPr>
+          <w:rFonts w:ascii="Consolas" w:hAnsi="Consolas"/>
+          <w:sz w:val="20"/>
+          <w:szCs w:val="20"/>
+          <w:lang w:val="en-US"/>
+        </w:rPr>
+        <w:t>xRight</w:t>
+      </w:r>
+      <w:proofErr w:type="spellEnd"/>
+      <w:r>
+        <w:rPr>
+          <w:rFonts w:ascii="Consolas" w:hAnsi="Consolas"/>
+          <w:sz w:val="20"/>
+          <w:szCs w:val="20"/>
+          <w:lang w:val="en-US"/>
+        </w:rPr>
+        <w:t xml:space="preserve"> and </w:t>
+      </w:r>
+      <w:proofErr w:type="spellStart"/>
+      <w:proofErr w:type="gramStart"/>
+      <w:r>
+        <w:rPr>
+          <w:rFonts w:ascii="Consolas" w:hAnsi="Consolas"/>
+          <w:sz w:val="20"/>
+          <w:szCs w:val="20"/>
+          <w:lang w:val="en-US"/>
+        </w:rPr>
+        <w:t>gotColor</w:t>
+      </w:r>
+      <w:proofErr w:type="spellEnd"/>
+      <w:r>
+        <w:rPr>
+          <w:rFonts w:ascii="Consolas" w:hAnsi="Consolas"/>
+          <w:sz w:val="20"/>
+          <w:szCs w:val="20"/>
+          <w:lang w:val="en-US"/>
+        </w:rPr>
+        <w:t xml:space="preserve"> !</w:t>
+      </w:r>
+      <w:proofErr w:type="gramEnd"/>
+      <w:r>
+        <w:rPr>
+          <w:rFonts w:ascii="Consolas" w:hAnsi="Consolas"/>
+          <w:sz w:val="20"/>
+          <w:szCs w:val="20"/>
+          <w:lang w:val="en-US"/>
+        </w:rPr>
+        <w:t xml:space="preserve">= </w:t>
+      </w:r>
+      <w:proofErr w:type="spellStart"/>
+      <w:r>
+        <w:rPr>
+          <w:rFonts w:ascii="Consolas" w:hAnsi="Consolas"/>
+          <w:sz w:val="20"/>
+          <w:szCs w:val="20"/>
+          <w:lang w:val="en-US"/>
+        </w:rPr>
+        <w:t>linesRGB</w:t>
+      </w:r>
+      <w:proofErr w:type="spellEnd"/>
+      <w:r>
+        <w:rPr>
+          <w:rFonts w:ascii="Consolas" w:hAnsi="Consolas"/>
+          <w:sz w:val="20"/>
+          <w:szCs w:val="20"/>
+          <w:lang w:val="en-US"/>
+        </w:rPr>
+        <w:t xml:space="preserve"> and </w:t>
+      </w:r>
+      <w:proofErr w:type="spellStart"/>
+      <w:r>
+        <w:rPr>
+          <w:rFonts w:ascii="Consolas" w:hAnsi="Consolas"/>
+          <w:sz w:val="20"/>
+          <w:szCs w:val="20"/>
+          <w:lang w:val="en-US"/>
+        </w:rPr>
+        <w:t>gotColor</w:t>
+      </w:r>
+      <w:proofErr w:type="spellEnd"/>
+      <w:r>
+        <w:rPr>
+          <w:rFonts w:ascii="Consolas" w:hAnsi="Consolas"/>
+          <w:sz w:val="20"/>
+          <w:szCs w:val="20"/>
+          <w:lang w:val="en-US"/>
+        </w:rPr>
+        <w:t xml:space="preserve"> != </w:t>
+      </w:r>
+      <w:proofErr w:type="spellStart"/>
+      <w:r>
+        <w:rPr>
+          <w:rFonts w:ascii="Consolas" w:hAnsi="Consolas"/>
+          <w:sz w:val="20"/>
+          <w:szCs w:val="20"/>
+          <w:lang w:val="en-US"/>
+        </w:rPr>
+        <w:t>seedRGB</w:t>
+      </w:r>
+      <w:proofErr w:type="spellEnd"/>
+      <w:r>
+        <w:rPr>
+          <w:rFonts w:ascii="Consolas" w:hAnsi="Consolas"/>
+          <w:sz w:val="20"/>
+          <w:szCs w:val="20"/>
+          <w:lang w:val="en-US"/>
+        </w:rPr>
+        <w:t>:</w:t>
+      </w:r>
+    </w:p>
+    <w:p>
+      <w:pPr>
+        <w:spacing w:after="0"/>
+        <w:rPr>
+          <w:rFonts w:ascii="Consolas" w:hAnsi="Consolas"/>
+          <w:sz w:val="20"/>
+          <w:szCs w:val="20"/>
+          <w:lang w:val="en-US"/>
+        </w:rPr>
+      </w:pPr>
+      <w:r>
+        <w:rPr>
+          <w:rFonts w:ascii="Consolas" w:hAnsi="Consolas"/>
+          <w:sz w:val="20"/>
+          <w:szCs w:val="20"/>
+          <w:lang w:val="en-US"/>
+        </w:rPr>
+        <w:t xml:space="preserve">                    </w:t>
+      </w:r>
+      <w:proofErr w:type="spellStart"/>
+      <w:proofErr w:type="gramStart"/>
+      <w:r>
+        <w:rPr>
+          <w:rFonts w:ascii="Consolas" w:hAnsi="Consolas"/>
+          <w:sz w:val="20"/>
+          <w:szCs w:val="20"/>
+          <w:lang w:val="en-US"/>
+        </w:rPr>
+        <w:t>stack.append</w:t>
+      </w:r>
+      <w:proofErr w:type="spellEnd"/>
+      <w:proofErr w:type="gramEnd"/>
+      <w:r>
+        <w:rPr>
+          <w:rFonts w:ascii="Consolas" w:hAnsi="Consolas"/>
+          <w:sz w:val="20"/>
+          <w:szCs w:val="20"/>
+          <w:lang w:val="en-US"/>
+        </w:rPr>
+        <w:t>([</w:t>
+      </w:r>
+      <w:proofErr w:type="spellStart"/>
+      <w:r>
+        <w:rPr>
+          <w:rFonts w:ascii="Consolas" w:hAnsi="Consolas"/>
+          <w:sz w:val="20"/>
+          <w:szCs w:val="20"/>
+          <w:lang w:val="en-US"/>
+        </w:rPr>
+        <w:t>curX</w:t>
+      </w:r>
+      <w:proofErr w:type="spellEnd"/>
+      <w:r>
+        <w:rPr>
+          <w:rFonts w:ascii="Consolas" w:hAnsi="Consolas"/>
+          <w:sz w:val="20"/>
+          <w:szCs w:val="20"/>
+          <w:lang w:val="en-US"/>
+        </w:rPr>
+        <w:t xml:space="preserve">, </w:t>
+      </w:r>
+      <w:proofErr w:type="spellStart"/>
+      <w:r>
+        <w:rPr>
+          <w:rFonts w:ascii="Consolas" w:hAnsi="Consolas"/>
+          <w:sz w:val="20"/>
+          <w:szCs w:val="20"/>
+          <w:lang w:val="en-US"/>
+        </w:rPr>
+        <w:t>curY</w:t>
+      </w:r>
+      <w:proofErr w:type="spellEnd"/>
+      <w:r>
+        <w:rPr>
+          <w:rFonts w:ascii="Consolas" w:hAnsi="Consolas"/>
+          <w:sz w:val="20"/>
+          <w:szCs w:val="20"/>
+          <w:lang w:val="en-US"/>
+        </w:rPr>
+        <w:t>])</w:t>
+      </w:r>
+    </w:p>
+    <w:p>
+      <w:pPr>
+        <w:spacing w:after="0"/>
+        <w:rPr>
+          <w:rFonts w:ascii="Consolas" w:hAnsi="Consolas"/>
+          <w:sz w:val="20"/>
+          <w:szCs w:val="20"/>
+          <w:lang w:val="en-US"/>
+        </w:rPr>
+      </w:pPr>
+      <w:r>
+        <w:rPr>
+          <w:rFonts w:ascii="Consolas" w:hAnsi="Consolas"/>
+          <w:sz w:val="20"/>
+          <w:szCs w:val="20"/>
+          <w:lang w:val="en-US"/>
+        </w:rPr>
+        <w:t xml:space="preserve">                else:</w:t>
+      </w:r>
+    </w:p>
+    <w:p>
+      <w:pPr>
+        <w:spacing w:after="0"/>
+        <w:rPr>
+          <w:rFonts w:ascii="Consolas" w:hAnsi="Consolas"/>
+          <w:sz w:val="20"/>
+          <w:szCs w:val="20"/>
+          <w:lang w:val="en-US"/>
+        </w:rPr>
+      </w:pPr>
+      <w:r>
+        <w:rPr>
+          <w:rFonts w:ascii="Consolas" w:hAnsi="Consolas"/>
+          <w:sz w:val="20"/>
+          <w:szCs w:val="20"/>
+          <w:lang w:val="en-US"/>
+        </w:rPr>
+        <w:t xml:space="preserve">                    </w:t>
+      </w:r>
+      <w:proofErr w:type="spellStart"/>
+      <w:proofErr w:type="gramStart"/>
+      <w:r>
+        <w:rPr>
+          <w:rFonts w:ascii="Consolas" w:hAnsi="Consolas"/>
+          <w:sz w:val="20"/>
+          <w:szCs w:val="20"/>
+          <w:lang w:val="en-US"/>
+        </w:rPr>
+        <w:t>stack.append</w:t>
+      </w:r>
+      <w:proofErr w:type="spellEnd"/>
+      <w:proofErr w:type="gramEnd"/>
+      <w:r>
+        <w:rPr>
+          <w:rFonts w:ascii="Consolas" w:hAnsi="Consolas"/>
+          <w:sz w:val="20"/>
+          <w:szCs w:val="20"/>
+          <w:lang w:val="en-US"/>
+        </w:rPr>
+        <w:t>([</w:t>
+      </w:r>
+      <w:proofErr w:type="spellStart"/>
+      <w:r>
+        <w:rPr>
+          <w:rFonts w:ascii="Consolas" w:hAnsi="Consolas"/>
+          <w:sz w:val="20"/>
+          <w:szCs w:val="20"/>
+          <w:lang w:val="en-US"/>
+        </w:rPr>
+        <w:t>curX</w:t>
+      </w:r>
+      <w:proofErr w:type="spellEnd"/>
+      <w:r>
+        <w:rPr>
+          <w:rFonts w:ascii="Consolas" w:hAnsi="Consolas"/>
+          <w:sz w:val="20"/>
+          <w:szCs w:val="20"/>
+          <w:lang w:val="en-US"/>
+        </w:rPr>
+        <w:t xml:space="preserve"> - 1, </w:t>
+      </w:r>
+      <w:proofErr w:type="spellStart"/>
+      <w:r>
+        <w:rPr>
+          <w:rFonts w:ascii="Consolas" w:hAnsi="Consolas"/>
+          <w:sz w:val="20"/>
+          <w:szCs w:val="20"/>
+          <w:lang w:val="en-US"/>
+        </w:rPr>
+        <w:t>curY</w:t>
+      </w:r>
+      <w:proofErr w:type="spellEnd"/>
+      <w:r>
+        <w:rPr>
+          <w:rFonts w:ascii="Consolas" w:hAnsi="Consolas"/>
+          <w:sz w:val="20"/>
+          <w:szCs w:val="20"/>
+          <w:lang w:val="en-US"/>
+        </w:rPr>
+        <w:t>])</w:t>
+      </w:r>
+    </w:p>
+    <w:p>
+      <w:pPr>
+        <w:spacing w:after="0"/>
+        <w:rPr>
+          <w:rFonts w:ascii="Consolas" w:hAnsi="Consolas"/>
+          <w:sz w:val="20"/>
+          <w:szCs w:val="20"/>
+          <w:lang w:val="en-US"/>
+        </w:rPr>
+      </w:pPr>
+      <w:r>
+        <w:rPr>
+          <w:rFonts w:ascii="Consolas" w:hAnsi="Consolas"/>
+          <w:sz w:val="20"/>
+          <w:szCs w:val="20"/>
+          <w:lang w:val="en-US"/>
+        </w:rPr>
+        <w:t xml:space="preserve">                flag = False</w:t>
+      </w:r>
+    </w:p>
+    <w:p>
+      <w:pPr>
+        <w:spacing w:after="0"/>
+        <w:rPr>
+          <w:rFonts w:ascii="Consolas" w:hAnsi="Consolas"/>
+          <w:sz w:val="20"/>
+          <w:szCs w:val="20"/>
+          <w:lang w:val="en-US"/>
+        </w:rPr>
+      </w:pPr>
+    </w:p>
+    <w:p>
+      <w:pPr>
+        <w:spacing w:after="0"/>
+        <w:rPr>
+          <w:rFonts w:ascii="Consolas" w:hAnsi="Consolas"/>
+          <w:sz w:val="20"/>
+          <w:szCs w:val="20"/>
+          <w:lang w:val="en-US"/>
+        </w:rPr>
+      </w:pPr>
+      <w:r>
+        <w:rPr>
+          <w:rFonts w:ascii="Consolas" w:hAnsi="Consolas"/>
+          <w:sz w:val="20"/>
+          <w:szCs w:val="20"/>
+          <w:lang w:val="en-US"/>
+        </w:rPr>
+        <w:t xml:space="preserve">            </w:t>
+      </w:r>
+      <w:proofErr w:type="spellStart"/>
+      <w:r>
+        <w:rPr>
+          <w:rFonts w:ascii="Consolas" w:hAnsi="Consolas"/>
+          <w:sz w:val="20"/>
+          <w:szCs w:val="20"/>
+          <w:lang w:val="en-US"/>
+        </w:rPr>
+        <w:t>xStart</w:t>
+      </w:r>
+      <w:proofErr w:type="spellEnd"/>
+      <w:r>
+        <w:rPr>
+          <w:rFonts w:ascii="Consolas" w:hAnsi="Consolas"/>
+          <w:sz w:val="20"/>
+          <w:szCs w:val="20"/>
+          <w:lang w:val="en-US"/>
+        </w:rPr>
+        <w:t xml:space="preserve"> = </w:t>
+      </w:r>
+      <w:proofErr w:type="spellStart"/>
+      <w:r>
+        <w:rPr>
+          <w:rFonts w:ascii="Consolas" w:hAnsi="Consolas"/>
+          <w:sz w:val="20"/>
+          <w:szCs w:val="20"/>
+          <w:lang w:val="en-US"/>
+        </w:rPr>
+        <w:t>curX</w:t>
+      </w:r>
+      <w:proofErr w:type="spellEnd"/>
+    </w:p>
+    <w:p>
+      <w:pPr>
+        <w:spacing w:after="0"/>
+        <w:rPr>
+          <w:rFonts w:ascii="Consolas" w:hAnsi="Consolas"/>
+          <w:sz w:val="20"/>
+          <w:szCs w:val="20"/>
+          <w:lang w:val="en-US"/>
+        </w:rPr>
+      </w:pPr>
+      <w:r>
+        <w:rPr>
+          <w:rFonts w:ascii="Consolas" w:hAnsi="Consolas"/>
+          <w:sz w:val="20"/>
+          <w:szCs w:val="20"/>
+          <w:lang w:val="en-US"/>
+        </w:rPr>
+        <w:t xml:space="preserve">            while (</w:t>
+      </w:r>
+      <w:proofErr w:type="spellStart"/>
+      <w:r>
+        <w:rPr>
+          <w:rFonts w:ascii="Consolas" w:hAnsi="Consolas"/>
+          <w:sz w:val="20"/>
+          <w:szCs w:val="20"/>
+          <w:lang w:val="en-US"/>
+        </w:rPr>
+        <w:t>gotColor</w:t>
+      </w:r>
+      <w:proofErr w:type="spellEnd"/>
+      <w:r>
+        <w:rPr>
+          <w:rFonts w:ascii="Consolas" w:hAnsi="Consolas"/>
+          <w:sz w:val="20"/>
+          <w:szCs w:val="20"/>
+          <w:lang w:val="en-US"/>
+        </w:rPr>
+        <w:t xml:space="preserve"> == </w:t>
+      </w:r>
+      <w:proofErr w:type="spellStart"/>
+      <w:r>
+        <w:rPr>
+          <w:rFonts w:ascii="Consolas" w:hAnsi="Consolas"/>
+          <w:sz w:val="20"/>
+          <w:szCs w:val="20"/>
+          <w:lang w:val="en-US"/>
+        </w:rPr>
+        <w:t>linesRGB</w:t>
+      </w:r>
+      <w:proofErr w:type="spellEnd"/>
+      <w:r>
+        <w:rPr>
+          <w:rFonts w:ascii="Consolas" w:hAnsi="Consolas"/>
+          <w:sz w:val="20"/>
+          <w:szCs w:val="20"/>
+          <w:lang w:val="en-US"/>
+        </w:rPr>
+        <w:t xml:space="preserve"> or </w:t>
+      </w:r>
+      <w:proofErr w:type="spellStart"/>
+      <w:r>
+        <w:rPr>
+          <w:rFonts w:ascii="Consolas" w:hAnsi="Consolas"/>
+          <w:sz w:val="20"/>
+          <w:szCs w:val="20"/>
+          <w:lang w:val="en-US"/>
+        </w:rPr>
+        <w:t>gotColor</w:t>
+      </w:r>
+      <w:proofErr w:type="spellEnd"/>
+      <w:r>
+        <w:rPr>
+          <w:rFonts w:ascii="Consolas" w:hAnsi="Consolas"/>
+          <w:sz w:val="20"/>
+          <w:szCs w:val="20"/>
+          <w:lang w:val="en-US"/>
+        </w:rPr>
+        <w:t xml:space="preserve"> == </w:t>
+      </w:r>
+      <w:proofErr w:type="spellStart"/>
+      <w:r>
+        <w:rPr>
+          <w:rFonts w:ascii="Consolas" w:hAnsi="Consolas"/>
+          <w:sz w:val="20"/>
+          <w:szCs w:val="20"/>
+          <w:lang w:val="en-US"/>
+        </w:rPr>
+        <w:t>seedRGB</w:t>
+      </w:r>
+      <w:proofErr w:type="spellEnd"/>
+      <w:r>
+        <w:rPr>
+          <w:rFonts w:ascii="Consolas" w:hAnsi="Consolas"/>
+          <w:sz w:val="20"/>
+          <w:szCs w:val="20"/>
+          <w:lang w:val="en-US"/>
+        </w:rPr>
+        <w:t xml:space="preserve">) and </w:t>
+      </w:r>
+      <w:proofErr w:type="spellStart"/>
+      <w:r>
+        <w:rPr>
+          <w:rFonts w:ascii="Consolas" w:hAnsi="Consolas"/>
+          <w:sz w:val="20"/>
+          <w:szCs w:val="20"/>
+          <w:lang w:val="en-US"/>
+        </w:rPr>
+        <w:t>curX</w:t>
+      </w:r>
+      <w:proofErr w:type="spellEnd"/>
+      <w:r>
+        <w:rPr>
+          <w:rFonts w:ascii="Consolas" w:hAnsi="Consolas"/>
+          <w:sz w:val="20"/>
+          <w:szCs w:val="20"/>
+          <w:lang w:val="en-US"/>
+        </w:rPr>
+        <w:t xml:space="preserve"> &lt; </w:t>
+      </w:r>
+      <w:proofErr w:type="spellStart"/>
+      <w:r>
+        <w:rPr>
+          <w:rFonts w:ascii="Consolas" w:hAnsi="Consolas"/>
+          <w:sz w:val="20"/>
+          <w:szCs w:val="20"/>
+          <w:lang w:val="en-US"/>
+        </w:rPr>
+        <w:t>xRight</w:t>
+      </w:r>
+      <w:proofErr w:type="spellEnd"/>
+      <w:r>
+        <w:rPr>
+          <w:rFonts w:ascii="Consolas" w:hAnsi="Consolas"/>
+          <w:sz w:val="20"/>
+          <w:szCs w:val="20"/>
+          <w:lang w:val="en-US"/>
+        </w:rPr>
+        <w:t>:</w:t>
+      </w:r>
+    </w:p>
+    <w:p>
+      <w:pPr>
+        <w:spacing w:after="0"/>
+        <w:rPr>
+          <w:rFonts w:ascii="Consolas" w:hAnsi="Consolas"/>
+          <w:sz w:val="20"/>
+          <w:szCs w:val="20"/>
+          <w:lang w:val="en-US"/>
+        </w:rPr>
+      </w:pPr>
+      <w:r>
+        <w:rPr>
+          <w:rFonts w:ascii="Consolas" w:hAnsi="Consolas"/>
+          <w:sz w:val="20"/>
+          <w:szCs w:val="20"/>
+          <w:lang w:val="en-US"/>
+        </w:rPr>
+        <w:t xml:space="preserve">                </w:t>
+      </w:r>
+      <w:proofErr w:type="spellStart"/>
+      <w:r>
+        <w:rPr>
+          <w:rFonts w:ascii="Consolas" w:hAnsi="Consolas"/>
+          <w:sz w:val="20"/>
+          <w:szCs w:val="20"/>
+          <w:lang w:val="en-US"/>
+        </w:rPr>
+        <w:t>curX</w:t>
+      </w:r>
+      <w:proofErr w:type="spellEnd"/>
+      <w:r>
+        <w:rPr>
+          <w:rFonts w:ascii="Consolas" w:hAnsi="Consolas"/>
+          <w:sz w:val="20"/>
+          <w:szCs w:val="20"/>
+          <w:lang w:val="en-US"/>
+        </w:rPr>
+        <w:t xml:space="preserve"> += 1</w:t>
+      </w:r>
+    </w:p>
+    <w:p>
+      <w:pPr>
+        <w:spacing w:after="0"/>
+        <w:rPr>
+          <w:rFonts w:ascii="Consolas" w:hAnsi="Consolas"/>
+          <w:sz w:val="20"/>
+          <w:szCs w:val="20"/>
+          <w:lang w:val="en-US"/>
+        </w:rPr>
+      </w:pPr>
+      <w:r>
+        <w:rPr>
+          <w:rFonts w:ascii="Consolas" w:hAnsi="Consolas"/>
+          <w:sz w:val="20"/>
+          <w:szCs w:val="20"/>
+          <w:lang w:val="en-US"/>
+        </w:rPr>
+        <w:t xml:space="preserve">                </w:t>
+      </w:r>
+      <w:proofErr w:type="spellStart"/>
+      <w:r>
+        <w:rPr>
+          <w:rFonts w:ascii="Consolas" w:hAnsi="Consolas"/>
+          <w:sz w:val="20"/>
+          <w:szCs w:val="20"/>
+          <w:lang w:val="en-US"/>
+        </w:rPr>
+        <w:t>gotColor</w:t>
+      </w:r>
+      <w:proofErr w:type="spellEnd"/>
+      <w:r>
+        <w:rPr>
+          <w:rFonts w:ascii="Consolas" w:hAnsi="Consolas"/>
+          <w:sz w:val="20"/>
+          <w:szCs w:val="20"/>
+          <w:lang w:val="en-US"/>
+        </w:rPr>
+        <w:t xml:space="preserve"> = </w:t>
+      </w:r>
+      <w:proofErr w:type="spellStart"/>
+      <w:proofErr w:type="gramStart"/>
+      <w:r>
+        <w:rPr>
+          <w:rFonts w:ascii="Consolas" w:hAnsi="Consolas"/>
+          <w:sz w:val="20"/>
+          <w:szCs w:val="20"/>
+          <w:lang w:val="en-US"/>
+        </w:rPr>
+        <w:t>img.get</w:t>
+      </w:r>
+      <w:proofErr w:type="spellEnd"/>
+      <w:r>
+        <w:rPr>
+          <w:rFonts w:ascii="Consolas" w:hAnsi="Consolas"/>
+          <w:sz w:val="20"/>
+          <w:szCs w:val="20"/>
+          <w:lang w:val="en-US"/>
+        </w:rPr>
+        <w:t>(</w:t>
+      </w:r>
+      <w:proofErr w:type="spellStart"/>
+      <w:proofErr w:type="gramEnd"/>
+      <w:r>
+        <w:rPr>
+          <w:rFonts w:ascii="Consolas" w:hAnsi="Consolas"/>
+          <w:sz w:val="20"/>
+          <w:szCs w:val="20"/>
+          <w:lang w:val="en-US"/>
+        </w:rPr>
+        <w:t>curX</w:t>
+      </w:r>
+      <w:proofErr w:type="spellEnd"/>
+      <w:r>
+        <w:rPr>
+          <w:rFonts w:ascii="Consolas" w:hAnsi="Consolas"/>
+          <w:sz w:val="20"/>
+          <w:szCs w:val="20"/>
+          <w:lang w:val="en-US"/>
+        </w:rPr>
+        <w:t xml:space="preserve">, </w:t>
+      </w:r>
+      <w:proofErr w:type="spellStart"/>
+      <w:r>
+        <w:rPr>
+          <w:rFonts w:ascii="Consolas" w:hAnsi="Consolas"/>
+          <w:sz w:val="20"/>
+          <w:szCs w:val="20"/>
+          <w:lang w:val="en-US"/>
+        </w:rPr>
+        <w:t>curY</w:t>
+      </w:r>
+      <w:proofErr w:type="spellEnd"/>
+      <w:r>
+        <w:rPr>
+          <w:rFonts w:ascii="Consolas" w:hAnsi="Consolas"/>
+          <w:sz w:val="20"/>
+          <w:szCs w:val="20"/>
+          <w:lang w:val="en-US"/>
+        </w:rPr>
+        <w:t>)</w:t>
+      </w:r>
+    </w:p>
+    <w:p>
+      <w:pPr>
+        <w:spacing w:after="0"/>
+        <w:rPr>
+          <w:rFonts w:ascii="Consolas" w:hAnsi="Consolas"/>
+          <w:sz w:val="20"/>
+          <w:szCs w:val="20"/>
+          <w:lang w:val="en-US"/>
+        </w:rPr>
+      </w:pPr>
+    </w:p>
+    <w:p>
+      <w:pPr>
+        <w:spacing w:after="0"/>
+        <w:rPr>
+          <w:rFonts w:ascii="Consolas" w:hAnsi="Consolas"/>
+          <w:sz w:val="20"/>
+          <w:szCs w:val="20"/>
+          <w:lang w:val="en-US"/>
+        </w:rPr>
+      </w:pPr>
+      <w:r>
+        <w:rPr>
+          <w:rFonts w:ascii="Consolas" w:hAnsi="Consolas"/>
+          <w:sz w:val="20"/>
+          <w:szCs w:val="20"/>
+          <w:lang w:val="en-US"/>
+        </w:rPr>
+        <w:t xml:space="preserve">            if </w:t>
+      </w:r>
+      <w:proofErr w:type="spellStart"/>
+      <w:r>
+        <w:rPr>
+          <w:rFonts w:ascii="Consolas" w:hAnsi="Consolas"/>
+          <w:sz w:val="20"/>
+          <w:szCs w:val="20"/>
+          <w:lang w:val="en-US"/>
+        </w:rPr>
+        <w:t>curX</w:t>
+      </w:r>
+      <w:proofErr w:type="spellEnd"/>
+      <w:r>
+        <w:rPr>
+          <w:rFonts w:ascii="Consolas" w:hAnsi="Consolas"/>
+          <w:sz w:val="20"/>
+          <w:szCs w:val="20"/>
+          <w:lang w:val="en-US"/>
+        </w:rPr>
+        <w:t xml:space="preserve"> == </w:t>
+      </w:r>
+      <w:proofErr w:type="spellStart"/>
+      <w:r>
+        <w:rPr>
+          <w:rFonts w:ascii="Consolas" w:hAnsi="Consolas"/>
+          <w:sz w:val="20"/>
+          <w:szCs w:val="20"/>
+          <w:lang w:val="en-US"/>
+        </w:rPr>
+        <w:t>xStart</w:t>
+      </w:r>
+      <w:proofErr w:type="spellEnd"/>
+      <w:r>
+        <w:rPr>
+          <w:rFonts w:ascii="Consolas" w:hAnsi="Consolas"/>
+          <w:sz w:val="20"/>
+          <w:szCs w:val="20"/>
+          <w:lang w:val="en-US"/>
+        </w:rPr>
+        <w:t>:</w:t>
+      </w:r>
+    </w:p>
+    <w:p>
+      <w:pPr>
+        <w:spacing w:after="0"/>
+        <w:rPr>
+          <w:rFonts w:ascii="Consolas" w:hAnsi="Consolas"/>
+          <w:sz w:val="20"/>
+          <w:szCs w:val="20"/>
+          <w:lang w:val="en-US"/>
+        </w:rPr>
+      </w:pPr>
+      <w:r>
+        <w:rPr>
+          <w:rFonts w:ascii="Consolas" w:hAnsi="Consolas"/>
+          <w:sz w:val="20"/>
+          <w:szCs w:val="20"/>
+          <w:lang w:val="en-US"/>
+        </w:rPr>
+        <w:t xml:space="preserve">                </w:t>
+      </w:r>
+      <w:proofErr w:type="spellStart"/>
+      <w:r>
+        <w:rPr>
+          <w:rFonts w:ascii="Consolas" w:hAnsi="Consolas"/>
+          <w:sz w:val="20"/>
+          <w:szCs w:val="20"/>
+          <w:lang w:val="en-US"/>
+        </w:rPr>
+        <w:t>curX</w:t>
+      </w:r>
+      <w:proofErr w:type="spellEnd"/>
+      <w:r>
+        <w:rPr>
+          <w:rFonts w:ascii="Consolas" w:hAnsi="Consolas"/>
+          <w:sz w:val="20"/>
+          <w:szCs w:val="20"/>
+          <w:lang w:val="en-US"/>
+        </w:rPr>
+        <w:t xml:space="preserve"> += 1</w:t>
+      </w:r>
     </w:p>
     <w:p>
       <w:pPr>
@@ -5946,7 +10545,7 @@
 </file>
 
 <file path=customXml/itemProps1.xml><?xml version="1.0" encoding="utf-8"?>
-<ds:datastoreItem xmlns:ds="http://schemas.openxmlformats.org/officeDocument/2006/customXml" ds:itemID="{F9E05734-C461-4E32-AC6D-1DFC5BECE26E}">
+<ds:datastoreItem xmlns:ds="http://schemas.openxmlformats.org/officeDocument/2006/customXml" ds:itemID="{C8D3463E-9A50-40C2-A4A2-2081BBE9DEDC}">
   <ds:schemaRefs>
     <ds:schemaRef ds:uri="http://schemas.openxmlformats.org/officeDocument/2006/bibliography"/>
   </ds:schemaRefs>

</xml_diff>

<commit_message>
ADD: some time and title change
</commit_message>
<xml_diff>
--- a/lab_06/Якуба 6.docx
+++ b/lab_06/Якуба 6.docx
@@ -1040,7 +1040,7 @@
           <w:r>
             <w:fldChar w:fldCharType="separate"/>
           </w:r>
-          <w:hyperlink w:anchor="_Toc38969430" w:history="1">
+          <w:hyperlink w:anchor="_Toc39329704" w:history="1">
             <w:r>
               <w:rPr>
                 <w:rStyle w:val="a5"/>
@@ -1067,7 +1067,7 @@
                 <w:noProof/>
                 <w:webHidden/>
               </w:rPr>
-              <w:instrText xml:space="preserve"> PAGEREF _Toc38969430 \h </w:instrText>
+              <w:instrText xml:space="preserve"> PAGEREF _Toc39329704 \h </w:instrText>
             </w:r>
             <w:r>
               <w:rPr>
@@ -1111,7 +1111,7 @@
               <w:lang w:eastAsia="ru-RU"/>
             </w:rPr>
           </w:pPr>
-          <w:hyperlink w:anchor="_Toc38969431" w:history="1">
+          <w:hyperlink w:anchor="_Toc39329705" w:history="1">
             <w:r>
               <w:rPr>
                 <w:rStyle w:val="a5"/>
@@ -1138,7 +1138,7 @@
                 <w:noProof/>
                 <w:webHidden/>
               </w:rPr>
-              <w:instrText xml:space="preserve"> PAGEREF _Toc38969431 \h </w:instrText>
+              <w:instrText xml:space="preserve"> PAGEREF _Toc39329705 \h </w:instrText>
             </w:r>
             <w:r>
               <w:rPr>
@@ -1182,7 +1182,7 @@
               <w:lang w:eastAsia="ru-RU"/>
             </w:rPr>
           </w:pPr>
-          <w:hyperlink w:anchor="_Toc38969432" w:history="1">
+          <w:hyperlink w:anchor="_Toc39329706" w:history="1">
             <w:r>
               <w:rPr>
                 <w:rStyle w:val="a5"/>
@@ -1209,7 +1209,7 @@
                 <w:noProof/>
                 <w:webHidden/>
               </w:rPr>
-              <w:instrText xml:space="preserve"> PAGEREF _Toc38969432 \h </w:instrText>
+              <w:instrText xml:space="preserve"> PAGEREF _Toc39329706 \h </w:instrText>
             </w:r>
             <w:r>
               <w:rPr>
@@ -1253,13 +1253,13 @@
               <w:lang w:eastAsia="ru-RU"/>
             </w:rPr>
           </w:pPr>
-          <w:hyperlink w:anchor="_Toc38969433" w:history="1">
+          <w:hyperlink w:anchor="_Toc39329707" w:history="1">
             <w:r>
               <w:rPr>
                 <w:rStyle w:val="a5"/>
                 <w:noProof/>
               </w:rPr>
-              <w:t>Алгоритм со списком рёбер и флагом</w:t>
+              <w:t>Алгоритм построчного затравочного заполнения</w:t>
             </w:r>
             <w:r>
               <w:rPr>
@@ -1280,7 +1280,7 @@
                 <w:noProof/>
                 <w:webHidden/>
               </w:rPr>
-              <w:instrText xml:space="preserve"> PAGEREF _Toc38969433 \h </w:instrText>
+              <w:instrText xml:space="preserve"> PAGEREF _Toc39329707 \h </w:instrText>
             </w:r>
             <w:r>
               <w:rPr>
@@ -1301,148 +1301,6 @@
                 <w:webHidden/>
               </w:rPr>
               <w:t>3</w:t>
-            </w:r>
-            <w:r>
-              <w:rPr>
-                <w:noProof/>
-                <w:webHidden/>
-              </w:rPr>
-              <w:fldChar w:fldCharType="end"/>
-            </w:r>
-          </w:hyperlink>
-        </w:p>
-        <w:p>
-          <w:pPr>
-            <w:pStyle w:val="31"/>
-            <w:tabs>
-              <w:tab w:val="right" w:leader="dot" w:pos="9345"/>
-            </w:tabs>
-            <w:rPr>
-              <w:rFonts w:asciiTheme="minorHAnsi" w:eastAsiaTheme="minorEastAsia" w:hAnsiTheme="minorHAnsi"/>
-              <w:noProof/>
-              <w:sz w:val="22"/>
-              <w:lang w:eastAsia="ru-RU"/>
-            </w:rPr>
-          </w:pPr>
-          <w:hyperlink w:anchor="_Toc38969434" w:history="1">
-            <w:r>
-              <w:rPr>
-                <w:rStyle w:val="a5"/>
-                <w:noProof/>
-              </w:rPr>
-              <w:t>Обрисовка контура</w:t>
-            </w:r>
-            <w:r>
-              <w:rPr>
-                <w:noProof/>
-                <w:webHidden/>
-              </w:rPr>
-              <w:tab/>
-            </w:r>
-            <w:r>
-              <w:rPr>
-                <w:noProof/>
-                <w:webHidden/>
-              </w:rPr>
-              <w:fldChar w:fldCharType="begin"/>
-            </w:r>
-            <w:r>
-              <w:rPr>
-                <w:noProof/>
-                <w:webHidden/>
-              </w:rPr>
-              <w:instrText xml:space="preserve"> PAGEREF _Toc38969434 \h </w:instrText>
-            </w:r>
-            <w:r>
-              <w:rPr>
-                <w:noProof/>
-                <w:webHidden/>
-              </w:rPr>
-            </w:r>
-            <w:r>
-              <w:rPr>
-                <w:noProof/>
-                <w:webHidden/>
-              </w:rPr>
-              <w:fldChar w:fldCharType="separate"/>
-            </w:r>
-            <w:r>
-              <w:rPr>
-                <w:noProof/>
-                <w:webHidden/>
-              </w:rPr>
-              <w:t>4</w:t>
-            </w:r>
-            <w:r>
-              <w:rPr>
-                <w:noProof/>
-                <w:webHidden/>
-              </w:rPr>
-              <w:fldChar w:fldCharType="end"/>
-            </w:r>
-          </w:hyperlink>
-        </w:p>
-        <w:p>
-          <w:pPr>
-            <w:pStyle w:val="31"/>
-            <w:tabs>
-              <w:tab w:val="right" w:leader="dot" w:pos="9345"/>
-            </w:tabs>
-            <w:rPr>
-              <w:rFonts w:asciiTheme="minorHAnsi" w:eastAsiaTheme="minorEastAsia" w:hAnsiTheme="minorHAnsi"/>
-              <w:noProof/>
-              <w:sz w:val="22"/>
-              <w:lang w:eastAsia="ru-RU"/>
-            </w:rPr>
-          </w:pPr>
-          <w:hyperlink w:anchor="_Toc38969435" w:history="1">
-            <w:r>
-              <w:rPr>
-                <w:rStyle w:val="a5"/>
-                <w:noProof/>
-              </w:rPr>
-              <w:t>Заполнение</w:t>
-            </w:r>
-            <w:r>
-              <w:rPr>
-                <w:noProof/>
-                <w:webHidden/>
-              </w:rPr>
-              <w:tab/>
-            </w:r>
-            <w:r>
-              <w:rPr>
-                <w:noProof/>
-                <w:webHidden/>
-              </w:rPr>
-              <w:fldChar w:fldCharType="begin"/>
-            </w:r>
-            <w:r>
-              <w:rPr>
-                <w:noProof/>
-                <w:webHidden/>
-              </w:rPr>
-              <w:instrText xml:space="preserve"> PAGEREF _Toc38969435 \h </w:instrText>
-            </w:r>
-            <w:r>
-              <w:rPr>
-                <w:noProof/>
-                <w:webHidden/>
-              </w:rPr>
-            </w:r>
-            <w:r>
-              <w:rPr>
-                <w:noProof/>
-                <w:webHidden/>
-              </w:rPr>
-              <w:fldChar w:fldCharType="separate"/>
-            </w:r>
-            <w:r>
-              <w:rPr>
-                <w:noProof/>
-                <w:webHidden/>
-              </w:rPr>
-              <w:t>4</w:t>
             </w:r>
             <w:r>
               <w:rPr>
@@ -1466,7 +1324,7 @@
               <w:lang w:eastAsia="ru-RU"/>
             </w:rPr>
           </w:pPr>
-          <w:hyperlink w:anchor="_Toc38969436" w:history="1">
+          <w:hyperlink w:anchor="_Toc39329708" w:history="1">
             <w:r>
               <w:rPr>
                 <w:rStyle w:val="a5"/>
@@ -1493,7 +1351,7 @@
                 <w:noProof/>
                 <w:webHidden/>
               </w:rPr>
-              <w:instrText xml:space="preserve"> PAGEREF _Toc38969436 \h </w:instrText>
+              <w:instrText xml:space="preserve"> PAGEREF _Toc39329708 \h </w:instrText>
             </w:r>
             <w:r>
               <w:rPr>
@@ -1513,7 +1371,7 @@
                 <w:noProof/>
                 <w:webHidden/>
               </w:rPr>
-              <w:t>5</w:t>
+              <w:t>6</w:t>
             </w:r>
             <w:r>
               <w:rPr>
@@ -1537,7 +1395,7 @@
               <w:lang w:eastAsia="ru-RU"/>
             </w:rPr>
           </w:pPr>
-          <w:hyperlink w:anchor="_Toc38969437" w:history="1">
+          <w:hyperlink w:anchor="_Toc39329709" w:history="1">
             <w:r>
               <w:rPr>
                 <w:rStyle w:val="a5"/>
@@ -1572,7 +1430,7 @@
                 <w:noProof/>
                 <w:webHidden/>
               </w:rPr>
-              <w:instrText xml:space="preserve"> PAGEREF _Toc38969437 \h </w:instrText>
+              <w:instrText xml:space="preserve"> PAGEREF _Toc39329709 \h </w:instrText>
             </w:r>
             <w:r>
               <w:rPr>
@@ -1592,7 +1450,7 @@
                 <w:noProof/>
                 <w:webHidden/>
               </w:rPr>
-              <w:t>5</w:t>
+              <w:t>6</w:t>
             </w:r>
             <w:r>
               <w:rPr>
@@ -1616,28 +1474,13 @@
               <w:lang w:eastAsia="ru-RU"/>
             </w:rPr>
           </w:pPr>
-          <w:hyperlink w:anchor="_Toc38969438" w:history="1">
+          <w:hyperlink w:anchor="_Toc39329710" w:history="1">
             <w:r>
               <w:rPr>
                 <w:rStyle w:val="a5"/>
                 <w:noProof/>
               </w:rPr>
-              <w:t>Пользовательский</w:t>
-            </w:r>
-            <w:r>
-              <w:rPr>
-                <w:rStyle w:val="a5"/>
-                <w:noProof/>
-                <w:lang w:val="en-US"/>
-              </w:rPr>
-              <w:t xml:space="preserve"> </w:t>
-            </w:r>
-            <w:r>
-              <w:rPr>
-                <w:rStyle w:val="a5"/>
-                <w:noProof/>
-              </w:rPr>
-              <w:t>интерфейс</w:t>
+              <w:t>Пользовательский интерфейс</w:t>
             </w:r>
             <w:r>
               <w:rPr>
@@ -1658,7 +1501,7 @@
                 <w:noProof/>
                 <w:webHidden/>
               </w:rPr>
-              <w:instrText xml:space="preserve"> PAGEREF _Toc38969438 \h </w:instrText>
+              <w:instrText xml:space="preserve"> PAGEREF _Toc39329710 \h </w:instrText>
             </w:r>
             <w:r>
               <w:rPr>
@@ -1678,7 +1521,7 @@
                 <w:noProof/>
                 <w:webHidden/>
               </w:rPr>
-              <w:t>6</w:t>
+              <w:t>7</w:t>
             </w:r>
             <w:r>
               <w:rPr>
@@ -1702,7 +1545,7 @@
               <w:lang w:eastAsia="ru-RU"/>
             </w:rPr>
           </w:pPr>
-          <w:hyperlink w:anchor="_Toc38969439" w:history="1">
+          <w:hyperlink w:anchor="_Toc39329711" w:history="1">
             <w:r>
               <w:rPr>
                 <w:rStyle w:val="a5"/>
@@ -1729,7 +1572,7 @@
                 <w:noProof/>
                 <w:webHidden/>
               </w:rPr>
-              <w:instrText xml:space="preserve"> PAGEREF _Toc38969439 \h </w:instrText>
+              <w:instrText xml:space="preserve"> PAGEREF _Toc39329711 \h </w:instrText>
             </w:r>
             <w:r>
               <w:rPr>
@@ -1749,7 +1592,7 @@
                 <w:noProof/>
                 <w:webHidden/>
               </w:rPr>
-              <w:t>10</w:t>
+              <w:t>8</w:t>
             </w:r>
             <w:r>
               <w:rPr>
@@ -1773,7 +1616,7 @@
               <w:lang w:eastAsia="ru-RU"/>
             </w:rPr>
           </w:pPr>
-          <w:hyperlink w:anchor="_Toc38969440" w:history="1">
+          <w:hyperlink w:anchor="_Toc39329712" w:history="1">
             <w:r>
               <w:rPr>
                 <w:rStyle w:val="a5"/>
@@ -1800,7 +1643,7 @@
                 <w:noProof/>
                 <w:webHidden/>
               </w:rPr>
-              <w:instrText xml:space="preserve"> PAGEREF _Toc38969440 \h </w:instrText>
+              <w:instrText xml:space="preserve"> PAGEREF _Toc39329712 \h </w:instrText>
             </w:r>
             <w:r>
               <w:rPr>
@@ -1820,7 +1663,7 @@
                 <w:noProof/>
                 <w:webHidden/>
               </w:rPr>
-              <w:t>18</w:t>
+              <w:t>16</w:t>
             </w:r>
             <w:r>
               <w:rPr>
@@ -1871,11 +1714,12 @@
     <w:p/>
     <w:p/>
     <w:p/>
+    <w:p/>
     <w:p>
       <w:pPr>
         <w:pStyle w:val="1"/>
       </w:pPr>
-      <w:bookmarkStart w:id="0" w:name="_Toc38969430"/>
+      <w:bookmarkStart w:id="0" w:name="_Toc39329704"/>
       <w:r>
         <w:lastRenderedPageBreak/>
         <w:t>Цель работы</w:t>
@@ -1911,7 +1755,7 @@
       <w:pPr>
         <w:pStyle w:val="1"/>
       </w:pPr>
-      <w:bookmarkStart w:id="1" w:name="_Toc38969431"/>
+      <w:bookmarkStart w:id="1" w:name="_Toc39329705"/>
       <w:r>
         <w:t>Техническое задание</w:t>
       </w:r>
@@ -1956,7 +1800,7 @@
       <w:pPr>
         <w:pStyle w:val="1"/>
       </w:pPr>
-      <w:bookmarkStart w:id="2" w:name="_Toc38969432"/>
+      <w:bookmarkStart w:id="2" w:name="_Toc39329706"/>
       <w:r>
         <w:t>Теоретическая часть</w:t>
       </w:r>
@@ -1985,17 +1829,16 @@
       <w:pPr>
         <w:pStyle w:val="2"/>
       </w:pPr>
-      <w:bookmarkStart w:id="3" w:name="_Toc38969433"/>
+      <w:bookmarkStart w:id="3" w:name="_Toc39329707"/>
       <w:r>
         <w:t xml:space="preserve">Алгоритм </w:t>
       </w:r>
+      <w:r>
+        <w:t>построчного затравочного заполнения</w:t>
+      </w:r>
       <w:bookmarkEnd w:id="3"/>
-      <w:r>
-        <w:t>построчного затравочного заполнения</w:t>
-      </w:r>
-    </w:p>
-    <w:p>
-      <w:bookmarkStart w:id="4" w:name="_Toc38969436"/>
+    </w:p>
+    <w:p>
       <w:r>
         <w:t>Алгоритм построчного затравочного заполнения является гранично-заполняющим, то есть с его помощью мы можем заполнить гранично-определённую область. Вследствие этого</w:t>
       </w:r>
@@ -4169,6 +4012,7 @@
       <w:pPr>
         <w:pStyle w:val="1"/>
       </w:pPr>
+      <w:bookmarkStart w:id="4" w:name="_Toc39329708"/>
       <w:r>
         <w:lastRenderedPageBreak/>
         <w:t>Практическая часть</w:t>
@@ -4182,7 +4026,7 @@
           <w:lang w:val="en-US"/>
         </w:rPr>
       </w:pPr>
-      <w:bookmarkStart w:id="5" w:name="_Toc38969437"/>
+      <w:bookmarkStart w:id="5" w:name="_Toc39329709"/>
       <w:r>
         <w:t>Программная реализация алгоритма</w:t>
       </w:r>
@@ -8800,9 +8644,11 @@
       <w:pPr>
         <w:pStyle w:val="2"/>
       </w:pPr>
+      <w:bookmarkStart w:id="6" w:name="_Toc39329710"/>
       <w:r>
         <w:t>Пользовательский интерфейс</w:t>
       </w:r>
+      <w:bookmarkEnd w:id="6"/>
     </w:p>
     <w:p>
       <w:r>
@@ -8847,19 +8693,19 @@
       <w:pPr>
         <w:pStyle w:val="2"/>
       </w:pPr>
-      <w:bookmarkStart w:id="6" w:name="_Toc38969439"/>
+      <w:bookmarkStart w:id="7" w:name="_Toc39329711"/>
       <w:r>
         <w:lastRenderedPageBreak/>
         <w:t>Демонстрация работы алгоритма</w:t>
       </w:r>
-      <w:bookmarkEnd w:id="6"/>
+      <w:bookmarkEnd w:id="7"/>
     </w:p>
     <w:p>
       <w:r>
         <w:drawing>
-          <wp:inline distT="0" distB="0" distL="0" distR="0" wp14:anchorId="3949AF78" wp14:editId="33116F93">
-            <wp:extent cx="2818263" cy="1932672"/>
-            <wp:effectExtent l="0" t="0" r="1270" b="0"/>
+          <wp:inline distT="0" distB="0" distL="0" distR="0" wp14:anchorId="3949AF78" wp14:editId="32407FA7">
+            <wp:extent cx="2707943" cy="1857019"/>
+            <wp:effectExtent l="76200" t="76200" r="130810" b="124460"/>
             <wp:docPr id="4" name="Рисунок 4"/>
             <wp:cNvGraphicFramePr>
               <a:graphicFrameLocks xmlns:a="http://schemas.openxmlformats.org/drawingml/2006/main" noChangeAspect="1"/>
@@ -8880,11 +8726,25 @@
                   <pic:spPr>
                     <a:xfrm>
                       <a:off x="0" y="0"/>
-                      <a:ext cx="2848716" cy="1953556"/>
+                      <a:ext cx="2746516" cy="1883471"/>
                     </a:xfrm>
                     <a:prstGeom prst="rect">
                       <a:avLst/>
                     </a:prstGeom>
+                    <a:ln w="38100" cap="sq">
+                      <a:solidFill>
+                        <a:srgbClr val="000000"/>
+                      </a:solidFill>
+                      <a:prstDash val="solid"/>
+                      <a:miter lim="800000"/>
+                    </a:ln>
+                    <a:effectLst>
+                      <a:outerShdw blurRad="50800" dist="38100" dir="2700000" algn="tl" rotWithShape="0">
+                        <a:srgbClr val="000000">
+                          <a:alpha val="43000"/>
+                        </a:srgbClr>
+                      </a:outerShdw>
+                    </a:effectLst>
                   </pic:spPr>
                 </pic:pic>
               </a:graphicData>
@@ -8894,9 +8754,9 @@
       </w:r>
       <w:r>
         <w:drawing>
-          <wp:inline distT="0" distB="0" distL="0" distR="0" wp14:anchorId="40CC06AD" wp14:editId="68FC78A3">
-            <wp:extent cx="2817091" cy="1930520"/>
-            <wp:effectExtent l="0" t="0" r="2540" b="0"/>
+          <wp:inline distT="0" distB="0" distL="0" distR="0" wp14:anchorId="40CC06AD" wp14:editId="372DDD6A">
+            <wp:extent cx="2689070" cy="1842788"/>
+            <wp:effectExtent l="76200" t="76200" r="130810" b="138430"/>
             <wp:docPr id="5" name="Рисунок 5"/>
             <wp:cNvGraphicFramePr>
               <a:graphicFrameLocks xmlns:a="http://schemas.openxmlformats.org/drawingml/2006/main" noChangeAspect="1"/>
@@ -8917,11 +8777,25 @@
                   <pic:spPr>
                     <a:xfrm>
                       <a:off x="0" y="0"/>
-                      <a:ext cx="2861721" cy="1961104"/>
+                      <a:ext cx="2735105" cy="1874335"/>
                     </a:xfrm>
                     <a:prstGeom prst="rect">
                       <a:avLst/>
                     </a:prstGeom>
+                    <a:ln w="38100" cap="sq">
+                      <a:solidFill>
+                        <a:srgbClr val="000000"/>
+                      </a:solidFill>
+                      <a:prstDash val="solid"/>
+                      <a:miter lim="800000"/>
+                    </a:ln>
+                    <a:effectLst>
+                      <a:outerShdw blurRad="50800" dist="38100" dir="2700000" algn="tl" rotWithShape="0">
+                        <a:srgbClr val="000000">
+                          <a:alpha val="43000"/>
+                        </a:srgbClr>
+                      </a:outerShdw>
+                    </a:effectLst>
                   </pic:spPr>
                 </pic:pic>
               </a:graphicData>
@@ -8933,9 +8807,9 @@
     <w:p>
       <w:r>
         <w:drawing>
-          <wp:inline distT="0" distB="0" distL="0" distR="0" wp14:anchorId="7A80209C" wp14:editId="43D5B42A">
-            <wp:extent cx="2856780" cy="2347415"/>
-            <wp:effectExtent l="0" t="0" r="1270" b="0"/>
+          <wp:inline distT="0" distB="0" distL="0" distR="0" wp14:anchorId="7A80209C" wp14:editId="7CD1F3E6">
+            <wp:extent cx="2485288" cy="2042160"/>
+            <wp:effectExtent l="152400" t="152400" r="220345" b="224790"/>
             <wp:docPr id="6" name="Рисунок 6"/>
             <wp:cNvGraphicFramePr>
               <a:graphicFrameLocks xmlns:a="http://schemas.openxmlformats.org/drawingml/2006/main" noChangeAspect="1"/>
@@ -8956,11 +8830,24 @@
                   <pic:spPr>
                     <a:xfrm>
                       <a:off x="0" y="0"/>
-                      <a:ext cx="2874509" cy="2361983"/>
+                      <a:ext cx="2507948" cy="2060780"/>
                     </a:xfrm>
                     <a:prstGeom prst="rect">
                       <a:avLst/>
                     </a:prstGeom>
+                    <a:ln w="127000" cap="sq">
+                      <a:solidFill>
+                        <a:srgbClr val="000000"/>
+                      </a:solidFill>
+                      <a:miter lim="800000"/>
+                    </a:ln>
+                    <a:effectLst>
+                      <a:outerShdw blurRad="57150" dist="50800" dir="2700000" algn="tl" rotWithShape="0">
+                        <a:srgbClr val="000000">
+                          <a:alpha val="40000"/>
+                        </a:srgbClr>
+                      </a:outerShdw>
+                    </a:effectLst>
                   </pic:spPr>
                 </pic:pic>
               </a:graphicData>
@@ -8970,9 +8857,9 @@
       </w:r>
       <w:r>
         <w:drawing>
-          <wp:inline distT="0" distB="0" distL="0" distR="0" wp14:anchorId="29F4A23F" wp14:editId="0DA02D26">
-            <wp:extent cx="2797791" cy="2347393"/>
-            <wp:effectExtent l="0" t="0" r="3175" b="0"/>
+          <wp:inline distT="0" distB="0" distL="0" distR="0" wp14:anchorId="29F4A23F" wp14:editId="54311150">
+            <wp:extent cx="2433893" cy="2042076"/>
+            <wp:effectExtent l="152400" t="152400" r="233680" b="225425"/>
             <wp:docPr id="9" name="Рисунок 9"/>
             <wp:cNvGraphicFramePr>
               <a:graphicFrameLocks xmlns:a="http://schemas.openxmlformats.org/drawingml/2006/main" noChangeAspect="1"/>
@@ -8993,11 +8880,24 @@
                   <pic:spPr>
                     <a:xfrm>
                       <a:off x="0" y="0"/>
-                      <a:ext cx="2840157" cy="2382939"/>
+                      <a:ext cx="2483257" cy="2083493"/>
                     </a:xfrm>
                     <a:prstGeom prst="rect">
                       <a:avLst/>
                     </a:prstGeom>
+                    <a:ln w="127000" cap="sq">
+                      <a:solidFill>
+                        <a:srgbClr val="000000"/>
+                      </a:solidFill>
+                      <a:miter lim="800000"/>
+                    </a:ln>
+                    <a:effectLst>
+                      <a:outerShdw blurRad="57150" dist="50800" dir="2700000" algn="tl" rotWithShape="0">
+                        <a:srgbClr val="000000">
+                          <a:alpha val="40000"/>
+                        </a:srgbClr>
+                      </a:outerShdw>
+                    </a:effectLst>
                   </pic:spPr>
                 </pic:pic>
               </a:graphicData>
@@ -9009,7 +8909,6 @@
     <w:p/>
     <w:p/>
     <w:p/>
-    <w:p/>
     <w:p>
       <w:r>
         <w:t>Работа с горизонтальными и вертикальными границами:</w:t>
@@ -9026,9 +8925,9 @@
           <w:lang w:val="en-US"/>
         </w:rPr>
         <w:drawing>
-          <wp:inline distT="0" distB="0" distL="0" distR="0" wp14:anchorId="0E2CC8BC" wp14:editId="291D2CF9">
+          <wp:inline distT="0" distB="0" distL="0" distR="0" wp14:anchorId="0E2CC8BC" wp14:editId="291A636A">
             <wp:extent cx="2818263" cy="2596601"/>
-            <wp:effectExtent l="0" t="0" r="1270" b="0"/>
+            <wp:effectExtent l="76200" t="76200" r="134620" b="127635"/>
             <wp:docPr id="18" name="Рисунок 18"/>
             <wp:cNvGraphicFramePr>
               <a:graphicFrameLocks xmlns:a="http://schemas.openxmlformats.org/drawingml/2006/main" noChangeAspect="1"/>
@@ -9054,6 +8953,20 @@
                     <a:prstGeom prst="rect">
                       <a:avLst/>
                     </a:prstGeom>
+                    <a:ln w="38100" cap="sq">
+                      <a:solidFill>
+                        <a:srgbClr val="000000"/>
+                      </a:solidFill>
+                      <a:prstDash val="solid"/>
+                      <a:miter lim="800000"/>
+                    </a:ln>
+                    <a:effectLst>
+                      <a:outerShdw blurRad="50800" dist="38100" dir="2700000" algn="tl" rotWithShape="0">
+                        <a:srgbClr val="000000">
+                          <a:alpha val="43000"/>
+                        </a:srgbClr>
+                      </a:outerShdw>
+                    </a:effectLst>
                   </pic:spPr>
                 </pic:pic>
               </a:graphicData>
@@ -9072,9 +8985,9 @@
           <w:lang w:val="en-US"/>
         </w:rPr>
         <w:drawing>
-          <wp:inline distT="0" distB="0" distL="0" distR="0" wp14:anchorId="3EB4A873" wp14:editId="42C57E8F">
+          <wp:inline distT="0" distB="0" distL="0" distR="0" wp14:anchorId="3EB4A873" wp14:editId="54F3BE01">
             <wp:extent cx="2142698" cy="2580978"/>
-            <wp:effectExtent l="0" t="0" r="0" b="0"/>
+            <wp:effectExtent l="76200" t="76200" r="124460" b="124460"/>
             <wp:docPr id="19" name="Рисунок 19"/>
             <wp:cNvGraphicFramePr>
               <a:graphicFrameLocks xmlns:a="http://schemas.openxmlformats.org/drawingml/2006/main" noChangeAspect="1"/>
@@ -9100,6 +9013,20 @@
                     <a:prstGeom prst="rect">
                       <a:avLst/>
                     </a:prstGeom>
+                    <a:ln w="38100" cap="sq">
+                      <a:solidFill>
+                        <a:srgbClr val="000000"/>
+                      </a:solidFill>
+                      <a:prstDash val="solid"/>
+                      <a:miter lim="800000"/>
+                    </a:ln>
+                    <a:effectLst>
+                      <a:outerShdw blurRad="50800" dist="38100" dir="2700000" algn="tl" rotWithShape="0">
+                        <a:srgbClr val="000000">
+                          <a:alpha val="43000"/>
+                        </a:srgbClr>
+                      </a:outerShdw>
+                    </a:effectLst>
                   </pic:spPr>
                 </pic:pic>
               </a:graphicData>
@@ -9120,9 +9047,9 @@
     <w:p>
       <w:r>
         <w:drawing>
-          <wp:inline distT="0" distB="0" distL="0" distR="0" wp14:anchorId="10A6E0F9" wp14:editId="69539D7D">
+          <wp:inline distT="0" distB="0" distL="0" distR="0" wp14:anchorId="10A6E0F9" wp14:editId="4A0BA9A8">
             <wp:extent cx="5829935" cy="2384425"/>
-            <wp:effectExtent l="0" t="0" r="0" b="0"/>
+            <wp:effectExtent l="76200" t="76200" r="132715" b="130175"/>
             <wp:docPr id="22" name="Рисунок 22"/>
             <wp:cNvGraphicFramePr>
               <a:graphicFrameLocks xmlns:a="http://schemas.openxmlformats.org/drawingml/2006/main" noChangeAspect="1"/>
@@ -9147,9 +9074,20 @@
                     <a:prstGeom prst="rect">
                       <a:avLst/>
                     </a:prstGeom>
-                    <a:ln>
-                      <a:noFill/>
+                    <a:ln w="38100" cap="sq">
+                      <a:solidFill>
+                        <a:srgbClr val="000000"/>
+                      </a:solidFill>
+                      <a:prstDash val="solid"/>
+                      <a:miter lim="800000"/>
                     </a:ln>
+                    <a:effectLst>
+                      <a:outerShdw blurRad="50800" dist="38100" dir="2700000" algn="tl" rotWithShape="0">
+                        <a:srgbClr val="000000">
+                          <a:alpha val="43000"/>
+                        </a:srgbClr>
+                      </a:outerShdw>
+                    </a:effectLst>
                     <a:extLst>
                       <a:ext uri="{53640926-AAD7-44D8-BBD7-CCE9431645EC}">
                         <a14:shadowObscured xmlns:a14="http://schemas.microsoft.com/office/drawing/2010/main"/>
@@ -9166,9 +9104,9 @@
     <w:p>
       <w:r>
         <w:drawing>
-          <wp:inline distT="0" distB="0" distL="0" distR="0" wp14:anchorId="51BA075D" wp14:editId="68B95718">
+          <wp:inline distT="0" distB="0" distL="0" distR="0" wp14:anchorId="51BA075D" wp14:editId="74BD8570">
             <wp:extent cx="5830114" cy="1857634"/>
-            <wp:effectExtent l="0" t="0" r="0" b="9525"/>
+            <wp:effectExtent l="76200" t="76200" r="132715" b="142875"/>
             <wp:docPr id="23" name="Рисунок 23"/>
             <wp:cNvGraphicFramePr>
               <a:graphicFrameLocks xmlns:a="http://schemas.openxmlformats.org/drawingml/2006/main" noChangeAspect="1"/>
@@ -9194,6 +9132,20 @@
                     <a:prstGeom prst="rect">
                       <a:avLst/>
                     </a:prstGeom>
+                    <a:ln w="38100" cap="sq">
+                      <a:solidFill>
+                        <a:srgbClr val="000000"/>
+                      </a:solidFill>
+                      <a:prstDash val="solid"/>
+                      <a:miter lim="800000"/>
+                    </a:ln>
+                    <a:effectLst>
+                      <a:outerShdw blurRad="50800" dist="38100" dir="2700000" algn="tl" rotWithShape="0">
+                        <a:srgbClr val="000000">
+                          <a:alpha val="43000"/>
+                        </a:srgbClr>
+                      </a:outerShdw>
+                    </a:effectLst>
                   </pic:spPr>
                 </pic:pic>
               </a:graphicData>
@@ -9219,13 +9171,88 @@
       <w:r>
         <w:t>:</w:t>
       </w:r>
+      <w:r>
+        <w:t xml:space="preserve"> </w:t>
+      </w:r>
     </w:p>
     <w:p>
       <w:r>
         <w:drawing>
-          <wp:inline distT="0" distB="0" distL="0" distR="0" wp14:anchorId="7FA5F3F5" wp14:editId="77AF7CBE">
-            <wp:extent cx="640829" cy="2251395"/>
-            <wp:effectExtent l="0" t="0" r="6985" b="0"/>
+          <wp:inline distT="0" distB="0" distL="0" distR="0" wp14:anchorId="45FC6D6E" wp14:editId="5E2A7969">
+            <wp:extent cx="3294797" cy="1736032"/>
+            <wp:effectExtent l="76200" t="76200" r="134620" b="131445"/>
+            <wp:docPr id="25" name="Рисунок 25"/>
+            <wp:cNvGraphicFramePr>
+              <a:graphicFrameLocks xmlns:a="http://schemas.openxmlformats.org/drawingml/2006/main" noChangeAspect="1"/>
+            </wp:cNvGraphicFramePr>
+            <a:graphic xmlns:a="http://schemas.openxmlformats.org/drawingml/2006/main">
+              <a:graphicData uri="http://schemas.openxmlformats.org/drawingml/2006/picture">
+                <pic:pic xmlns:pic="http://schemas.openxmlformats.org/drawingml/2006/picture">
+                  <pic:nvPicPr>
+                    <pic:cNvPr id="1" name=""/>
+                    <pic:cNvPicPr/>
+                  </pic:nvPicPr>
+                  <pic:blipFill rotWithShape="1">
+                    <a:blip r:embed="rId18"/>
+                    <a:srcRect r="31476"/>
+                    <a:stretch/>
+                  </pic:blipFill>
+                  <pic:spPr bwMode="auto">
+                    <a:xfrm>
+                      <a:off x="0" y="0"/>
+                      <a:ext cx="3373337" cy="1777415"/>
+                    </a:xfrm>
+                    <a:prstGeom prst="rect">
+                      <a:avLst/>
+                    </a:prstGeom>
+                    <a:ln w="38100" cap="sq" cmpd="sng" algn="ctr">
+                      <a:solidFill>
+                        <a:srgbClr val="000000"/>
+                      </a:solidFill>
+                      <a:prstDash val="solid"/>
+                      <a:miter lim="800000"/>
+                      <a:headEnd type="none" w="med" len="med"/>
+                      <a:tailEnd type="none" w="med" len="med"/>
+                      <a:extLst>
+                        <a:ext uri="{C807C97D-BFC1-408E-A445-0C87EB9F89A2}">
+                          <ask:lineSketchStyleProps xmlns:ask="http://schemas.microsoft.com/office/drawing/2018/sketchyshapes" sd="0">
+                            <a:custGeom>
+                              <a:avLst/>
+                              <a:gdLst/>
+                              <a:ahLst/>
+                              <a:cxnLst/>
+                              <a:rect l="0" t="0" r="0" b="0"/>
+                              <a:pathLst/>
+                            </a:custGeom>
+                            <ask:type/>
+                          </ask:lineSketchStyleProps>
+                        </a:ext>
+                      </a:extLst>
+                    </a:ln>
+                    <a:effectLst>
+                      <a:outerShdw blurRad="50800" dist="38100" dir="2700000" algn="tl" rotWithShape="0">
+                        <a:srgbClr val="000000">
+                          <a:alpha val="43000"/>
+                        </a:srgbClr>
+                      </a:outerShdw>
+                    </a:effectLst>
+                    <a:extLst>
+                      <a:ext uri="{53640926-AAD7-44D8-BBD7-CCE9431645EC}">
+                        <a14:shadowObscured xmlns:a14="http://schemas.microsoft.com/office/drawing/2010/main"/>
+                      </a:ext>
+                    </a:extLst>
+                  </pic:spPr>
+                </pic:pic>
+              </a:graphicData>
+            </a:graphic>
+          </wp:inline>
+        </w:drawing>
+      </w:r>
+      <w:r>
+        <w:drawing>
+          <wp:inline distT="0" distB="0" distL="0" distR="0" wp14:anchorId="3F20CD3E" wp14:editId="686E89BB">
+            <wp:extent cx="524499" cy="1842696"/>
+            <wp:effectExtent l="76200" t="76200" r="142875" b="139065"/>
             <wp:docPr id="24" name="Рисунок 24"/>
             <wp:cNvGraphicFramePr>
               <a:graphicFrameLocks xmlns:a="http://schemas.openxmlformats.org/drawingml/2006/main" noChangeAspect="1"/>
@@ -9238,21 +9265,32 @@
                     <pic:cNvPicPr/>
                   </pic:nvPicPr>
                   <pic:blipFill rotWithShape="1">
-                    <a:blip r:embed="rId18"/>
+                    <a:blip r:embed="rId19"/>
                     <a:srcRect l="24767" r="26777"/>
                     <a:stretch/>
                   </pic:blipFill>
                   <pic:spPr bwMode="auto">
                     <a:xfrm>
                       <a:off x="0" y="0"/>
-                      <a:ext cx="641476" cy="2253666"/>
+                      <a:ext cx="531239" cy="1866375"/>
                     </a:xfrm>
                     <a:prstGeom prst="rect">
                       <a:avLst/>
                     </a:prstGeom>
-                    <a:ln>
-                      <a:noFill/>
+                    <a:ln w="38100" cap="sq">
+                      <a:solidFill>
+                        <a:srgbClr val="000000"/>
+                      </a:solidFill>
+                      <a:prstDash val="solid"/>
+                      <a:miter lim="800000"/>
                     </a:ln>
+                    <a:effectLst>
+                      <a:outerShdw blurRad="50800" dist="38100" dir="2700000" algn="tl" rotWithShape="0">
+                        <a:srgbClr val="000000">
+                          <a:alpha val="43000"/>
+                        </a:srgbClr>
+                      </a:outerShdw>
+                    </a:effectLst>
                     <a:extLst>
                       <a:ext uri="{53640926-AAD7-44D8-BBD7-CCE9431645EC}">
                         <a14:shadowObscured xmlns:a14="http://schemas.microsoft.com/office/drawing/2010/main"/>
@@ -9269,59 +9307,10 @@
         <w:rPr>
           <w:noProof/>
         </w:rPr>
-        <w:t xml:space="preserve"> </w:t>
-      </w:r>
-      <w:r>
         <w:drawing>
-          <wp:inline distT="0" distB="0" distL="0" distR="0" wp14:anchorId="27046050" wp14:editId="3DCEFD9B">
-            <wp:extent cx="4808513" cy="1736138"/>
-            <wp:effectExtent l="0" t="0" r="0" b="0"/>
-            <wp:docPr id="25" name="Рисунок 25"/>
-            <wp:cNvGraphicFramePr>
-              <a:graphicFrameLocks xmlns:a="http://schemas.openxmlformats.org/drawingml/2006/main" noChangeAspect="1"/>
-            </wp:cNvGraphicFramePr>
-            <a:graphic xmlns:a="http://schemas.openxmlformats.org/drawingml/2006/main">
-              <a:graphicData uri="http://schemas.openxmlformats.org/drawingml/2006/picture">
-                <pic:pic xmlns:pic="http://schemas.openxmlformats.org/drawingml/2006/picture">
-                  <pic:nvPicPr>
-                    <pic:cNvPr id="1" name=""/>
-                    <pic:cNvPicPr/>
-                  </pic:nvPicPr>
-                  <pic:blipFill>
-                    <a:blip r:embed="rId19"/>
-                    <a:stretch>
-                      <a:fillRect/>
-                    </a:stretch>
-                  </pic:blipFill>
-                  <pic:spPr>
-                    <a:xfrm>
-                      <a:off x="0" y="0"/>
-                      <a:ext cx="4922837" cy="1777415"/>
-                    </a:xfrm>
-                    <a:prstGeom prst="rect">
-                      <a:avLst/>
-                    </a:prstGeom>
-                  </pic:spPr>
-                </pic:pic>
-              </a:graphicData>
-            </a:graphic>
-          </wp:inline>
-        </w:drawing>
-      </w:r>
-      <w:r>
-        <w:rPr>
-          <w:noProof/>
-        </w:rPr>
-        <w:t xml:space="preserve"> </w:t>
-      </w:r>
-      <w:r>
-        <w:rPr>
-          <w:noProof/>
-        </w:rPr>
-        <w:drawing>
-          <wp:inline distT="0" distB="0" distL="0" distR="0" wp14:anchorId="26806122" wp14:editId="2BE969F3">
-            <wp:extent cx="395593" cy="1345013"/>
-            <wp:effectExtent l="0" t="0" r="5080" b="0"/>
+          <wp:inline distT="0" distB="0" distL="0" distR="0" wp14:anchorId="384DF01E" wp14:editId="21018691">
+            <wp:extent cx="551597" cy="1875424"/>
+            <wp:effectExtent l="76200" t="76200" r="134620" b="125095"/>
             <wp:docPr id="26" name="Рисунок 26"/>
             <wp:cNvGraphicFramePr>
               <a:graphicFrameLocks xmlns:a="http://schemas.openxmlformats.org/drawingml/2006/main" noChangeAspect="1"/>
@@ -9342,11 +9331,25 @@
                   <pic:spPr>
                     <a:xfrm>
                       <a:off x="0" y="0"/>
-                      <a:ext cx="404258" cy="1374473"/>
+                      <a:ext cx="576769" cy="1961009"/>
                     </a:xfrm>
                     <a:prstGeom prst="rect">
                       <a:avLst/>
                     </a:prstGeom>
+                    <a:ln w="38100" cap="sq">
+                      <a:solidFill>
+                        <a:srgbClr val="000000"/>
+                      </a:solidFill>
+                      <a:prstDash val="solid"/>
+                      <a:miter lim="800000"/>
+                    </a:ln>
+                    <a:effectLst>
+                      <a:outerShdw blurRad="50800" dist="38100" dir="2700000" algn="tl" rotWithShape="0">
+                        <a:srgbClr val="000000">
+                          <a:alpha val="43000"/>
+                        </a:srgbClr>
+                      </a:outerShdw>
+                    </a:effectLst>
                   </pic:spPr>
                 </pic:pic>
               </a:graphicData>
@@ -9354,11 +9357,13 @@
           </wp:inline>
         </w:drawing>
       </w:r>
+    </w:p>
+    <w:p>
       <w:r>
         <w:rPr>
           <w:noProof/>
         </w:rPr>
-        <w:t xml:space="preserve"> </w:t>
+        <w:t xml:space="preserve">  </w:t>
       </w:r>
     </w:p>
     <w:p>
@@ -9368,10 +9373,11 @@
     </w:p>
     <w:p>
       <w:r>
+        <w:lastRenderedPageBreak/>
         <w:drawing>
-          <wp:inline distT="0" distB="0" distL="0" distR="0" wp14:anchorId="2CA1518A" wp14:editId="43C1E024">
+          <wp:inline distT="0" distB="0" distL="0" distR="0" wp14:anchorId="2CA1518A" wp14:editId="2AFC2124">
             <wp:extent cx="5591955" cy="781159"/>
-            <wp:effectExtent l="0" t="0" r="8890" b="0"/>
+            <wp:effectExtent l="76200" t="76200" r="142240" b="133350"/>
             <wp:docPr id="28" name="Рисунок 28"/>
             <wp:cNvGraphicFramePr>
               <a:graphicFrameLocks xmlns:a="http://schemas.openxmlformats.org/drawingml/2006/main" noChangeAspect="1"/>
@@ -9397,6 +9403,20 @@
                     <a:prstGeom prst="rect">
                       <a:avLst/>
                     </a:prstGeom>
+                    <a:ln w="38100" cap="sq">
+                      <a:solidFill>
+                        <a:srgbClr val="000000"/>
+                      </a:solidFill>
+                      <a:prstDash val="solid"/>
+                      <a:miter lim="800000"/>
+                    </a:ln>
+                    <a:effectLst>
+                      <a:outerShdw blurRad="50800" dist="38100" dir="2700000" algn="tl" rotWithShape="0">
+                        <a:srgbClr val="000000">
+                          <a:alpha val="43000"/>
+                        </a:srgbClr>
+                      </a:outerShdw>
+                    </a:effectLst>
                   </pic:spPr>
                 </pic:pic>
               </a:graphicData>
@@ -9407,16 +9427,15 @@
     </w:p>
     <w:p>
       <w:r>
-        <w:lastRenderedPageBreak/>
         <w:t>То получим:</w:t>
       </w:r>
     </w:p>
     <w:p>
       <w:r>
         <w:drawing>
-          <wp:inline distT="0" distB="0" distL="0" distR="0" wp14:anchorId="6DCD622E" wp14:editId="1180D062">
+          <wp:inline distT="0" distB="0" distL="0" distR="0" wp14:anchorId="6DCD622E" wp14:editId="2807272D">
             <wp:extent cx="4954137" cy="2924731"/>
-            <wp:effectExtent l="0" t="0" r="0" b="9525"/>
+            <wp:effectExtent l="76200" t="76200" r="132715" b="142875"/>
             <wp:docPr id="29" name="Рисунок 29"/>
             <wp:cNvGraphicFramePr>
               <a:graphicFrameLocks xmlns:a="http://schemas.openxmlformats.org/drawingml/2006/main" noChangeAspect="1"/>
@@ -9442,6 +9461,20 @@
                     <a:prstGeom prst="rect">
                       <a:avLst/>
                     </a:prstGeom>
+                    <a:ln w="38100" cap="sq">
+                      <a:solidFill>
+                        <a:srgbClr val="000000"/>
+                      </a:solidFill>
+                      <a:prstDash val="solid"/>
+                      <a:miter lim="800000"/>
+                    </a:ln>
+                    <a:effectLst>
+                      <a:outerShdw blurRad="50800" dist="38100" dir="2700000" algn="tl" rotWithShape="0">
+                        <a:srgbClr val="000000">
+                          <a:alpha val="43000"/>
+                        </a:srgbClr>
+                      </a:outerShdw>
+                    </a:effectLst>
                   </pic:spPr>
                 </pic:pic>
               </a:graphicData>
@@ -9466,9 +9499,9 @@
     <w:p>
       <w:r>
         <w:drawing>
-          <wp:inline distT="0" distB="0" distL="0" distR="0" wp14:anchorId="743122B3" wp14:editId="402BE7A4">
+          <wp:inline distT="0" distB="0" distL="0" distR="0" wp14:anchorId="743122B3" wp14:editId="259E5778">
             <wp:extent cx="2654490" cy="2665095"/>
-            <wp:effectExtent l="0" t="0" r="0" b="1905"/>
+            <wp:effectExtent l="76200" t="76200" r="127000" b="135255"/>
             <wp:docPr id="87" name="Рисунок 87"/>
             <wp:cNvGraphicFramePr>
               <a:graphicFrameLocks xmlns:a="http://schemas.openxmlformats.org/drawingml/2006/main" noChangeAspect="1"/>
@@ -9494,6 +9527,20 @@
                     <a:prstGeom prst="rect">
                       <a:avLst/>
                     </a:prstGeom>
+                    <a:ln w="38100" cap="sq">
+                      <a:solidFill>
+                        <a:srgbClr val="000000"/>
+                      </a:solidFill>
+                      <a:prstDash val="solid"/>
+                      <a:miter lim="800000"/>
+                    </a:ln>
+                    <a:effectLst>
+                      <a:outerShdw blurRad="50800" dist="38100" dir="2700000" algn="tl" rotWithShape="0">
+                        <a:srgbClr val="000000">
+                          <a:alpha val="43000"/>
+                        </a:srgbClr>
+                      </a:outerShdw>
+                    </a:effectLst>
                   </pic:spPr>
                 </pic:pic>
               </a:graphicData>
@@ -9503,9 +9550,9 @@
       </w:r>
       <w:r>
         <w:drawing>
-          <wp:inline distT="0" distB="0" distL="0" distR="0" wp14:anchorId="3D8764A1" wp14:editId="611B8B7D">
+          <wp:inline distT="0" distB="0" distL="0" distR="0" wp14:anchorId="3D8764A1" wp14:editId="3B9894AE">
             <wp:extent cx="2619546" cy="2664460"/>
-            <wp:effectExtent l="0" t="0" r="9525" b="2540"/>
+            <wp:effectExtent l="76200" t="76200" r="142875" b="135890"/>
             <wp:docPr id="88" name="Рисунок 88"/>
             <wp:cNvGraphicFramePr>
               <a:graphicFrameLocks xmlns:a="http://schemas.openxmlformats.org/drawingml/2006/main" noChangeAspect="1"/>
@@ -9531,6 +9578,20 @@
                     <a:prstGeom prst="rect">
                       <a:avLst/>
                     </a:prstGeom>
+                    <a:ln w="38100" cap="sq">
+                      <a:solidFill>
+                        <a:srgbClr val="000000"/>
+                      </a:solidFill>
+                      <a:prstDash val="solid"/>
+                      <a:miter lim="800000"/>
+                    </a:ln>
+                    <a:effectLst>
+                      <a:outerShdw blurRad="50800" dist="38100" dir="2700000" algn="tl" rotWithShape="0">
+                        <a:srgbClr val="000000">
+                          <a:alpha val="43000"/>
+                        </a:srgbClr>
+                      </a:outerShdw>
+                    </a:effectLst>
                   </pic:spPr>
                 </pic:pic>
               </a:graphicData>
@@ -9539,8 +9600,11 @@
         </w:drawing>
       </w:r>
     </w:p>
-    <w:p>
-      <w:r>
+    <w:p/>
+    <w:p/>
+    <w:p>
+      <w:r>
+        <w:lastRenderedPageBreak/>
         <w:t>Выполнение с задержкой:</w:t>
       </w:r>
     </w:p>
@@ -9551,11 +9615,10 @@
         </w:rPr>
       </w:pPr>
       <w:r>
-        <w:lastRenderedPageBreak/>
         <w:drawing>
-          <wp:inline distT="0" distB="0" distL="0" distR="0" wp14:anchorId="5B46330B" wp14:editId="72DED887">
-            <wp:extent cx="2900149" cy="1684153"/>
-            <wp:effectExtent l="0" t="0" r="0" b="0"/>
+          <wp:inline distT="0" distB="0" distL="0" distR="0" wp14:anchorId="5B46330B" wp14:editId="6E2AD64B">
+            <wp:extent cx="2790825" cy="1620667"/>
+            <wp:effectExtent l="76200" t="76200" r="123825" b="132080"/>
             <wp:docPr id="46" name="Рисунок 46"/>
             <wp:cNvGraphicFramePr>
               <a:graphicFrameLocks xmlns:a="http://schemas.openxmlformats.org/drawingml/2006/main" noChangeAspect="1"/>
@@ -9576,11 +9639,25 @@
                   <pic:spPr>
                     <a:xfrm>
                       <a:off x="0" y="0"/>
-                      <a:ext cx="2960237" cy="1719047"/>
+                      <a:ext cx="2855372" cy="1658150"/>
                     </a:xfrm>
                     <a:prstGeom prst="rect">
                       <a:avLst/>
                     </a:prstGeom>
+                    <a:ln w="38100" cap="sq">
+                      <a:solidFill>
+                        <a:srgbClr val="000000"/>
+                      </a:solidFill>
+                      <a:prstDash val="solid"/>
+                      <a:miter lim="800000"/>
+                    </a:ln>
+                    <a:effectLst>
+                      <a:outerShdw blurRad="50800" dist="38100" dir="2700000" algn="tl" rotWithShape="0">
+                        <a:srgbClr val="000000">
+                          <a:alpha val="43000"/>
+                        </a:srgbClr>
+                      </a:outerShdw>
+                    </a:effectLst>
                   </pic:spPr>
                 </pic:pic>
               </a:graphicData>
@@ -9590,9 +9667,9 @@
       </w:r>
       <w:r>
         <w:drawing>
-          <wp:inline distT="0" distB="0" distL="0" distR="0" wp14:anchorId="7716527F" wp14:editId="6754743D">
-            <wp:extent cx="2685093" cy="1684977"/>
-            <wp:effectExtent l="0" t="0" r="1270" b="0"/>
+          <wp:inline distT="0" distB="0" distL="0" distR="0" wp14:anchorId="7716527F" wp14:editId="0167533D">
+            <wp:extent cx="2571466" cy="1613672"/>
+            <wp:effectExtent l="76200" t="76200" r="133985" b="139065"/>
             <wp:docPr id="47" name="Рисунок 47"/>
             <wp:cNvGraphicFramePr>
               <a:graphicFrameLocks xmlns:a="http://schemas.openxmlformats.org/drawingml/2006/main" noChangeAspect="1"/>
@@ -9613,11 +9690,25 @@
                   <pic:spPr>
                     <a:xfrm>
                       <a:off x="0" y="0"/>
-                      <a:ext cx="2705321" cy="1697670"/>
+                      <a:ext cx="2594743" cy="1628279"/>
                     </a:xfrm>
                     <a:prstGeom prst="rect">
                       <a:avLst/>
                     </a:prstGeom>
+                    <a:ln w="38100" cap="sq">
+                      <a:solidFill>
+                        <a:srgbClr val="000000"/>
+                      </a:solidFill>
+                      <a:prstDash val="solid"/>
+                      <a:miter lim="800000"/>
+                    </a:ln>
+                    <a:effectLst>
+                      <a:outerShdw blurRad="50800" dist="38100" dir="2700000" algn="tl" rotWithShape="0">
+                        <a:srgbClr val="000000">
+                          <a:alpha val="43000"/>
+                        </a:srgbClr>
+                      </a:outerShdw>
+                    </a:effectLst>
                   </pic:spPr>
                 </pic:pic>
               </a:graphicData>
@@ -9636,9 +9727,9 @@
           <w:noProof/>
         </w:rPr>
         <w:drawing>
-          <wp:inline distT="0" distB="0" distL="0" distR="0" wp14:anchorId="3530BACB" wp14:editId="3C338CBF">
+          <wp:inline distT="0" distB="0" distL="0" distR="0" wp14:anchorId="3530BACB" wp14:editId="469CFAF4">
             <wp:extent cx="2790967" cy="1689433"/>
-            <wp:effectExtent l="0" t="0" r="0" b="6350"/>
+            <wp:effectExtent l="76200" t="76200" r="123825" b="139700"/>
             <wp:docPr id="52" name="Рисунок 52"/>
             <wp:cNvGraphicFramePr>
               <a:graphicFrameLocks xmlns:a="http://schemas.openxmlformats.org/drawingml/2006/main" noChangeAspect="1"/>
@@ -9664,6 +9755,20 @@
                     <a:prstGeom prst="rect">
                       <a:avLst/>
                     </a:prstGeom>
+                    <a:ln w="38100" cap="sq">
+                      <a:solidFill>
+                        <a:srgbClr val="000000"/>
+                      </a:solidFill>
+                      <a:prstDash val="solid"/>
+                      <a:miter lim="800000"/>
+                    </a:ln>
+                    <a:effectLst>
+                      <a:outerShdw blurRad="50800" dist="38100" dir="2700000" algn="tl" rotWithShape="0">
+                        <a:srgbClr val="000000">
+                          <a:alpha val="43000"/>
+                        </a:srgbClr>
+                      </a:outerShdw>
+                    </a:effectLst>
                   </pic:spPr>
                 </pic:pic>
               </a:graphicData>
@@ -9676,9 +9781,9 @@
           <w:noProof/>
         </w:rPr>
         <w:drawing>
-          <wp:inline distT="0" distB="0" distL="0" distR="0" wp14:anchorId="17E86A12" wp14:editId="6019614B">
+          <wp:inline distT="0" distB="0" distL="0" distR="0" wp14:anchorId="17E86A12" wp14:editId="4DA8769C">
             <wp:extent cx="2652507" cy="1692607"/>
-            <wp:effectExtent l="0" t="0" r="0" b="3175"/>
+            <wp:effectExtent l="76200" t="76200" r="128905" b="136525"/>
             <wp:docPr id="65" name="Рисунок 65"/>
             <wp:cNvGraphicFramePr>
               <a:graphicFrameLocks xmlns:a="http://schemas.openxmlformats.org/drawingml/2006/main" noChangeAspect="1"/>
@@ -9704,6 +9809,20 @@
                     <a:prstGeom prst="rect">
                       <a:avLst/>
                     </a:prstGeom>
+                    <a:ln w="38100" cap="sq">
+                      <a:solidFill>
+                        <a:srgbClr val="000000"/>
+                      </a:solidFill>
+                      <a:prstDash val="solid"/>
+                      <a:miter lim="800000"/>
+                    </a:ln>
+                    <a:effectLst>
+                      <a:outerShdw blurRad="50800" dist="38100" dir="2700000" algn="tl" rotWithShape="0">
+                        <a:srgbClr val="000000">
+                          <a:alpha val="43000"/>
+                        </a:srgbClr>
+                      </a:outerShdw>
+                    </a:effectLst>
                   </pic:spPr>
                 </pic:pic>
               </a:graphicData>
@@ -9729,9 +9848,9 @@
           <w:noProof/>
         </w:rPr>
         <w:drawing>
-          <wp:inline distT="0" distB="0" distL="0" distR="0" wp14:anchorId="1C3671D3" wp14:editId="3AA6E954">
-            <wp:extent cx="3036627" cy="1784473"/>
-            <wp:effectExtent l="0" t="0" r="0" b="6350"/>
+          <wp:inline distT="0" distB="0" distL="0" distR="0" wp14:anchorId="1C3671D3" wp14:editId="500751E3">
+            <wp:extent cx="2762534" cy="1784350"/>
+            <wp:effectExtent l="76200" t="76200" r="133350" b="139700"/>
             <wp:docPr id="66" name="Рисунок 66"/>
             <wp:cNvGraphicFramePr>
               <a:graphicFrameLocks xmlns:a="http://schemas.openxmlformats.org/drawingml/2006/main" noChangeAspect="1"/>
@@ -9743,20 +9862,55 @@
                     <pic:cNvPr id="1" name=""/>
                     <pic:cNvPicPr/>
                   </pic:nvPicPr>
-                  <pic:blipFill>
+                  <pic:blipFill rotWithShape="1">
                     <a:blip r:embed="rId29"/>
-                    <a:stretch>
-                      <a:fillRect/>
-                    </a:stretch>
+                    <a:srcRect r="9020"/>
+                    <a:stretch/>
                   </pic:blipFill>
-                  <pic:spPr>
+                  <pic:spPr bwMode="auto">
                     <a:xfrm>
                       <a:off x="0" y="0"/>
-                      <a:ext cx="3075195" cy="1807138"/>
+                      <a:ext cx="2797814" cy="1807138"/>
                     </a:xfrm>
                     <a:prstGeom prst="rect">
                       <a:avLst/>
                     </a:prstGeom>
+                    <a:ln w="38100" cap="sq" cmpd="sng" algn="ctr">
+                      <a:solidFill>
+                        <a:srgbClr val="000000"/>
+                      </a:solidFill>
+                      <a:prstDash val="solid"/>
+                      <a:miter lim="800000"/>
+                      <a:headEnd type="none" w="med" len="med"/>
+                      <a:tailEnd type="none" w="med" len="med"/>
+                      <a:extLst>
+                        <a:ext uri="{C807C97D-BFC1-408E-A445-0C87EB9F89A2}">
+                          <ask:lineSketchStyleProps xmlns:ask="http://schemas.microsoft.com/office/drawing/2018/sketchyshapes" sd="0">
+                            <a:custGeom>
+                              <a:avLst/>
+                              <a:gdLst/>
+                              <a:ahLst/>
+                              <a:cxnLst/>
+                              <a:rect l="0" t="0" r="0" b="0"/>
+                              <a:pathLst/>
+                            </a:custGeom>
+                            <ask:type/>
+                          </ask:lineSketchStyleProps>
+                        </a:ext>
+                      </a:extLst>
+                    </a:ln>
+                    <a:effectLst>
+                      <a:outerShdw blurRad="50800" dist="38100" dir="2700000" algn="tl" rotWithShape="0">
+                        <a:srgbClr val="000000">
+                          <a:alpha val="43000"/>
+                        </a:srgbClr>
+                      </a:outerShdw>
+                    </a:effectLst>
+                    <a:extLst>
+                      <a:ext uri="{53640926-AAD7-44D8-BBD7-CCE9431645EC}">
+                        <a14:shadowObscured xmlns:a14="http://schemas.microsoft.com/office/drawing/2010/main"/>
+                      </a:ext>
+                    </a:extLst>
                   </pic:spPr>
                 </pic:pic>
               </a:graphicData>
@@ -9769,9 +9923,9 @@
           <w:noProof/>
         </w:rPr>
         <w:drawing>
-          <wp:inline distT="0" distB="0" distL="0" distR="0" wp14:anchorId="0B89179A" wp14:editId="53AF3238">
+          <wp:inline distT="0" distB="0" distL="0" distR="0" wp14:anchorId="0B89179A" wp14:editId="21AB883C">
             <wp:extent cx="2702257" cy="1792841"/>
-            <wp:effectExtent l="0" t="0" r="3175" b="0"/>
+            <wp:effectExtent l="76200" t="76200" r="136525" b="131445"/>
             <wp:docPr id="67" name="Рисунок 67"/>
             <wp:cNvGraphicFramePr>
               <a:graphicFrameLocks xmlns:a="http://schemas.openxmlformats.org/drawingml/2006/main" noChangeAspect="1"/>
@@ -9797,6 +9951,20 @@
                     <a:prstGeom prst="rect">
                       <a:avLst/>
                     </a:prstGeom>
+                    <a:ln w="38100" cap="sq">
+                      <a:solidFill>
+                        <a:srgbClr val="000000"/>
+                      </a:solidFill>
+                      <a:prstDash val="solid"/>
+                      <a:miter lim="800000"/>
+                    </a:ln>
+                    <a:effectLst>
+                      <a:outerShdw blurRad="50800" dist="38100" dir="2700000" algn="tl" rotWithShape="0">
+                        <a:srgbClr val="000000">
+                          <a:alpha val="43000"/>
+                        </a:srgbClr>
+                      </a:outerShdw>
+                    </a:effectLst>
                   </pic:spPr>
                 </pic:pic>
               </a:graphicData>
@@ -9810,13 +9978,11 @@
         </w:rPr>
         <w:t xml:space="preserve"> </w:t>
       </w:r>
-    </w:p>
-    <w:p>
       <w:r>
         <w:drawing>
-          <wp:inline distT="0" distB="0" distL="0" distR="0" wp14:anchorId="135F1288" wp14:editId="2E986FF5">
-            <wp:extent cx="2941093" cy="1701221"/>
-            <wp:effectExtent l="0" t="0" r="0" b="0"/>
+          <wp:inline distT="0" distB="0" distL="0" distR="0" wp14:anchorId="381C8225" wp14:editId="38B9A460">
+            <wp:extent cx="2673824" cy="1546623"/>
+            <wp:effectExtent l="76200" t="76200" r="127000" b="130175"/>
             <wp:docPr id="68" name="Рисунок 68"/>
             <wp:cNvGraphicFramePr>
               <a:graphicFrameLocks xmlns:a="http://schemas.openxmlformats.org/drawingml/2006/main" noChangeAspect="1"/>
@@ -9837,11 +10003,25 @@
                   <pic:spPr>
                     <a:xfrm>
                       <a:off x="0" y="0"/>
-                      <a:ext cx="2988218" cy="1728479"/>
+                      <a:ext cx="2718842" cy="1572663"/>
                     </a:xfrm>
                     <a:prstGeom prst="rect">
                       <a:avLst/>
                     </a:prstGeom>
+                    <a:ln w="38100" cap="sq">
+                      <a:solidFill>
+                        <a:srgbClr val="000000"/>
+                      </a:solidFill>
+                      <a:prstDash val="solid"/>
+                      <a:miter lim="800000"/>
+                    </a:ln>
+                    <a:effectLst>
+                      <a:outerShdw blurRad="50800" dist="38100" dir="2700000" algn="tl" rotWithShape="0">
+                        <a:srgbClr val="000000">
+                          <a:alpha val="43000"/>
+                        </a:srgbClr>
+                      </a:outerShdw>
+                    </a:effectLst>
                   </pic:spPr>
                 </pic:pic>
               </a:graphicData>
@@ -9851,9 +10031,9 @@
       </w:r>
       <w:r>
         <w:drawing>
-          <wp:inline distT="0" distB="0" distL="0" distR="0" wp14:anchorId="037DE688" wp14:editId="67403A36">
-            <wp:extent cx="2952618" cy="1700708"/>
-            <wp:effectExtent l="0" t="0" r="635" b="0"/>
+          <wp:inline distT="0" distB="0" distL="0" distR="0" wp14:anchorId="27B1356B" wp14:editId="63FF6E6E">
+            <wp:extent cx="2646740" cy="1524522"/>
+            <wp:effectExtent l="76200" t="76200" r="134620" b="133350"/>
             <wp:docPr id="69" name="Рисунок 69"/>
             <wp:cNvGraphicFramePr>
               <a:graphicFrameLocks xmlns:a="http://schemas.openxmlformats.org/drawingml/2006/main" noChangeAspect="1"/>
@@ -9874,11 +10054,25 @@
                   <pic:spPr>
                     <a:xfrm>
                       <a:off x="0" y="0"/>
-                      <a:ext cx="3014957" cy="1736615"/>
+                      <a:ext cx="2717771" cy="1565436"/>
                     </a:xfrm>
                     <a:prstGeom prst="rect">
                       <a:avLst/>
                     </a:prstGeom>
+                    <a:ln w="38100" cap="sq">
+                      <a:solidFill>
+                        <a:srgbClr val="000000"/>
+                      </a:solidFill>
+                      <a:prstDash val="solid"/>
+                      <a:miter lim="800000"/>
+                    </a:ln>
+                    <a:effectLst>
+                      <a:outerShdw blurRad="50800" dist="38100" dir="2700000" algn="tl" rotWithShape="0">
+                        <a:srgbClr val="000000">
+                          <a:alpha val="43000"/>
+                        </a:srgbClr>
+                      </a:outerShdw>
+                    </a:effectLst>
                   </pic:spPr>
                 </pic:pic>
               </a:graphicData>
@@ -9889,6 +10083,7 @@
     </w:p>
     <w:p/>
     <w:p/>
+    <w:p/>
     <w:p>
       <w:pPr>
         <w:jc w:val="center"/>
@@ -9896,9 +10091,9 @@
       <w:r>
         <w:lastRenderedPageBreak/>
         <w:drawing>
-          <wp:inline distT="0" distB="0" distL="0" distR="0" wp14:anchorId="3D4062D9" wp14:editId="7B09B4C4">
+          <wp:inline distT="0" distB="0" distL="0" distR="0" wp14:anchorId="3D4062D9" wp14:editId="11816ACE">
             <wp:extent cx="2179698" cy="2306472"/>
-            <wp:effectExtent l="0" t="0" r="0" b="0"/>
+            <wp:effectExtent l="76200" t="76200" r="125730" b="132080"/>
             <wp:docPr id="70" name="Рисунок 70"/>
             <wp:cNvGraphicFramePr>
               <a:graphicFrameLocks xmlns:a="http://schemas.openxmlformats.org/drawingml/2006/main" noChangeAspect="1"/>
@@ -9924,6 +10119,20 @@
                     <a:prstGeom prst="rect">
                       <a:avLst/>
                     </a:prstGeom>
+                    <a:ln w="38100" cap="sq">
+                      <a:solidFill>
+                        <a:srgbClr val="000000"/>
+                      </a:solidFill>
+                      <a:prstDash val="solid"/>
+                      <a:miter lim="800000"/>
+                    </a:ln>
+                    <a:effectLst>
+                      <a:outerShdw blurRad="50800" dist="38100" dir="2700000" algn="tl" rotWithShape="0">
+                        <a:srgbClr val="000000">
+                          <a:alpha val="43000"/>
+                        </a:srgbClr>
+                      </a:outerShdw>
+                    </a:effectLst>
                   </pic:spPr>
                 </pic:pic>
               </a:graphicData>
@@ -9933,9 +10142,9 @@
       </w:r>
       <w:r>
         <w:drawing>
-          <wp:inline distT="0" distB="0" distL="0" distR="0" wp14:anchorId="19D0E1BF" wp14:editId="626BA234">
+          <wp:inline distT="0" distB="0" distL="0" distR="0" wp14:anchorId="19D0E1BF" wp14:editId="5012A2C5">
             <wp:extent cx="2156346" cy="2283431"/>
-            <wp:effectExtent l="0" t="0" r="0" b="3175"/>
+            <wp:effectExtent l="76200" t="76200" r="130175" b="136525"/>
             <wp:docPr id="71" name="Рисунок 71"/>
             <wp:cNvGraphicFramePr>
               <a:graphicFrameLocks xmlns:a="http://schemas.openxmlformats.org/drawingml/2006/main" noChangeAspect="1"/>
@@ -9961,6 +10170,20 @@
                     <a:prstGeom prst="rect">
                       <a:avLst/>
                     </a:prstGeom>
+                    <a:ln w="38100" cap="sq">
+                      <a:solidFill>
+                        <a:srgbClr val="000000"/>
+                      </a:solidFill>
+                      <a:prstDash val="solid"/>
+                      <a:miter lim="800000"/>
+                    </a:ln>
+                    <a:effectLst>
+                      <a:outerShdw blurRad="50800" dist="38100" dir="2700000" algn="tl" rotWithShape="0">
+                        <a:srgbClr val="000000">
+                          <a:alpha val="43000"/>
+                        </a:srgbClr>
+                      </a:outerShdw>
+                    </a:effectLst>
                   </pic:spPr>
                 </pic:pic>
               </a:graphicData>
@@ -9973,9 +10196,9 @@
           <w:noProof/>
         </w:rPr>
         <w:drawing>
-          <wp:inline distT="0" distB="0" distL="0" distR="0" wp14:anchorId="47B6719B" wp14:editId="346ECA96">
+          <wp:inline distT="0" distB="0" distL="0" distR="0" wp14:anchorId="47B6719B" wp14:editId="30E5C581">
             <wp:extent cx="2176818" cy="2429086"/>
-            <wp:effectExtent l="0" t="0" r="0" b="9525"/>
+            <wp:effectExtent l="76200" t="76200" r="128270" b="142875"/>
             <wp:docPr id="72" name="Рисунок 72"/>
             <wp:cNvGraphicFramePr>
               <a:graphicFrameLocks xmlns:a="http://schemas.openxmlformats.org/drawingml/2006/main" noChangeAspect="1"/>
@@ -10001,6 +10224,20 @@
                     <a:prstGeom prst="rect">
                       <a:avLst/>
                     </a:prstGeom>
+                    <a:ln w="38100" cap="sq">
+                      <a:solidFill>
+                        <a:srgbClr val="000000"/>
+                      </a:solidFill>
+                      <a:prstDash val="solid"/>
+                      <a:miter lim="800000"/>
+                    </a:ln>
+                    <a:effectLst>
+                      <a:outerShdw blurRad="50800" dist="38100" dir="2700000" algn="tl" rotWithShape="0">
+                        <a:srgbClr val="000000">
+                          <a:alpha val="43000"/>
+                        </a:srgbClr>
+                      </a:outerShdw>
+                    </a:effectLst>
                   </pic:spPr>
                 </pic:pic>
               </a:graphicData>
@@ -10013,9 +10250,9 @@
           <w:noProof/>
         </w:rPr>
         <w:drawing>
-          <wp:inline distT="0" distB="0" distL="0" distR="0" wp14:anchorId="11C314EB" wp14:editId="4DF73BFD">
-            <wp:extent cx="2540635" cy="2440398"/>
-            <wp:effectExtent l="0" t="0" r="0" b="0"/>
+          <wp:inline distT="0" distB="0" distL="0" distR="0" wp14:anchorId="11C314EB" wp14:editId="03CA46BC">
+            <wp:extent cx="2540538" cy="2440305"/>
+            <wp:effectExtent l="76200" t="76200" r="127000" b="131445"/>
             <wp:docPr id="73" name="Рисунок 73"/>
             <wp:cNvGraphicFramePr>
               <a:graphicFrameLocks xmlns:a="http://schemas.openxmlformats.org/drawingml/2006/main" noChangeAspect="1"/>
@@ -10036,11 +10273,25 @@
                   <pic:spPr>
                     <a:xfrm>
                       <a:off x="0" y="0"/>
-                      <a:ext cx="2563839" cy="2462687"/>
+                      <a:ext cx="2569761" cy="2468375"/>
                     </a:xfrm>
                     <a:prstGeom prst="rect">
                       <a:avLst/>
                     </a:prstGeom>
+                    <a:ln w="38100" cap="sq">
+                      <a:solidFill>
+                        <a:srgbClr val="000000"/>
+                      </a:solidFill>
+                      <a:prstDash val="solid"/>
+                      <a:miter lim="800000"/>
+                    </a:ln>
+                    <a:effectLst>
+                      <a:outerShdw blurRad="50800" dist="38100" dir="2700000" algn="tl" rotWithShape="0">
+                        <a:srgbClr val="000000">
+                          <a:alpha val="43000"/>
+                        </a:srgbClr>
+                      </a:outerShdw>
+                    </a:effectLst>
                   </pic:spPr>
                 </pic:pic>
               </a:graphicData>
@@ -10053,9 +10304,9 @@
           <w:noProof/>
         </w:rPr>
         <w:drawing>
-          <wp:inline distT="0" distB="0" distL="0" distR="0" wp14:anchorId="554045BC" wp14:editId="2A45E730">
+          <wp:inline distT="0" distB="0" distL="0" distR="0" wp14:anchorId="554045BC" wp14:editId="43050F50">
             <wp:extent cx="2456597" cy="2516979"/>
-            <wp:effectExtent l="0" t="0" r="1270" b="0"/>
+            <wp:effectExtent l="76200" t="76200" r="134620" b="131445"/>
             <wp:docPr id="74" name="Рисунок 74"/>
             <wp:cNvGraphicFramePr>
               <a:graphicFrameLocks xmlns:a="http://schemas.openxmlformats.org/drawingml/2006/main" noChangeAspect="1"/>
@@ -10081,6 +10332,20 @@
                     <a:prstGeom prst="rect">
                       <a:avLst/>
                     </a:prstGeom>
+                    <a:ln w="38100" cap="sq">
+                      <a:solidFill>
+                        <a:srgbClr val="000000"/>
+                      </a:solidFill>
+                      <a:prstDash val="solid"/>
+                      <a:miter lim="800000"/>
+                    </a:ln>
+                    <a:effectLst>
+                      <a:outerShdw blurRad="50800" dist="38100" dir="2700000" algn="tl" rotWithShape="0">
+                        <a:srgbClr val="000000">
+                          <a:alpha val="43000"/>
+                        </a:srgbClr>
+                      </a:outerShdw>
+                    </a:effectLst>
                   </pic:spPr>
                 </pic:pic>
               </a:graphicData>
@@ -10093,9 +10358,9 @@
           <w:noProof/>
         </w:rPr>
         <w:drawing>
-          <wp:inline distT="0" distB="0" distL="0" distR="0" wp14:anchorId="61B059F8" wp14:editId="21FA7FC0">
+          <wp:inline distT="0" distB="0" distL="0" distR="0" wp14:anchorId="61B059F8" wp14:editId="301EA7EB">
             <wp:extent cx="2470245" cy="2535480"/>
-            <wp:effectExtent l="0" t="0" r="6350" b="0"/>
+            <wp:effectExtent l="76200" t="76200" r="139700" b="132080"/>
             <wp:docPr id="75" name="Рисунок 75"/>
             <wp:cNvGraphicFramePr>
               <a:graphicFrameLocks xmlns:a="http://schemas.openxmlformats.org/drawingml/2006/main" noChangeAspect="1"/>
@@ -10121,6 +10386,20 @@
                     <a:prstGeom prst="rect">
                       <a:avLst/>
                     </a:prstGeom>
+                    <a:ln w="38100" cap="sq">
+                      <a:solidFill>
+                        <a:srgbClr val="000000"/>
+                      </a:solidFill>
+                      <a:prstDash val="solid"/>
+                      <a:miter lim="800000"/>
+                    </a:ln>
+                    <a:effectLst>
+                      <a:outerShdw blurRad="50800" dist="38100" dir="2700000" algn="tl" rotWithShape="0">
+                        <a:srgbClr val="000000">
+                          <a:alpha val="43000"/>
+                        </a:srgbClr>
+                      </a:outerShdw>
+                    </a:effectLst>
                   </pic:spPr>
                 </pic:pic>
               </a:graphicData>
@@ -10134,9 +10413,9 @@
         </w:rPr>
         <w:lastRenderedPageBreak/>
         <w:drawing>
-          <wp:inline distT="0" distB="0" distL="0" distR="0" wp14:anchorId="68B56519" wp14:editId="7016C31B">
+          <wp:inline distT="0" distB="0" distL="0" distR="0" wp14:anchorId="68B56519" wp14:editId="1D53D8FC">
             <wp:extent cx="2198514" cy="2532608"/>
-            <wp:effectExtent l="0" t="0" r="0" b="1270"/>
+            <wp:effectExtent l="76200" t="76200" r="125730" b="134620"/>
             <wp:docPr id="76" name="Рисунок 76"/>
             <wp:cNvGraphicFramePr>
               <a:graphicFrameLocks xmlns:a="http://schemas.openxmlformats.org/drawingml/2006/main" noChangeAspect="1"/>
@@ -10162,6 +10441,20 @@
                     <a:prstGeom prst="rect">
                       <a:avLst/>
                     </a:prstGeom>
+                    <a:ln w="38100" cap="sq">
+                      <a:solidFill>
+                        <a:srgbClr val="000000"/>
+                      </a:solidFill>
+                      <a:prstDash val="solid"/>
+                      <a:miter lim="800000"/>
+                    </a:ln>
+                    <a:effectLst>
+                      <a:outerShdw blurRad="50800" dist="38100" dir="2700000" algn="tl" rotWithShape="0">
+                        <a:srgbClr val="000000">
+                          <a:alpha val="43000"/>
+                        </a:srgbClr>
+                      </a:outerShdw>
+                    </a:effectLst>
                   </pic:spPr>
                 </pic:pic>
               </a:graphicData>
@@ -10174,9 +10467,9 @@
           <w:noProof/>
         </w:rPr>
         <w:drawing>
-          <wp:inline distT="0" distB="0" distL="0" distR="0" wp14:anchorId="729BFF81" wp14:editId="2E1AE82C">
+          <wp:inline distT="0" distB="0" distL="0" distR="0" wp14:anchorId="729BFF81" wp14:editId="1302A0B2">
             <wp:extent cx="2575199" cy="2531660"/>
-            <wp:effectExtent l="0" t="0" r="0" b="2540"/>
+            <wp:effectExtent l="76200" t="76200" r="130175" b="135890"/>
             <wp:docPr id="77" name="Рисунок 77"/>
             <wp:cNvGraphicFramePr>
               <a:graphicFrameLocks xmlns:a="http://schemas.openxmlformats.org/drawingml/2006/main" noChangeAspect="1"/>
@@ -10202,6 +10495,20 @@
                     <a:prstGeom prst="rect">
                       <a:avLst/>
                     </a:prstGeom>
+                    <a:ln w="38100" cap="sq">
+                      <a:solidFill>
+                        <a:srgbClr val="000000"/>
+                      </a:solidFill>
+                      <a:prstDash val="solid"/>
+                      <a:miter lim="800000"/>
+                    </a:ln>
+                    <a:effectLst>
+                      <a:outerShdw blurRad="50800" dist="38100" dir="2700000" algn="tl" rotWithShape="0">
+                        <a:srgbClr val="000000">
+                          <a:alpha val="43000"/>
+                        </a:srgbClr>
+                      </a:outerShdw>
+                    </a:effectLst>
                   </pic:spPr>
                 </pic:pic>
               </a:graphicData>
@@ -10214,9 +10521,9 @@
           <w:noProof/>
         </w:rPr>
         <w:drawing>
-          <wp:inline distT="0" distB="0" distL="0" distR="0" wp14:anchorId="299E3062" wp14:editId="1FAD2F42">
+          <wp:inline distT="0" distB="0" distL="0" distR="0" wp14:anchorId="299E3062" wp14:editId="7EBFD7E7">
             <wp:extent cx="2579427" cy="2734580"/>
-            <wp:effectExtent l="0" t="0" r="0" b="8890"/>
+            <wp:effectExtent l="76200" t="76200" r="125730" b="142240"/>
             <wp:docPr id="78" name="Рисунок 78"/>
             <wp:cNvGraphicFramePr>
               <a:graphicFrameLocks xmlns:a="http://schemas.openxmlformats.org/drawingml/2006/main" noChangeAspect="1"/>
@@ -10242,6 +10549,20 @@
                     <a:prstGeom prst="rect">
                       <a:avLst/>
                     </a:prstGeom>
+                    <a:ln w="38100" cap="sq">
+                      <a:solidFill>
+                        <a:srgbClr val="000000"/>
+                      </a:solidFill>
+                      <a:prstDash val="solid"/>
+                      <a:miter lim="800000"/>
+                    </a:ln>
+                    <a:effectLst>
+                      <a:outerShdw blurRad="50800" dist="38100" dir="2700000" algn="tl" rotWithShape="0">
+                        <a:srgbClr val="000000">
+                          <a:alpha val="43000"/>
+                        </a:srgbClr>
+                      </a:outerShdw>
+                    </a:effectLst>
                   </pic:spPr>
                 </pic:pic>
               </a:graphicData>
@@ -10254,9 +10575,9 @@
           <w:noProof/>
         </w:rPr>
         <w:drawing>
-          <wp:inline distT="0" distB="0" distL="0" distR="0" wp14:anchorId="584F7B2C" wp14:editId="1ED61967">
+          <wp:inline distT="0" distB="0" distL="0" distR="0" wp14:anchorId="584F7B2C" wp14:editId="19CB476E">
             <wp:extent cx="2585771" cy="2742783"/>
-            <wp:effectExtent l="0" t="0" r="5080" b="635"/>
+            <wp:effectExtent l="76200" t="76200" r="138430" b="133985"/>
             <wp:docPr id="79" name="Рисунок 79"/>
             <wp:cNvGraphicFramePr>
               <a:graphicFrameLocks xmlns:a="http://schemas.openxmlformats.org/drawingml/2006/main" noChangeAspect="1"/>
@@ -10282,6 +10603,20 @@
                     <a:prstGeom prst="rect">
                       <a:avLst/>
                     </a:prstGeom>
+                    <a:ln w="38100" cap="sq">
+                      <a:solidFill>
+                        <a:srgbClr val="000000"/>
+                      </a:solidFill>
+                      <a:prstDash val="solid"/>
+                      <a:miter lim="800000"/>
+                    </a:ln>
+                    <a:effectLst>
+                      <a:outerShdw blurRad="50800" dist="38100" dir="2700000" algn="tl" rotWithShape="0">
+                        <a:srgbClr val="000000">
+                          <a:alpha val="43000"/>
+                        </a:srgbClr>
+                      </a:outerShdw>
+                    </a:effectLst>
                   </pic:spPr>
                 </pic:pic>
               </a:graphicData>
@@ -10294,9 +10629,9 @@
           <w:noProof/>
         </w:rPr>
         <w:drawing>
-          <wp:inline distT="0" distB="0" distL="0" distR="0" wp14:anchorId="200D7F6B" wp14:editId="3E5BF561">
+          <wp:inline distT="0" distB="0" distL="0" distR="0" wp14:anchorId="200D7F6B" wp14:editId="1664101D">
             <wp:extent cx="2155825" cy="2272353"/>
-            <wp:effectExtent l="0" t="0" r="0" b="0"/>
+            <wp:effectExtent l="76200" t="76200" r="130175" b="128270"/>
             <wp:docPr id="80" name="Рисунок 80"/>
             <wp:cNvGraphicFramePr>
               <a:graphicFrameLocks xmlns:a="http://schemas.openxmlformats.org/drawingml/2006/main" noChangeAspect="1"/>
@@ -10322,6 +10657,20 @@
                     <a:prstGeom prst="rect">
                       <a:avLst/>
                     </a:prstGeom>
+                    <a:ln w="38100" cap="sq">
+                      <a:solidFill>
+                        <a:srgbClr val="000000"/>
+                      </a:solidFill>
+                      <a:prstDash val="solid"/>
+                      <a:miter lim="800000"/>
+                    </a:ln>
+                    <a:effectLst>
+                      <a:outerShdw blurRad="50800" dist="38100" dir="2700000" algn="tl" rotWithShape="0">
+                        <a:srgbClr val="000000">
+                          <a:alpha val="43000"/>
+                        </a:srgbClr>
+                      </a:outerShdw>
+                    </a:effectLst>
                   </pic:spPr>
                 </pic:pic>
               </a:graphicData>
@@ -10334,9 +10683,9 @@
           <w:noProof/>
         </w:rPr>
         <w:drawing>
-          <wp:inline distT="0" distB="0" distL="0" distR="0" wp14:anchorId="00939871" wp14:editId="4695005F">
+          <wp:inline distT="0" distB="0" distL="0" distR="0" wp14:anchorId="00939871" wp14:editId="5CFF89E8">
             <wp:extent cx="2103120" cy="2265224"/>
-            <wp:effectExtent l="0" t="0" r="0" b="1905"/>
+            <wp:effectExtent l="76200" t="76200" r="125730" b="135255"/>
             <wp:docPr id="81" name="Рисунок 81"/>
             <wp:cNvGraphicFramePr>
               <a:graphicFrameLocks xmlns:a="http://schemas.openxmlformats.org/drawingml/2006/main" noChangeAspect="1"/>
@@ -10362,6 +10711,20 @@
                     <a:prstGeom prst="rect">
                       <a:avLst/>
                     </a:prstGeom>
+                    <a:ln w="38100" cap="sq">
+                      <a:solidFill>
+                        <a:srgbClr val="000000"/>
+                      </a:solidFill>
+                      <a:prstDash val="solid"/>
+                      <a:miter lim="800000"/>
+                    </a:ln>
+                    <a:effectLst>
+                      <a:outerShdw blurRad="50800" dist="38100" dir="2700000" algn="tl" rotWithShape="0">
+                        <a:srgbClr val="000000">
+                          <a:alpha val="43000"/>
+                        </a:srgbClr>
+                      </a:outerShdw>
+                    </a:effectLst>
                   </pic:spPr>
                 </pic:pic>
               </a:graphicData>
@@ -10375,9 +10738,9 @@
         </w:rPr>
         <w:lastRenderedPageBreak/>
         <w:drawing>
-          <wp:inline distT="0" distB="0" distL="0" distR="0" wp14:anchorId="3EDDD2AA" wp14:editId="5F95E3EF">
+          <wp:inline distT="0" distB="0" distL="0" distR="0" wp14:anchorId="3EDDD2AA" wp14:editId="724B7A67">
             <wp:extent cx="2121172" cy="2355973"/>
-            <wp:effectExtent l="0" t="0" r="0" b="6350"/>
+            <wp:effectExtent l="76200" t="76200" r="127000" b="139700"/>
             <wp:docPr id="82" name="Рисунок 82"/>
             <wp:cNvGraphicFramePr>
               <a:graphicFrameLocks xmlns:a="http://schemas.openxmlformats.org/drawingml/2006/main" noChangeAspect="1"/>
@@ -10403,6 +10766,20 @@
                     <a:prstGeom prst="rect">
                       <a:avLst/>
                     </a:prstGeom>
+                    <a:ln w="38100" cap="sq">
+                      <a:solidFill>
+                        <a:srgbClr val="000000"/>
+                      </a:solidFill>
+                      <a:prstDash val="solid"/>
+                      <a:miter lim="800000"/>
+                    </a:ln>
+                    <a:effectLst>
+                      <a:outerShdw blurRad="50800" dist="38100" dir="2700000" algn="tl" rotWithShape="0">
+                        <a:srgbClr val="000000">
+                          <a:alpha val="43000"/>
+                        </a:srgbClr>
+                      </a:outerShdw>
+                    </a:effectLst>
                   </pic:spPr>
                 </pic:pic>
               </a:graphicData>
@@ -10415,9 +10792,9 @@
           <w:noProof/>
         </w:rPr>
         <w:drawing>
-          <wp:inline distT="0" distB="0" distL="0" distR="0" wp14:anchorId="5AB1CE12" wp14:editId="5B72F2F3">
+          <wp:inline distT="0" distB="0" distL="0" distR="0" wp14:anchorId="5AB1CE12" wp14:editId="0061183C">
             <wp:extent cx="2094299" cy="2361063"/>
-            <wp:effectExtent l="0" t="0" r="1270" b="1270"/>
+            <wp:effectExtent l="76200" t="76200" r="134620" b="134620"/>
             <wp:docPr id="83" name="Рисунок 83"/>
             <wp:cNvGraphicFramePr>
               <a:graphicFrameLocks xmlns:a="http://schemas.openxmlformats.org/drawingml/2006/main" noChangeAspect="1"/>
@@ -10443,6 +10820,20 @@
                     <a:prstGeom prst="rect">
                       <a:avLst/>
                     </a:prstGeom>
+                    <a:ln w="38100" cap="sq">
+                      <a:solidFill>
+                        <a:srgbClr val="000000"/>
+                      </a:solidFill>
+                      <a:prstDash val="solid"/>
+                      <a:miter lim="800000"/>
+                    </a:ln>
+                    <a:effectLst>
+                      <a:outerShdw blurRad="50800" dist="38100" dir="2700000" algn="tl" rotWithShape="0">
+                        <a:srgbClr val="000000">
+                          <a:alpha val="43000"/>
+                        </a:srgbClr>
+                      </a:outerShdw>
+                    </a:effectLst>
                   </pic:spPr>
                 </pic:pic>
               </a:graphicData>
@@ -10455,9 +10846,9 @@
           <w:noProof/>
         </w:rPr>
         <w:drawing>
-          <wp:inline distT="0" distB="0" distL="0" distR="0" wp14:anchorId="134FE2DF" wp14:editId="01574726">
-            <wp:extent cx="3125337" cy="3101975"/>
-            <wp:effectExtent l="0" t="0" r="0" b="3175"/>
+          <wp:inline distT="0" distB="0" distL="0" distR="0" wp14:anchorId="134FE2DF" wp14:editId="6D71B95F">
+            <wp:extent cx="2542706" cy="2523699"/>
+            <wp:effectExtent l="76200" t="76200" r="124460" b="124460"/>
             <wp:docPr id="84" name="Рисунок 84"/>
             <wp:cNvGraphicFramePr>
               <a:graphicFrameLocks xmlns:a="http://schemas.openxmlformats.org/drawingml/2006/main" noChangeAspect="1"/>
@@ -10478,11 +10869,25 @@
                   <pic:spPr>
                     <a:xfrm>
                       <a:off x="0" y="0"/>
-                      <a:ext cx="3169971" cy="3146276"/>
+                      <a:ext cx="2595727" cy="2576323"/>
                     </a:xfrm>
                     <a:prstGeom prst="rect">
                       <a:avLst/>
                     </a:prstGeom>
+                    <a:ln w="38100" cap="sq">
+                      <a:solidFill>
+                        <a:srgbClr val="000000"/>
+                      </a:solidFill>
+                      <a:prstDash val="solid"/>
+                      <a:miter lim="800000"/>
+                    </a:ln>
+                    <a:effectLst>
+                      <a:outerShdw blurRad="50800" dist="38100" dir="2700000" algn="tl" rotWithShape="0">
+                        <a:srgbClr val="000000">
+                          <a:alpha val="43000"/>
+                        </a:srgbClr>
+                      </a:outerShdw>
+                    </a:effectLst>
                   </pic:spPr>
                 </pic:pic>
               </a:graphicData>
@@ -10495,9 +10900,9 @@
           <w:noProof/>
         </w:rPr>
         <w:drawing>
-          <wp:inline distT="0" distB="0" distL="0" distR="0" wp14:anchorId="60FD3AA3" wp14:editId="1DF06616">
-            <wp:extent cx="2683500" cy="3111885"/>
-            <wp:effectExtent l="0" t="0" r="3175" b="0"/>
+          <wp:inline distT="0" distB="0" distL="0" distR="0" wp14:anchorId="60FD3AA3" wp14:editId="0E181C48">
+            <wp:extent cx="2183074" cy="2531574"/>
+            <wp:effectExtent l="76200" t="76200" r="141605" b="135890"/>
             <wp:docPr id="85" name="Рисунок 85"/>
             <wp:cNvGraphicFramePr>
               <a:graphicFrameLocks xmlns:a="http://schemas.openxmlformats.org/drawingml/2006/main" noChangeAspect="1"/>
@@ -10518,11 +10923,25 @@
                   <pic:spPr>
                     <a:xfrm>
                       <a:off x="0" y="0"/>
-                      <a:ext cx="2684537" cy="3113088"/>
+                      <a:ext cx="2214071" cy="2567520"/>
                     </a:xfrm>
                     <a:prstGeom prst="rect">
                       <a:avLst/>
                     </a:prstGeom>
+                    <a:ln w="38100" cap="sq">
+                      <a:solidFill>
+                        <a:srgbClr val="000000"/>
+                      </a:solidFill>
+                      <a:prstDash val="solid"/>
+                      <a:miter lim="800000"/>
+                    </a:ln>
+                    <a:effectLst>
+                      <a:outerShdw blurRad="50800" dist="38100" dir="2700000" algn="tl" rotWithShape="0">
+                        <a:srgbClr val="000000">
+                          <a:alpha val="43000"/>
+                        </a:srgbClr>
+                      </a:outerShdw>
+                    </a:effectLst>
                   </pic:spPr>
                 </pic:pic>
               </a:graphicData>
@@ -10534,11 +10953,10 @@
         <w:rPr>
           <w:noProof/>
         </w:rPr>
-        <w:lastRenderedPageBreak/>
         <w:drawing>
-          <wp:inline distT="0" distB="0" distL="0" distR="0" wp14:anchorId="2AD73F99" wp14:editId="6E405771">
-            <wp:extent cx="3992524" cy="4476465"/>
-            <wp:effectExtent l="0" t="0" r="8255" b="635"/>
+          <wp:inline distT="0" distB="0" distL="0" distR="0" wp14:anchorId="2AD73F99" wp14:editId="712A806F">
+            <wp:extent cx="3163792" cy="3547281"/>
+            <wp:effectExtent l="76200" t="76200" r="132080" b="129540"/>
             <wp:docPr id="86" name="Рисунок 86"/>
             <wp:cNvGraphicFramePr>
               <a:graphicFrameLocks xmlns:a="http://schemas.openxmlformats.org/drawingml/2006/main" noChangeAspect="1"/>
@@ -10559,11 +10977,25 @@
                   <pic:spPr>
                     <a:xfrm>
                       <a:off x="0" y="0"/>
-                      <a:ext cx="4041386" cy="4531249"/>
+                      <a:ext cx="3237709" cy="3630158"/>
                     </a:xfrm>
                     <a:prstGeom prst="rect">
                       <a:avLst/>
                     </a:prstGeom>
+                    <a:ln w="38100" cap="sq">
+                      <a:solidFill>
+                        <a:srgbClr val="000000"/>
+                      </a:solidFill>
+                      <a:prstDash val="solid"/>
+                      <a:miter lim="800000"/>
+                    </a:ln>
+                    <a:effectLst>
+                      <a:outerShdw blurRad="50800" dist="38100" dir="2700000" algn="tl" rotWithShape="0">
+                        <a:srgbClr val="000000">
+                          <a:alpha val="43000"/>
+                        </a:srgbClr>
+                      </a:outerShdw>
+                    </a:effectLst>
                   </pic:spPr>
                 </pic:pic>
               </a:graphicData>
@@ -10573,25 +11005,853 @@
       </w:r>
     </w:p>
     <w:p/>
+    <w:p>
+      <w:r>
+        <w:drawing>
+          <wp:inline distT="0" distB="0" distL="0" distR="0" wp14:anchorId="0C69A086" wp14:editId="671C9C89">
+            <wp:extent cx="2701120" cy="1682841"/>
+            <wp:effectExtent l="76200" t="76200" r="137795" b="127000"/>
+            <wp:docPr id="89" name="Рисунок 89"/>
+            <wp:cNvGraphicFramePr>
+              <a:graphicFrameLocks xmlns:a="http://schemas.openxmlformats.org/drawingml/2006/main" noChangeAspect="1"/>
+            </wp:cNvGraphicFramePr>
+            <a:graphic xmlns:a="http://schemas.openxmlformats.org/drawingml/2006/main">
+              <a:graphicData uri="http://schemas.openxmlformats.org/drawingml/2006/picture">
+                <pic:pic xmlns:pic="http://schemas.openxmlformats.org/drawingml/2006/picture">
+                  <pic:nvPicPr>
+                    <pic:cNvPr id="1" name=""/>
+                    <pic:cNvPicPr/>
+                  </pic:nvPicPr>
+                  <pic:blipFill>
+                    <a:blip r:embed="rId50"/>
+                    <a:stretch>
+                      <a:fillRect/>
+                    </a:stretch>
+                  </pic:blipFill>
+                  <pic:spPr>
+                    <a:xfrm>
+                      <a:off x="0" y="0"/>
+                      <a:ext cx="2733903" cy="1703265"/>
+                    </a:xfrm>
+                    <a:prstGeom prst="rect">
+                      <a:avLst/>
+                    </a:prstGeom>
+                    <a:ln w="38100" cap="sq">
+                      <a:solidFill>
+                        <a:srgbClr val="000000"/>
+                      </a:solidFill>
+                      <a:prstDash val="solid"/>
+                      <a:miter lim="800000"/>
+                    </a:ln>
+                    <a:effectLst>
+                      <a:outerShdw blurRad="50800" dist="38100" dir="2700000" algn="tl" rotWithShape="0">
+                        <a:srgbClr val="000000">
+                          <a:alpha val="43000"/>
+                        </a:srgbClr>
+                      </a:outerShdw>
+                    </a:effectLst>
+                  </pic:spPr>
+                </pic:pic>
+              </a:graphicData>
+            </a:graphic>
+          </wp:inline>
+        </w:drawing>
+      </w:r>
+      <w:r>
+        <w:drawing>
+          <wp:inline distT="0" distB="0" distL="0" distR="0" wp14:anchorId="27EF9CFC" wp14:editId="631D4A1D">
+            <wp:extent cx="2732339" cy="1676542"/>
+            <wp:effectExtent l="76200" t="76200" r="125730" b="133350"/>
+            <wp:docPr id="90" name="Рисунок 90"/>
+            <wp:cNvGraphicFramePr>
+              <a:graphicFrameLocks xmlns:a="http://schemas.openxmlformats.org/drawingml/2006/main" noChangeAspect="1"/>
+            </wp:cNvGraphicFramePr>
+            <a:graphic xmlns:a="http://schemas.openxmlformats.org/drawingml/2006/main">
+              <a:graphicData uri="http://schemas.openxmlformats.org/drawingml/2006/picture">
+                <pic:pic xmlns:pic="http://schemas.openxmlformats.org/drawingml/2006/picture">
+                  <pic:nvPicPr>
+                    <pic:cNvPr id="1" name=""/>
+                    <pic:cNvPicPr/>
+                  </pic:nvPicPr>
+                  <pic:blipFill>
+                    <a:blip r:embed="rId51"/>
+                    <a:stretch>
+                      <a:fillRect/>
+                    </a:stretch>
+                  </pic:blipFill>
+                  <pic:spPr>
+                    <a:xfrm>
+                      <a:off x="0" y="0"/>
+                      <a:ext cx="2796780" cy="1716083"/>
+                    </a:xfrm>
+                    <a:prstGeom prst="rect">
+                      <a:avLst/>
+                    </a:prstGeom>
+                    <a:ln w="38100" cap="sq">
+                      <a:solidFill>
+                        <a:srgbClr val="000000"/>
+                      </a:solidFill>
+                      <a:prstDash val="solid"/>
+                      <a:miter lim="800000"/>
+                    </a:ln>
+                    <a:effectLst>
+                      <a:outerShdw blurRad="50800" dist="38100" dir="2700000" algn="tl" rotWithShape="0">
+                        <a:srgbClr val="000000">
+                          <a:alpha val="43000"/>
+                        </a:srgbClr>
+                      </a:outerShdw>
+                    </a:effectLst>
+                  </pic:spPr>
+                </pic:pic>
+              </a:graphicData>
+            </a:graphic>
+          </wp:inline>
+        </w:drawing>
+      </w:r>
+    </w:p>
+    <w:p>
+      <w:r>
+        <w:drawing>
+          <wp:inline distT="0" distB="0" distL="0" distR="0" wp14:anchorId="73BEA19D" wp14:editId="685FE43E">
+            <wp:extent cx="2688680" cy="1750884"/>
+            <wp:effectExtent l="76200" t="76200" r="130810" b="135255"/>
+            <wp:docPr id="91" name="Рисунок 91"/>
+            <wp:cNvGraphicFramePr>
+              <a:graphicFrameLocks xmlns:a="http://schemas.openxmlformats.org/drawingml/2006/main" noChangeAspect="1"/>
+            </wp:cNvGraphicFramePr>
+            <a:graphic xmlns:a="http://schemas.openxmlformats.org/drawingml/2006/main">
+              <a:graphicData uri="http://schemas.openxmlformats.org/drawingml/2006/picture">
+                <pic:pic xmlns:pic="http://schemas.openxmlformats.org/drawingml/2006/picture">
+                  <pic:nvPicPr>
+                    <pic:cNvPr id="1" name=""/>
+                    <pic:cNvPicPr/>
+                  </pic:nvPicPr>
+                  <pic:blipFill>
+                    <a:blip r:embed="rId52"/>
+                    <a:stretch>
+                      <a:fillRect/>
+                    </a:stretch>
+                  </pic:blipFill>
+                  <pic:spPr>
+                    <a:xfrm>
+                      <a:off x="0" y="0"/>
+                      <a:ext cx="2726325" cy="1775399"/>
+                    </a:xfrm>
+                    <a:prstGeom prst="rect">
+                      <a:avLst/>
+                    </a:prstGeom>
+                    <a:ln w="38100" cap="sq">
+                      <a:solidFill>
+                        <a:srgbClr val="000000"/>
+                      </a:solidFill>
+                      <a:prstDash val="solid"/>
+                      <a:miter lim="800000"/>
+                    </a:ln>
+                    <a:effectLst>
+                      <a:outerShdw blurRad="50800" dist="38100" dir="2700000" algn="tl" rotWithShape="0">
+                        <a:srgbClr val="000000">
+                          <a:alpha val="43000"/>
+                        </a:srgbClr>
+                      </a:outerShdw>
+                    </a:effectLst>
+                  </pic:spPr>
+                </pic:pic>
+              </a:graphicData>
+            </a:graphic>
+          </wp:inline>
+        </w:drawing>
+      </w:r>
+      <w:r>
+        <w:drawing>
+          <wp:inline distT="0" distB="0" distL="0" distR="0" wp14:anchorId="18F2FE12" wp14:editId="3A112560">
+            <wp:extent cx="2824133" cy="1586230"/>
+            <wp:effectExtent l="76200" t="76200" r="128905" b="128270"/>
+            <wp:docPr id="92" name="Рисунок 92"/>
+            <wp:cNvGraphicFramePr>
+              <a:graphicFrameLocks xmlns:a="http://schemas.openxmlformats.org/drawingml/2006/main" noChangeAspect="1"/>
+            </wp:cNvGraphicFramePr>
+            <a:graphic xmlns:a="http://schemas.openxmlformats.org/drawingml/2006/main">
+              <a:graphicData uri="http://schemas.openxmlformats.org/drawingml/2006/picture">
+                <pic:pic xmlns:pic="http://schemas.openxmlformats.org/drawingml/2006/picture">
+                  <pic:nvPicPr>
+                    <pic:cNvPr id="1" name=""/>
+                    <pic:cNvPicPr/>
+                  </pic:nvPicPr>
+                  <pic:blipFill>
+                    <a:blip r:embed="rId53"/>
+                    <a:stretch>
+                      <a:fillRect/>
+                    </a:stretch>
+                  </pic:blipFill>
+                  <pic:spPr>
+                    <a:xfrm>
+                      <a:off x="0" y="0"/>
+                      <a:ext cx="2897000" cy="1627157"/>
+                    </a:xfrm>
+                    <a:prstGeom prst="rect">
+                      <a:avLst/>
+                    </a:prstGeom>
+                    <a:ln w="38100" cap="sq">
+                      <a:solidFill>
+                        <a:srgbClr val="000000"/>
+                      </a:solidFill>
+                      <a:prstDash val="solid"/>
+                      <a:miter lim="800000"/>
+                    </a:ln>
+                    <a:effectLst>
+                      <a:outerShdw blurRad="50800" dist="38100" dir="2700000" algn="tl" rotWithShape="0">
+                        <a:srgbClr val="000000">
+                          <a:alpha val="43000"/>
+                        </a:srgbClr>
+                      </a:outerShdw>
+                    </a:effectLst>
+                  </pic:spPr>
+                </pic:pic>
+              </a:graphicData>
+            </a:graphic>
+          </wp:inline>
+        </w:drawing>
+      </w:r>
+      <w:r>
+        <w:rPr>
+          <w:noProof/>
+        </w:rPr>
+        <w:drawing>
+          <wp:inline distT="0" distB="0" distL="0" distR="0" wp14:anchorId="76543B37" wp14:editId="73C9AE14">
+            <wp:extent cx="2723987" cy="1446606"/>
+            <wp:effectExtent l="76200" t="76200" r="133985" b="134620"/>
+            <wp:docPr id="93" name="Рисунок 93"/>
+            <wp:cNvGraphicFramePr>
+              <a:graphicFrameLocks xmlns:a="http://schemas.openxmlformats.org/drawingml/2006/main" noChangeAspect="1"/>
+            </wp:cNvGraphicFramePr>
+            <a:graphic xmlns:a="http://schemas.openxmlformats.org/drawingml/2006/main">
+              <a:graphicData uri="http://schemas.openxmlformats.org/drawingml/2006/picture">
+                <pic:pic xmlns:pic="http://schemas.openxmlformats.org/drawingml/2006/picture">
+                  <pic:nvPicPr>
+                    <pic:cNvPr id="1" name=""/>
+                    <pic:cNvPicPr/>
+                  </pic:nvPicPr>
+                  <pic:blipFill>
+                    <a:blip r:embed="rId54"/>
+                    <a:stretch>
+                      <a:fillRect/>
+                    </a:stretch>
+                  </pic:blipFill>
+                  <pic:spPr>
+                    <a:xfrm>
+                      <a:off x="0" y="0"/>
+                      <a:ext cx="2747740" cy="1459220"/>
+                    </a:xfrm>
+                    <a:prstGeom prst="rect">
+                      <a:avLst/>
+                    </a:prstGeom>
+                    <a:ln w="38100" cap="sq">
+                      <a:solidFill>
+                        <a:srgbClr val="000000"/>
+                      </a:solidFill>
+                      <a:prstDash val="solid"/>
+                      <a:miter lim="800000"/>
+                    </a:ln>
+                    <a:effectLst>
+                      <a:outerShdw blurRad="50800" dist="38100" dir="2700000" algn="tl" rotWithShape="0">
+                        <a:srgbClr val="000000">
+                          <a:alpha val="43000"/>
+                        </a:srgbClr>
+                      </a:outerShdw>
+                    </a:effectLst>
+                  </pic:spPr>
+                </pic:pic>
+              </a:graphicData>
+            </a:graphic>
+          </wp:inline>
+        </w:drawing>
+      </w:r>
+      <w:r>
+        <w:rPr>
+          <w:noProof/>
+        </w:rPr>
+        <w:drawing>
+          <wp:inline distT="0" distB="0" distL="0" distR="0" wp14:anchorId="5DFAC54C" wp14:editId="3BAC0F29">
+            <wp:extent cx="2585189" cy="1442650"/>
+            <wp:effectExtent l="76200" t="76200" r="139065" b="139065"/>
+            <wp:docPr id="94" name="Рисунок 94"/>
+            <wp:cNvGraphicFramePr>
+              <a:graphicFrameLocks xmlns:a="http://schemas.openxmlformats.org/drawingml/2006/main" noChangeAspect="1"/>
+            </wp:cNvGraphicFramePr>
+            <a:graphic xmlns:a="http://schemas.openxmlformats.org/drawingml/2006/main">
+              <a:graphicData uri="http://schemas.openxmlformats.org/drawingml/2006/picture">
+                <pic:pic xmlns:pic="http://schemas.openxmlformats.org/drawingml/2006/picture">
+                  <pic:nvPicPr>
+                    <pic:cNvPr id="1" name=""/>
+                    <pic:cNvPicPr/>
+                  </pic:nvPicPr>
+                  <pic:blipFill>
+                    <a:blip r:embed="rId55"/>
+                    <a:stretch>
+                      <a:fillRect/>
+                    </a:stretch>
+                  </pic:blipFill>
+                  <pic:spPr>
+                    <a:xfrm>
+                      <a:off x="0" y="0"/>
+                      <a:ext cx="2589255" cy="1444919"/>
+                    </a:xfrm>
+                    <a:prstGeom prst="rect">
+                      <a:avLst/>
+                    </a:prstGeom>
+                    <a:ln w="38100" cap="sq">
+                      <a:solidFill>
+                        <a:srgbClr val="000000"/>
+                      </a:solidFill>
+                      <a:prstDash val="solid"/>
+                      <a:miter lim="800000"/>
+                    </a:ln>
+                    <a:effectLst>
+                      <a:outerShdw blurRad="50800" dist="38100" dir="2700000" algn="tl" rotWithShape="0">
+                        <a:srgbClr val="000000">
+                          <a:alpha val="43000"/>
+                        </a:srgbClr>
+                      </a:outerShdw>
+                    </a:effectLst>
+                  </pic:spPr>
+                </pic:pic>
+              </a:graphicData>
+            </a:graphic>
+          </wp:inline>
+        </w:drawing>
+      </w:r>
+      <w:r>
+        <w:rPr>
+          <w:noProof/>
+        </w:rPr>
+        <w:drawing>
+          <wp:inline distT="0" distB="0" distL="0" distR="0" wp14:anchorId="0A712014" wp14:editId="14055C71">
+            <wp:extent cx="2660176" cy="1525453"/>
+            <wp:effectExtent l="76200" t="76200" r="140335" b="132080"/>
+            <wp:docPr id="95" name="Рисунок 95"/>
+            <wp:cNvGraphicFramePr>
+              <a:graphicFrameLocks xmlns:a="http://schemas.openxmlformats.org/drawingml/2006/main" noChangeAspect="1"/>
+            </wp:cNvGraphicFramePr>
+            <a:graphic xmlns:a="http://schemas.openxmlformats.org/drawingml/2006/main">
+              <a:graphicData uri="http://schemas.openxmlformats.org/drawingml/2006/picture">
+                <pic:pic xmlns:pic="http://schemas.openxmlformats.org/drawingml/2006/picture">
+                  <pic:nvPicPr>
+                    <pic:cNvPr id="1" name=""/>
+                    <pic:cNvPicPr/>
+                  </pic:nvPicPr>
+                  <pic:blipFill>
+                    <a:blip r:embed="rId56"/>
+                    <a:stretch>
+                      <a:fillRect/>
+                    </a:stretch>
+                  </pic:blipFill>
+                  <pic:spPr>
+                    <a:xfrm>
+                      <a:off x="0" y="0"/>
+                      <a:ext cx="2674692" cy="1533777"/>
+                    </a:xfrm>
+                    <a:prstGeom prst="rect">
+                      <a:avLst/>
+                    </a:prstGeom>
+                    <a:ln w="38100" cap="sq">
+                      <a:solidFill>
+                        <a:srgbClr val="000000"/>
+                      </a:solidFill>
+                      <a:prstDash val="solid"/>
+                      <a:miter lim="800000"/>
+                    </a:ln>
+                    <a:effectLst>
+                      <a:outerShdw blurRad="50800" dist="38100" dir="2700000" algn="tl" rotWithShape="0">
+                        <a:srgbClr val="000000">
+                          <a:alpha val="43000"/>
+                        </a:srgbClr>
+                      </a:outerShdw>
+                    </a:effectLst>
+                  </pic:spPr>
+                </pic:pic>
+              </a:graphicData>
+            </a:graphic>
+          </wp:inline>
+        </w:drawing>
+      </w:r>
+      <w:r>
+        <w:rPr>
+          <w:noProof/>
+        </w:rPr>
+        <w:drawing>
+          <wp:inline distT="0" distB="0" distL="0" distR="0" wp14:anchorId="029B4CDB" wp14:editId="3426CAD2">
+            <wp:extent cx="2793713" cy="1527459"/>
+            <wp:effectExtent l="76200" t="76200" r="140335" b="130175"/>
+            <wp:docPr id="96" name="Рисунок 96"/>
+            <wp:cNvGraphicFramePr>
+              <a:graphicFrameLocks xmlns:a="http://schemas.openxmlformats.org/drawingml/2006/main" noChangeAspect="1"/>
+            </wp:cNvGraphicFramePr>
+            <a:graphic xmlns:a="http://schemas.openxmlformats.org/drawingml/2006/main">
+              <a:graphicData uri="http://schemas.openxmlformats.org/drawingml/2006/picture">
+                <pic:pic xmlns:pic="http://schemas.openxmlformats.org/drawingml/2006/picture">
+                  <pic:nvPicPr>
+                    <pic:cNvPr id="1" name=""/>
+                    <pic:cNvPicPr/>
+                  </pic:nvPicPr>
+                  <pic:blipFill>
+                    <a:blip r:embed="rId57"/>
+                    <a:stretch>
+                      <a:fillRect/>
+                    </a:stretch>
+                  </pic:blipFill>
+                  <pic:spPr>
+                    <a:xfrm>
+                      <a:off x="0" y="0"/>
+                      <a:ext cx="2826637" cy="1545460"/>
+                    </a:xfrm>
+                    <a:prstGeom prst="rect">
+                      <a:avLst/>
+                    </a:prstGeom>
+                    <a:ln w="38100" cap="sq">
+                      <a:solidFill>
+                        <a:srgbClr val="000000"/>
+                      </a:solidFill>
+                      <a:prstDash val="solid"/>
+                      <a:miter lim="800000"/>
+                    </a:ln>
+                    <a:effectLst>
+                      <a:outerShdw blurRad="50800" dist="38100" dir="2700000" algn="tl" rotWithShape="0">
+                        <a:srgbClr val="000000">
+                          <a:alpha val="43000"/>
+                        </a:srgbClr>
+                      </a:outerShdw>
+                    </a:effectLst>
+                  </pic:spPr>
+                </pic:pic>
+              </a:graphicData>
+            </a:graphic>
+          </wp:inline>
+        </w:drawing>
+      </w:r>
+    </w:p>
+    <w:p>
+      <w:r>
+        <w:rPr>
+          <w:noProof/>
+        </w:rPr>
+        <w:lastRenderedPageBreak/>
+        <w:drawing>
+          <wp:inline distT="0" distB="0" distL="0" distR="0" wp14:anchorId="37B42E21" wp14:editId="57F437E8">
+            <wp:extent cx="2727942" cy="1526749"/>
+            <wp:effectExtent l="76200" t="76200" r="130175" b="130810"/>
+            <wp:docPr id="97" name="Рисунок 97"/>
+            <wp:cNvGraphicFramePr>
+              <a:graphicFrameLocks xmlns:a="http://schemas.openxmlformats.org/drawingml/2006/main" noChangeAspect="1"/>
+            </wp:cNvGraphicFramePr>
+            <a:graphic xmlns:a="http://schemas.openxmlformats.org/drawingml/2006/main">
+              <a:graphicData uri="http://schemas.openxmlformats.org/drawingml/2006/picture">
+                <pic:pic xmlns:pic="http://schemas.openxmlformats.org/drawingml/2006/picture">
+                  <pic:nvPicPr>
+                    <pic:cNvPr id="1" name=""/>
+                    <pic:cNvPicPr/>
+                  </pic:nvPicPr>
+                  <pic:blipFill>
+                    <a:blip r:embed="rId58"/>
+                    <a:stretch>
+                      <a:fillRect/>
+                    </a:stretch>
+                  </pic:blipFill>
+                  <pic:spPr>
+                    <a:xfrm>
+                      <a:off x="0" y="0"/>
+                      <a:ext cx="2767091" cy="1548659"/>
+                    </a:xfrm>
+                    <a:prstGeom prst="rect">
+                      <a:avLst/>
+                    </a:prstGeom>
+                    <a:ln w="38100" cap="sq">
+                      <a:solidFill>
+                        <a:srgbClr val="000000"/>
+                      </a:solidFill>
+                      <a:prstDash val="solid"/>
+                      <a:miter lim="800000"/>
+                    </a:ln>
+                    <a:effectLst>
+                      <a:outerShdw blurRad="50800" dist="38100" dir="2700000" algn="tl" rotWithShape="0">
+                        <a:srgbClr val="000000">
+                          <a:alpha val="43000"/>
+                        </a:srgbClr>
+                      </a:outerShdw>
+                    </a:effectLst>
+                  </pic:spPr>
+                </pic:pic>
+              </a:graphicData>
+            </a:graphic>
+          </wp:inline>
+        </w:drawing>
+      </w:r>
+      <w:r>
+        <w:rPr>
+          <w:noProof/>
+        </w:rPr>
+        <w:t xml:space="preserve"> </w:t>
+      </w:r>
+      <w:r>
+        <w:rPr>
+          <w:noProof/>
+        </w:rPr>
+        <w:drawing>
+          <wp:inline distT="0" distB="0" distL="0" distR="0" wp14:anchorId="5C7C82F6" wp14:editId="6CD944E8">
+            <wp:extent cx="2414516" cy="1568191"/>
+            <wp:effectExtent l="76200" t="76200" r="138430" b="127635"/>
+            <wp:docPr id="98" name="Рисунок 98"/>
+            <wp:cNvGraphicFramePr>
+              <a:graphicFrameLocks xmlns:a="http://schemas.openxmlformats.org/drawingml/2006/main" noChangeAspect="1"/>
+            </wp:cNvGraphicFramePr>
+            <a:graphic xmlns:a="http://schemas.openxmlformats.org/drawingml/2006/main">
+              <a:graphicData uri="http://schemas.openxmlformats.org/drawingml/2006/picture">
+                <pic:pic xmlns:pic="http://schemas.openxmlformats.org/drawingml/2006/picture">
+                  <pic:nvPicPr>
+                    <pic:cNvPr id="1" name=""/>
+                    <pic:cNvPicPr/>
+                  </pic:nvPicPr>
+                  <pic:blipFill>
+                    <a:blip r:embed="rId59"/>
+                    <a:stretch>
+                      <a:fillRect/>
+                    </a:stretch>
+                  </pic:blipFill>
+                  <pic:spPr>
+                    <a:xfrm>
+                      <a:off x="0" y="0"/>
+                      <a:ext cx="2431547" cy="1579253"/>
+                    </a:xfrm>
+                    <a:prstGeom prst="rect">
+                      <a:avLst/>
+                    </a:prstGeom>
+                    <a:ln w="38100" cap="sq">
+                      <a:solidFill>
+                        <a:srgbClr val="000000"/>
+                      </a:solidFill>
+                      <a:prstDash val="solid"/>
+                      <a:miter lim="800000"/>
+                    </a:ln>
+                    <a:effectLst>
+                      <a:outerShdw blurRad="50800" dist="38100" dir="2700000" algn="tl" rotWithShape="0">
+                        <a:srgbClr val="000000">
+                          <a:alpha val="43000"/>
+                        </a:srgbClr>
+                      </a:outerShdw>
+                    </a:effectLst>
+                  </pic:spPr>
+                </pic:pic>
+              </a:graphicData>
+            </a:graphic>
+          </wp:inline>
+        </w:drawing>
+      </w:r>
+      <w:r>
+        <w:rPr>
+          <w:noProof/>
+        </w:rPr>
+        <w:t xml:space="preserve"> </w:t>
+      </w:r>
+      <w:r>
+        <w:rPr>
+          <w:noProof/>
+        </w:rPr>
+        <w:drawing>
+          <wp:inline distT="0" distB="0" distL="0" distR="0" wp14:anchorId="30A45D85" wp14:editId="61FCB401">
+            <wp:extent cx="2571466" cy="1489309"/>
+            <wp:effectExtent l="76200" t="76200" r="133985" b="130175"/>
+            <wp:docPr id="99" name="Рисунок 99"/>
+            <wp:cNvGraphicFramePr>
+              <a:graphicFrameLocks xmlns:a="http://schemas.openxmlformats.org/drawingml/2006/main" noChangeAspect="1"/>
+            </wp:cNvGraphicFramePr>
+            <a:graphic xmlns:a="http://schemas.openxmlformats.org/drawingml/2006/main">
+              <a:graphicData uri="http://schemas.openxmlformats.org/drawingml/2006/picture">
+                <pic:pic xmlns:pic="http://schemas.openxmlformats.org/drawingml/2006/picture">
+                  <pic:nvPicPr>
+                    <pic:cNvPr id="1" name=""/>
+                    <pic:cNvPicPr/>
+                  </pic:nvPicPr>
+                  <pic:blipFill>
+                    <a:blip r:embed="rId60"/>
+                    <a:stretch>
+                      <a:fillRect/>
+                    </a:stretch>
+                  </pic:blipFill>
+                  <pic:spPr>
+                    <a:xfrm>
+                      <a:off x="0" y="0"/>
+                      <a:ext cx="2633043" cy="1524973"/>
+                    </a:xfrm>
+                    <a:prstGeom prst="rect">
+                      <a:avLst/>
+                    </a:prstGeom>
+                    <a:ln w="38100" cap="sq">
+                      <a:solidFill>
+                        <a:srgbClr val="000000"/>
+                      </a:solidFill>
+                      <a:prstDash val="solid"/>
+                      <a:miter lim="800000"/>
+                    </a:ln>
+                    <a:effectLst>
+                      <a:outerShdw blurRad="50800" dist="38100" dir="2700000" algn="tl" rotWithShape="0">
+                        <a:srgbClr val="000000">
+                          <a:alpha val="43000"/>
+                        </a:srgbClr>
+                      </a:outerShdw>
+                    </a:effectLst>
+                  </pic:spPr>
+                </pic:pic>
+              </a:graphicData>
+            </a:graphic>
+          </wp:inline>
+        </w:drawing>
+      </w:r>
+      <w:r>
+        <w:rPr>
+          <w:noProof/>
+        </w:rPr>
+        <w:t xml:space="preserve"> </w:t>
+      </w:r>
+      <w:r>
+        <w:rPr>
+          <w:noProof/>
+        </w:rPr>
+        <w:drawing>
+          <wp:inline distT="0" distB="0" distL="0" distR="0" wp14:anchorId="636B2C76" wp14:editId="7BEA3498">
+            <wp:extent cx="2760936" cy="1503924"/>
+            <wp:effectExtent l="76200" t="76200" r="135255" b="134620"/>
+            <wp:docPr id="100" name="Рисунок 100"/>
+            <wp:cNvGraphicFramePr>
+              <a:graphicFrameLocks xmlns:a="http://schemas.openxmlformats.org/drawingml/2006/main" noChangeAspect="1"/>
+            </wp:cNvGraphicFramePr>
+            <a:graphic xmlns:a="http://schemas.openxmlformats.org/drawingml/2006/main">
+              <a:graphicData uri="http://schemas.openxmlformats.org/drawingml/2006/picture">
+                <pic:pic xmlns:pic="http://schemas.openxmlformats.org/drawingml/2006/picture">
+                  <pic:nvPicPr>
+                    <pic:cNvPr id="1" name=""/>
+                    <pic:cNvPicPr/>
+                  </pic:nvPicPr>
+                  <pic:blipFill>
+                    <a:blip r:embed="rId61"/>
+                    <a:stretch>
+                      <a:fillRect/>
+                    </a:stretch>
+                  </pic:blipFill>
+                  <pic:spPr>
+                    <a:xfrm>
+                      <a:off x="0" y="0"/>
+                      <a:ext cx="2816325" cy="1534095"/>
+                    </a:xfrm>
+                    <a:prstGeom prst="rect">
+                      <a:avLst/>
+                    </a:prstGeom>
+                    <a:ln w="38100" cap="sq">
+                      <a:solidFill>
+                        <a:srgbClr val="000000"/>
+                      </a:solidFill>
+                      <a:prstDash val="solid"/>
+                      <a:miter lim="800000"/>
+                    </a:ln>
+                    <a:effectLst>
+                      <a:outerShdw blurRad="50800" dist="38100" dir="2700000" algn="tl" rotWithShape="0">
+                        <a:srgbClr val="000000">
+                          <a:alpha val="43000"/>
+                        </a:srgbClr>
+                      </a:outerShdw>
+                    </a:effectLst>
+                  </pic:spPr>
+                </pic:pic>
+              </a:graphicData>
+            </a:graphic>
+          </wp:inline>
+        </w:drawing>
+      </w:r>
+    </w:p>
+    <w:p>
+      <w:pPr>
+        <w:pStyle w:val="1"/>
+        <w:rPr>
+          <w:lang w:val="en-US"/>
+        </w:rPr>
+      </w:pPr>
+      <w:bookmarkStart w:id="8" w:name="_Toc39329712"/>
+      <w:r>
+        <w:t>Исследование временных характеристик</w:t>
+      </w:r>
+      <w:bookmarkEnd w:id="8"/>
+    </w:p>
     <w:p/>
-    <w:p/>
-    <w:p/>
-    <w:p/>
-    <w:p/>
-    <w:p/>
-    <w:p>
-      <w:pPr>
-        <w:pStyle w:val="1"/>
-      </w:pPr>
-      <w:bookmarkStart w:id="7" w:name="_Toc38969440"/>
-      <w:r>
-        <w:t>Исследование временных характеристик</w:t>
-      </w:r>
-      <w:bookmarkEnd w:id="7"/>
-    </w:p>
-    <w:p/>
+    <w:p>
+      <w:pPr>
+        <w:rPr>
+          <w:noProof/>
+        </w:rPr>
+      </w:pPr>
+      <w:r>
+        <w:drawing>
+          <wp:inline distT="0" distB="0" distL="0" distR="0" wp14:anchorId="774CB31E" wp14:editId="45595A31">
+            <wp:extent cx="5940425" cy="2560320"/>
+            <wp:effectExtent l="152400" t="152400" r="231775" b="220980"/>
+            <wp:docPr id="101" name="Рисунок 101"/>
+            <wp:cNvGraphicFramePr>
+              <a:graphicFrameLocks xmlns:a="http://schemas.openxmlformats.org/drawingml/2006/main" noChangeAspect="1"/>
+            </wp:cNvGraphicFramePr>
+            <a:graphic xmlns:a="http://schemas.openxmlformats.org/drawingml/2006/main">
+              <a:graphicData uri="http://schemas.openxmlformats.org/drawingml/2006/picture">
+                <pic:pic xmlns:pic="http://schemas.openxmlformats.org/drawingml/2006/picture">
+                  <pic:nvPicPr>
+                    <pic:cNvPr id="1" name=""/>
+                    <pic:cNvPicPr/>
+                  </pic:nvPicPr>
+                  <pic:blipFill>
+                    <a:blip r:embed="rId62"/>
+                    <a:stretch>
+                      <a:fillRect/>
+                    </a:stretch>
+                  </pic:blipFill>
+                  <pic:spPr>
+                    <a:xfrm>
+                      <a:off x="0" y="0"/>
+                      <a:ext cx="5940425" cy="2560320"/>
+                    </a:xfrm>
+                    <a:prstGeom prst="rect">
+                      <a:avLst/>
+                    </a:prstGeom>
+                    <a:ln w="127000" cap="sq">
+                      <a:solidFill>
+                        <a:srgbClr val="000000"/>
+                      </a:solidFill>
+                      <a:miter lim="800000"/>
+                    </a:ln>
+                    <a:effectLst>
+                      <a:outerShdw blurRad="57150" dist="50800" dir="2700000" algn="tl" rotWithShape="0">
+                        <a:srgbClr val="000000">
+                          <a:alpha val="40000"/>
+                        </a:srgbClr>
+                      </a:outerShdw>
+                    </a:effectLst>
+                  </pic:spPr>
+                </pic:pic>
+              </a:graphicData>
+            </a:graphic>
+          </wp:inline>
+        </w:drawing>
+      </w:r>
+    </w:p>
+    <w:p>
+      <w:r>
+        <w:rPr>
+          <w:noProof/>
+        </w:rPr>
+        <w:lastRenderedPageBreak/>
+        <w:t xml:space="preserve"> </w:t>
+      </w:r>
+      <w:r>
+        <w:drawing>
+          <wp:inline distT="0" distB="0" distL="0" distR="0" wp14:anchorId="758B8C20" wp14:editId="6DB836DB">
+            <wp:extent cx="5940425" cy="5886450"/>
+            <wp:effectExtent l="76200" t="76200" r="136525" b="133350"/>
+            <wp:docPr id="115" name="Рисунок 115"/>
+            <wp:cNvGraphicFramePr>
+              <a:graphicFrameLocks xmlns:a="http://schemas.openxmlformats.org/drawingml/2006/main" noChangeAspect="1"/>
+            </wp:cNvGraphicFramePr>
+            <a:graphic xmlns:a="http://schemas.openxmlformats.org/drawingml/2006/main">
+              <a:graphicData uri="http://schemas.openxmlformats.org/drawingml/2006/picture">
+                <pic:pic xmlns:pic="http://schemas.openxmlformats.org/drawingml/2006/picture">
+                  <pic:nvPicPr>
+                    <pic:cNvPr id="1" name=""/>
+                    <pic:cNvPicPr/>
+                  </pic:nvPicPr>
+                  <pic:blipFill>
+                    <a:blip r:embed="rId63"/>
+                    <a:stretch>
+                      <a:fillRect/>
+                    </a:stretch>
+                  </pic:blipFill>
+                  <pic:spPr>
+                    <a:xfrm>
+                      <a:off x="0" y="0"/>
+                      <a:ext cx="5940425" cy="5886450"/>
+                    </a:xfrm>
+                    <a:prstGeom prst="rect">
+                      <a:avLst/>
+                    </a:prstGeom>
+                    <a:ln w="38100" cap="sq">
+                      <a:solidFill>
+                        <a:srgbClr val="000000"/>
+                      </a:solidFill>
+                      <a:prstDash val="solid"/>
+                      <a:miter lim="800000"/>
+                    </a:ln>
+                    <a:effectLst>
+                      <a:outerShdw blurRad="50800" dist="38100" dir="2700000" algn="tl" rotWithShape="0">
+                        <a:srgbClr val="000000">
+                          <a:alpha val="43000"/>
+                        </a:srgbClr>
+                      </a:outerShdw>
+                    </a:effectLst>
+                  </pic:spPr>
+                </pic:pic>
+              </a:graphicData>
+            </a:graphic>
+          </wp:inline>
+        </w:drawing>
+      </w:r>
+    </w:p>
+    <w:p>
+      <w:r>
+        <w:lastRenderedPageBreak/>
+        <w:drawing>
+          <wp:inline distT="0" distB="0" distL="0" distR="0" wp14:anchorId="07D132FA" wp14:editId="4FC5B071">
+            <wp:extent cx="5940425" cy="5886450"/>
+            <wp:effectExtent l="152400" t="152400" r="231775" b="228600"/>
+            <wp:docPr id="102" name="Рисунок 102"/>
+            <wp:cNvGraphicFramePr>
+              <a:graphicFrameLocks xmlns:a="http://schemas.openxmlformats.org/drawingml/2006/main" noChangeAspect="1"/>
+            </wp:cNvGraphicFramePr>
+            <a:graphic xmlns:a="http://schemas.openxmlformats.org/drawingml/2006/main">
+              <a:graphicData uri="http://schemas.openxmlformats.org/drawingml/2006/picture">
+                <pic:pic xmlns:pic="http://schemas.openxmlformats.org/drawingml/2006/picture">
+                  <pic:nvPicPr>
+                    <pic:cNvPr id="1" name=""/>
+                    <pic:cNvPicPr/>
+                  </pic:nvPicPr>
+                  <pic:blipFill>
+                    <a:blip r:embed="rId63"/>
+                    <a:stretch>
+                      <a:fillRect/>
+                    </a:stretch>
+                  </pic:blipFill>
+                  <pic:spPr>
+                    <a:xfrm>
+                      <a:off x="0" y="0"/>
+                      <a:ext cx="5940425" cy="5886450"/>
+                    </a:xfrm>
+                    <a:prstGeom prst="rect">
+                      <a:avLst/>
+                    </a:prstGeom>
+                    <a:ln w="127000" cap="sq">
+                      <a:solidFill>
+                        <a:srgbClr val="000000"/>
+                      </a:solidFill>
+                      <a:miter lim="800000"/>
+                    </a:ln>
+                    <a:effectLst>
+                      <a:outerShdw blurRad="57150" dist="50800" dir="2700000" algn="tl" rotWithShape="0">
+                        <a:srgbClr val="000000">
+                          <a:alpha val="40000"/>
+                        </a:srgbClr>
+                      </a:outerShdw>
+                    </a:effectLst>
+                  </pic:spPr>
+                </pic:pic>
+              </a:graphicData>
+            </a:graphic>
+          </wp:inline>
+        </w:drawing>
+      </w:r>
+    </w:p>
     <w:sectPr>
-      <w:footerReference w:type="default" r:id="rId50"/>
+      <w:footerReference w:type="default" r:id="rId64"/>
       <w:pgSz w:w="11906" w:h="16838"/>
       <w:pgMar w:top="1134" w:right="850" w:bottom="1134" w:left="1701" w:header="708" w:footer="708" w:gutter="0"/>
       <w:cols w:space="708"/>
@@ -12317,7 +13577,7 @@
 </file>
 
 <file path=customXml/itemProps1.xml><?xml version="1.0" encoding="utf-8"?>
-<ds:datastoreItem xmlns:ds="http://schemas.openxmlformats.org/officeDocument/2006/customXml" ds:itemID="{51F37CFA-6133-481B-99A0-741A45DF1DC7}">
+<ds:datastoreItem xmlns:ds="http://schemas.openxmlformats.org/officeDocument/2006/customXml" ds:itemID="{8C8B76CA-2F01-45BF-87BA-70ED55711817}">
   <ds:schemaRefs>
     <ds:schemaRef ds:uri="http://schemas.openxmlformats.org/officeDocument/2006/bibliography"/>
   </ds:schemaRefs>

</xml_diff>

<commit_message>
ADD: time research finish
</commit_message>
<xml_diff>
--- a/lab_06/Якуба 6.docx
+++ b/lab_06/Якуба 6.docx
@@ -11738,6 +11738,11 @@
       </w:r>
     </w:p>
     <w:p>
+      <w:pPr>
+        <w:rPr>
+          <w:lang w:val="en-US"/>
+        </w:rPr>
+      </w:pPr>
       <w:r>
         <w:rPr>
           <w:noProof/>
@@ -11797,14 +11802,15 @@
         </w:drawing>
       </w:r>
     </w:p>
+    <w:p/>
     <w:p>
       <w:r>
         <w:lastRenderedPageBreak/>
         <w:drawing>
-          <wp:inline distT="0" distB="0" distL="0" distR="0" wp14:anchorId="07D132FA" wp14:editId="4FC5B071">
-            <wp:extent cx="5940425" cy="5886450"/>
-            <wp:effectExtent l="152400" t="152400" r="231775" b="228600"/>
-            <wp:docPr id="102" name="Рисунок 102"/>
+          <wp:inline distT="0" distB="0" distL="0" distR="0" wp14:anchorId="235AB2D3" wp14:editId="4F4D172D">
+            <wp:extent cx="5940425" cy="2785110"/>
+            <wp:effectExtent l="0" t="0" r="3175" b="0"/>
+            <wp:docPr id="116" name="Рисунок 116"/>
             <wp:cNvGraphicFramePr>
               <a:graphicFrameLocks xmlns:a="http://schemas.openxmlformats.org/drawingml/2006/main" noChangeAspect="1"/>
             </wp:cNvGraphicFramePr>
@@ -11816,7 +11822,7 @@
                     <pic:cNvPicPr/>
                   </pic:nvPicPr>
                   <pic:blipFill>
-                    <a:blip r:embed="rId63"/>
+                    <a:blip r:embed="rId64"/>
                     <a:stretch>
                       <a:fillRect/>
                     </a:stretch>
@@ -11824,24 +11830,11 @@
                   <pic:spPr>
                     <a:xfrm>
                       <a:off x="0" y="0"/>
-                      <a:ext cx="5940425" cy="5886450"/>
+                      <a:ext cx="5940425" cy="2785110"/>
                     </a:xfrm>
                     <a:prstGeom prst="rect">
                       <a:avLst/>
                     </a:prstGeom>
-                    <a:ln w="127000" cap="sq">
-                      <a:solidFill>
-                        <a:srgbClr val="000000"/>
-                      </a:solidFill>
-                      <a:miter lim="800000"/>
-                    </a:ln>
-                    <a:effectLst>
-                      <a:outerShdw blurRad="57150" dist="50800" dir="2700000" algn="tl" rotWithShape="0">
-                        <a:srgbClr val="000000">
-                          <a:alpha val="40000"/>
-                        </a:srgbClr>
-                      </a:outerShdw>
-                    </a:effectLst>
                   </pic:spPr>
                 </pic:pic>
               </a:graphicData>
@@ -11850,8 +11843,48 @@
         </w:drawing>
       </w:r>
     </w:p>
+    <w:p>
+      <w:r>
+        <w:lastRenderedPageBreak/>
+        <w:drawing>
+          <wp:inline distT="0" distB="0" distL="0" distR="0" wp14:anchorId="5B3ED5F6" wp14:editId="79EFD97B">
+            <wp:extent cx="5940425" cy="6329045"/>
+            <wp:effectExtent l="0" t="0" r="3175" b="0"/>
+            <wp:docPr id="125" name="Рисунок 125"/>
+            <wp:cNvGraphicFramePr>
+              <a:graphicFrameLocks xmlns:a="http://schemas.openxmlformats.org/drawingml/2006/main" noChangeAspect="1"/>
+            </wp:cNvGraphicFramePr>
+            <a:graphic xmlns:a="http://schemas.openxmlformats.org/drawingml/2006/main">
+              <a:graphicData uri="http://schemas.openxmlformats.org/drawingml/2006/picture">
+                <pic:pic xmlns:pic="http://schemas.openxmlformats.org/drawingml/2006/picture">
+                  <pic:nvPicPr>
+                    <pic:cNvPr id="1" name=""/>
+                    <pic:cNvPicPr/>
+                  </pic:nvPicPr>
+                  <pic:blipFill>
+                    <a:blip r:embed="rId65"/>
+                    <a:stretch>
+                      <a:fillRect/>
+                    </a:stretch>
+                  </pic:blipFill>
+                  <pic:spPr>
+                    <a:xfrm>
+                      <a:off x="0" y="0"/>
+                      <a:ext cx="5940425" cy="6329045"/>
+                    </a:xfrm>
+                    <a:prstGeom prst="rect">
+                      <a:avLst/>
+                    </a:prstGeom>
+                  </pic:spPr>
+                </pic:pic>
+              </a:graphicData>
+            </a:graphic>
+          </wp:inline>
+        </w:drawing>
+      </w:r>
+    </w:p>
     <w:sectPr>
-      <w:footerReference w:type="default" r:id="rId64"/>
+      <w:footerReference w:type="default" r:id="rId66"/>
       <w:pgSz w:w="11906" w:h="16838"/>
       <w:pgMar w:top="1134" w:right="850" w:bottom="1134" w:left="1701" w:header="708" w:footer="708" w:gutter="0"/>
       <w:cols w:space="708"/>
@@ -13577,7 +13610,7 @@
 </file>
 
 <file path=customXml/itemProps1.xml><?xml version="1.0" encoding="utf-8"?>
-<ds:datastoreItem xmlns:ds="http://schemas.openxmlformats.org/officeDocument/2006/customXml" ds:itemID="{8C8B76CA-2F01-45BF-87BA-70ED55711817}">
+<ds:datastoreItem xmlns:ds="http://schemas.openxmlformats.org/officeDocument/2006/customXml" ds:itemID="{BE788BD8-5B78-4C1F-9746-3260B930038C}">
   <ds:schemaRefs>
     <ds:schemaRef ds:uri="http://schemas.openxmlformats.org/officeDocument/2006/bibliography"/>
   </ds:schemaRefs>

</xml_diff>